<commit_message>
No se si toque poner cifras financieras y el dibujo del modelo
</commit_message>
<xml_diff>
--- a/Proyecto_Empresa/Segunda Entrega/proyecto 2da entrega.docx
+++ b/Proyecto_Empresa/Segunda Entrega/proyecto 2da entrega.docx
@@ -158,6 +158,7 @@
           <w:sz w:val="28"/>
           <w:lang w:eastAsia="es-CO"/>
         </w:rPr>
+        <w:lastRenderedPageBreak/>
         <w:drawing>
           <wp:anchor distT="0" distB="0" distL="114300" distR="114300" simplePos="0" relativeHeight="251658240" behindDoc="0" locked="0" layoutInCell="1" allowOverlap="1" wp14:anchorId="59055BB6" wp14:editId="3D9C2B36">
             <wp:simplePos x="0" y="0"/>
@@ -769,6 +770,7 @@
           <w:rFonts w:ascii="Times New Roman" w:hAnsi="Times New Roman" w:cs="Times New Roman"/>
           <w:sz w:val="24"/>
         </w:rPr>
+        <w:lastRenderedPageBreak/>
         <w:t>Políticas:</w:t>
       </w:r>
     </w:p>
@@ -1039,6 +1041,7 @@
           <w:rFonts w:ascii="Times New Roman" w:hAnsi="Times New Roman" w:cs="Times New Roman"/>
           <w:sz w:val="24"/>
         </w:rPr>
+        <w:lastRenderedPageBreak/>
         <w:t>De apoyo</w:t>
       </w:r>
       <w:r>
@@ -1572,6 +1575,7 @@
           <w:rFonts w:ascii="Times New Roman" w:hAnsi="Times New Roman" w:cs="Times New Roman"/>
           <w:sz w:val="24"/>
         </w:rPr>
+        <w:lastRenderedPageBreak/>
         <w:t>Estrategias:</w:t>
       </w:r>
     </w:p>
@@ -1929,7 +1933,15 @@
           <w:rFonts w:ascii="Times New Roman" w:hAnsi="Times New Roman" w:cs="Times New Roman"/>
           <w:sz w:val="24"/>
         </w:rPr>
-        <w:t xml:space="preserve">DIDIER SPORT es una empresa de confecciones en crecimiento, con una atención personalizada a cada uno de sus clientes, además de poseer una gran fiabilidad en sus productos ya que cuentan con las mejores políticas de calidad, esta es la razón por la cual pueden mantenerse en el mercado que es altamente competitivo. </w:t>
+        <w:t xml:space="preserve">DIDIER SPORT es una empresa de confecciones en crecimiento, con una atención personalizada a cada uno de sus clientes, además de poseer una gran fiabilidad en sus </w:t>
+      </w:r>
+      <w:r>
+        <w:rPr>
+          <w:rFonts w:ascii="Times New Roman" w:hAnsi="Times New Roman" w:cs="Times New Roman"/>
+          <w:sz w:val="24"/>
+        </w:rPr>
+        <w:lastRenderedPageBreak/>
+        <w:t xml:space="preserve">productos ya que cuentan con las mejores políticas de calidad, esta es la razón por la cual pueden mantenerse en el mercado que es altamente competitivo. </w:t>
       </w:r>
     </w:p>
     <w:p>
@@ -2307,6 +2319,7 @@
           <w:szCs w:val="24"/>
           <w:lang w:eastAsia="es-ES"/>
         </w:rPr>
+        <w:lastRenderedPageBreak/>
         <w:t xml:space="preserve">Ya que la empresa desea tener contacto personalizado y detallado con el cliente, el pedido queda archivado con las especificaciones dadas, para confirmarlo la empresa llama directamente al cliente para generar un trato personal. </w:t>
       </w:r>
     </w:p>
@@ -3484,6 +3497,7 @@
           <w:b/>
           <w:sz w:val="24"/>
         </w:rPr>
+        <w:lastRenderedPageBreak/>
         <w:t>Requerimientos de Usuarios</w:t>
       </w:r>
     </w:p>
@@ -4094,7 +4108,17 @@
           <w:szCs w:val="24"/>
           <w:lang w:eastAsia="es-ES"/>
         </w:rPr>
-        <w:t>un sistema de publicidad para la empresa DIDIER SPORT mediante el cual los clientes y demás usuarios puedan visualizar los productos y servicios que brinda la empresa, además de ofrecer un medio directo comunicación entre la empresa y sus potenciales clientes.</w:t>
+        <w:t xml:space="preserve">un sistema de publicidad para la empresa DIDIER SPORT mediante el cual los clientes y demás usuarios puedan visualizar los productos y servicios que brinda </w:t>
+      </w:r>
+      <w:r>
+        <w:rPr>
+          <w:rFonts w:ascii="Times New Roman" w:eastAsia="Times New Roman" w:hAnsi="Times New Roman" w:cs="Times New Roman"/>
+          <w:sz w:val="24"/>
+          <w:szCs w:val="24"/>
+          <w:lang w:eastAsia="es-ES"/>
+        </w:rPr>
+        <w:lastRenderedPageBreak/>
+        <w:t>la empresa, además de ofrecer un medio directo comunicación entre la empresa y sus potenciales clientes.</w:t>
       </w:r>
     </w:p>
     <w:p>
@@ -4275,6 +4299,35 @@
           <w:lang w:eastAsia="es-ES"/>
         </w:rPr>
       </w:pPr>
+      <w:r>
+        <w:rPr>
+          <w:rFonts w:ascii="Times New Roman" w:eastAsia="Times New Roman" w:hAnsi="Times New Roman" w:cs="Times New Roman"/>
+          <w:sz w:val="24"/>
+          <w:szCs w:val="24"/>
+          <w:lang w:eastAsia="es-ES"/>
+        </w:rPr>
+        <w:t xml:space="preserve">En este caso, por </w:t>
+      </w:r>
+      <w:r>
+        <w:rPr>
+          <w:rFonts w:ascii="Times New Roman" w:eastAsia="Times New Roman" w:hAnsi="Times New Roman" w:cs="Times New Roman"/>
+          <w:sz w:val="24"/>
+          <w:szCs w:val="24"/>
+          <w:lang w:eastAsia="es-ES"/>
+        </w:rPr>
+        <w:t>diversos</w:t>
+      </w:r>
+      <w:r>
+        <w:rPr>
+          <w:rFonts w:ascii="Times New Roman" w:eastAsia="Times New Roman" w:hAnsi="Times New Roman" w:cs="Times New Roman"/>
+          <w:sz w:val="24"/>
+          <w:szCs w:val="24"/>
+          <w:lang w:eastAsia="es-ES"/>
+        </w:rPr>
+        <w:t xml:space="preserve"> motivos, principalmente por el poco tiempo disponible para el diseño y elaboración del software nos inclinaremos por el uso de un modelo de desarrollo rápido de aplicaciones (DRA), más precisamente el modelo lineal secuencial con ciclo extremadamente corto.</w:t>
+      </w:r>
+      <w:bookmarkStart w:id="0" w:name="_GoBack"/>
+      <w:bookmarkEnd w:id="0"/>
     </w:p>
     <w:p>
       <w:pPr>
@@ -4369,7 +4422,6 @@
           <w:lang w:eastAsia="es-ES"/>
         </w:rPr>
       </w:pPr>
-      <w:proofErr w:type="spellStart"/>
       <w:r>
         <w:rPr>
           <w:rFonts w:ascii="Times New Roman" w:eastAsia="Times New Roman" w:hAnsi="Times New Roman" w:cs="Times New Roman"/>
@@ -4377,17 +4429,7 @@
           <w:szCs w:val="24"/>
           <w:lang w:eastAsia="es-ES"/>
         </w:rPr>
-        <w:t>Jeisson</w:t>
-      </w:r>
-      <w:proofErr w:type="spellEnd"/>
-      <w:r>
-        <w:rPr>
-          <w:rFonts w:ascii="Times New Roman" w:eastAsia="Times New Roman" w:hAnsi="Times New Roman" w:cs="Times New Roman"/>
-          <w:sz w:val="24"/>
-          <w:szCs w:val="24"/>
-          <w:lang w:eastAsia="es-ES"/>
-        </w:rPr>
-        <w:t xml:space="preserve"> Steven Rincón Mellizo:</w:t>
+        <w:t>Jeisson Steven Rincón Mellizo:</w:t>
       </w:r>
     </w:p>
     <w:p>
@@ -4929,12 +4971,107 @@
         <w:jc w:val="both"/>
         <w:rPr>
           <w:rFonts w:ascii="Times New Roman" w:eastAsia="Times New Roman" w:hAnsi="Times New Roman" w:cs="Times New Roman"/>
-          <w:b/>
           <w:sz w:val="24"/>
           <w:szCs w:val="24"/>
           <w:lang w:eastAsia="es-ES"/>
         </w:rPr>
       </w:pPr>
+      <w:r>
+        <w:rPr>
+          <w:rFonts w:ascii="Times New Roman" w:eastAsia="Times New Roman" w:hAnsi="Times New Roman" w:cs="Times New Roman"/>
+          <w:sz w:val="24"/>
+          <w:szCs w:val="24"/>
+          <w:lang w:eastAsia="es-ES"/>
+        </w:rPr>
+        <w:lastRenderedPageBreak/>
+        <w:t>En esta parte, se contemplaran todos aquellos recursos que de una forma directa o indirectamente, nos traen un gasto; es decir, aquellas herramientas empleadas para la realización del software tienen un costo:</w:t>
+      </w:r>
+    </w:p>
+    <w:p>
+      <w:pPr>
+        <w:pStyle w:val="Prrafodelista"/>
+        <w:numPr>
+          <w:ilvl w:val="0"/>
+          <w:numId w:val="29"/>
+        </w:numPr>
+        <w:jc w:val="both"/>
+        <w:rPr>
+          <w:rFonts w:ascii="Times New Roman" w:eastAsia="Times New Roman" w:hAnsi="Times New Roman" w:cs="Times New Roman"/>
+          <w:sz w:val="24"/>
+          <w:szCs w:val="24"/>
+          <w:lang w:eastAsia="es-ES"/>
+        </w:rPr>
+      </w:pPr>
+      <w:r>
+        <w:rPr>
+          <w:rFonts w:ascii="Times New Roman" w:eastAsia="Times New Roman" w:hAnsi="Times New Roman" w:cs="Times New Roman"/>
+          <w:sz w:val="24"/>
+          <w:szCs w:val="24"/>
+          <w:lang w:eastAsia="es-ES"/>
+        </w:rPr>
+        <w:t xml:space="preserve">El alquiler y/o uso de </w:t>
+      </w:r>
+      <w:proofErr w:type="spellStart"/>
+      <w:r>
+        <w:rPr>
+          <w:rFonts w:ascii="Times New Roman" w:eastAsia="Times New Roman" w:hAnsi="Times New Roman" w:cs="Times New Roman"/>
+          <w:sz w:val="24"/>
+          <w:szCs w:val="24"/>
+          <w:lang w:eastAsia="es-ES"/>
+        </w:rPr>
+        <w:t>PCs</w:t>
+      </w:r>
+      <w:proofErr w:type="spellEnd"/>
+    </w:p>
+    <w:p>
+      <w:pPr>
+        <w:pStyle w:val="Prrafodelista"/>
+        <w:numPr>
+          <w:ilvl w:val="0"/>
+          <w:numId w:val="29"/>
+        </w:numPr>
+        <w:jc w:val="both"/>
+        <w:rPr>
+          <w:rFonts w:ascii="Times New Roman" w:eastAsia="Times New Roman" w:hAnsi="Times New Roman" w:cs="Times New Roman"/>
+          <w:sz w:val="24"/>
+          <w:szCs w:val="24"/>
+          <w:lang w:eastAsia="es-ES"/>
+        </w:rPr>
+      </w:pPr>
+      <w:r>
+        <w:rPr>
+          <w:rFonts w:ascii="Times New Roman" w:eastAsia="Times New Roman" w:hAnsi="Times New Roman" w:cs="Times New Roman"/>
+          <w:sz w:val="24"/>
+          <w:szCs w:val="24"/>
+          <w:lang w:eastAsia="es-ES"/>
+        </w:rPr>
+        <w:t>Servicios públicos(luz, teléfono, internet, agua)</w:t>
+      </w:r>
+    </w:p>
+    <w:p>
+      <w:pPr>
+        <w:pStyle w:val="Prrafodelista"/>
+        <w:numPr>
+          <w:ilvl w:val="0"/>
+          <w:numId w:val="29"/>
+        </w:numPr>
+        <w:jc w:val="both"/>
+        <w:rPr>
+          <w:rFonts w:ascii="Times New Roman" w:eastAsia="Times New Roman" w:hAnsi="Times New Roman" w:cs="Times New Roman"/>
+          <w:sz w:val="24"/>
+          <w:szCs w:val="24"/>
+          <w:lang w:eastAsia="es-ES"/>
+        </w:rPr>
+      </w:pPr>
+      <w:r>
+        <w:rPr>
+          <w:rFonts w:ascii="Times New Roman" w:eastAsia="Times New Roman" w:hAnsi="Times New Roman" w:cs="Times New Roman"/>
+          <w:sz w:val="24"/>
+          <w:szCs w:val="24"/>
+          <w:lang w:eastAsia="es-ES"/>
+        </w:rPr>
+        <w:t xml:space="preserve">Transporte </w:t>
+      </w:r>
     </w:p>
     <w:p>
       <w:pPr>
@@ -5001,23 +5138,52 @@
         <w:rPr>
           <w:rFonts w:ascii="Times New Roman" w:eastAsia="Times New Roman" w:hAnsi="Times New Roman" w:cs="Times New Roman"/>
           <w:b/>
+          <w:noProof/>
           <w:sz w:val="24"/>
           <w:szCs w:val="24"/>
-          <w:lang w:eastAsia="es-ES"/>
-        </w:rPr>
-        <w:t>/* Excel (necesitamos confirmación del profesor para las fechas</w:t>
-      </w:r>
-      <w:bookmarkStart w:id="0" w:name="_GoBack"/>
-      <w:bookmarkEnd w:id="0"/>
-      <w:r>
-        <w:rPr>
-          <w:rFonts w:ascii="Times New Roman" w:eastAsia="Times New Roman" w:hAnsi="Times New Roman" w:cs="Times New Roman"/>
-          <w:b/>
-          <w:sz w:val="24"/>
-          <w:szCs w:val="24"/>
-          <w:lang w:eastAsia="es-ES"/>
-        </w:rPr>
-        <w:t>)</w:t>
+          <w:lang w:eastAsia="es-CO"/>
+        </w:rPr>
+        <w:drawing>
+          <wp:inline distT="0" distB="0" distL="0" distR="0">
+            <wp:extent cx="5612130" cy="2120900"/>
+            <wp:effectExtent l="0" t="0" r="7620" b="0"/>
+            <wp:docPr id="13" name="Imagen 13"/>
+            <wp:cNvGraphicFramePr>
+              <a:graphicFrameLocks xmlns:a="http://schemas.openxmlformats.org/drawingml/2006/main" noChangeAspect="1"/>
+            </wp:cNvGraphicFramePr>
+            <a:graphic xmlns:a="http://schemas.openxmlformats.org/drawingml/2006/main">
+              <a:graphicData uri="http://schemas.openxmlformats.org/drawingml/2006/picture">
+                <pic:pic xmlns:pic="http://schemas.openxmlformats.org/drawingml/2006/picture">
+                  <pic:nvPicPr>
+                    <pic:cNvPr id="13" name="Cronograma.PNG"/>
+                    <pic:cNvPicPr/>
+                  </pic:nvPicPr>
+                  <pic:blipFill>
+                    <a:blip r:embed="rId50">
+                      <a:extLst>
+                        <a:ext uri="{28A0092B-C50C-407E-A947-70E740481C1C}">
+                          <a14:useLocalDpi xmlns:a14="http://schemas.microsoft.com/office/drawing/2010/main" val="0"/>
+                        </a:ext>
+                      </a:extLst>
+                    </a:blip>
+                    <a:stretch>
+                      <a:fillRect/>
+                    </a:stretch>
+                  </pic:blipFill>
+                  <pic:spPr>
+                    <a:xfrm>
+                      <a:off x="0" y="0"/>
+                      <a:ext cx="5612130" cy="2120900"/>
+                    </a:xfrm>
+                    <a:prstGeom prst="rect">
+                      <a:avLst/>
+                    </a:prstGeom>
+                  </pic:spPr>
+                </pic:pic>
+              </a:graphicData>
+            </a:graphic>
+          </wp:inline>
+        </w:drawing>
       </w:r>
     </w:p>
     <w:p>
@@ -5474,12 +5640,12 @@
       </w:pPr>
     </w:p>
     <w:sectPr>
-      <w:headerReference w:type="even" r:id="rId50"/>
-      <w:headerReference w:type="default" r:id="rId51"/>
-      <w:footerReference w:type="even" r:id="rId52"/>
-      <w:footerReference w:type="default" r:id="rId53"/>
-      <w:headerReference w:type="first" r:id="rId54"/>
-      <w:footerReference w:type="first" r:id="rId55"/>
+      <w:headerReference w:type="even" r:id="rId51"/>
+      <w:headerReference w:type="default" r:id="rId52"/>
+      <w:footerReference w:type="even" r:id="rId53"/>
+      <w:footerReference w:type="default" r:id="rId54"/>
+      <w:headerReference w:type="first" r:id="rId55"/>
+      <w:footerReference w:type="first" r:id="rId56"/>
       <w:pgSz w:w="12240" w:h="15840" w:code="1"/>
       <w:pgMar w:top="1418" w:right="1701" w:bottom="1418" w:left="1701" w:header="709" w:footer="709" w:gutter="0"/>
       <w:pgBorders w:offsetFrom="page">
@@ -7363,16 +7529,16 @@
     </w:lvl>
   </w:abstractNum>
   <w:abstractNum w:abstractNumId="15">
-    <w:nsid w:val="524A2EC2"/>
+    <w:nsid w:val="501A3233"/>
     <w:multiLevelType w:val="hybridMultilevel"/>
-    <w:tmpl w:val="A0BAA88C"/>
-    <w:lvl w:ilvl="0" w:tplc="240A000B">
+    <w:tmpl w:val="2F2866C0"/>
+    <w:lvl w:ilvl="0" w:tplc="240A000D">
       <w:start w:val="1"/>
       <w:numFmt w:val="bullet"/>
-      <w:lvlText w:val=""/>
+      <w:lvlText w:val=""/>
       <w:lvlJc w:val="left"/>
       <w:pPr>
-        <w:ind w:left="1800" w:hanging="360"/>
+        <w:ind w:left="2160" w:hanging="360"/>
       </w:pPr>
       <w:rPr>
         <w:rFonts w:ascii="Wingdings" w:hAnsi="Wingdings" w:hint="default"/>
@@ -7384,7 +7550,7 @@
       <w:lvlText w:val="o"/>
       <w:lvlJc w:val="left"/>
       <w:pPr>
-        <w:ind w:left="2520" w:hanging="360"/>
+        <w:ind w:left="2880" w:hanging="360"/>
       </w:pPr>
       <w:rPr>
         <w:rFonts w:ascii="Courier New" w:hAnsi="Courier New" w:cs="Courier New" w:hint="default"/>
@@ -7396,7 +7562,7 @@
       <w:lvlText w:val=""/>
       <w:lvlJc w:val="left"/>
       <w:pPr>
-        <w:ind w:left="3240" w:hanging="360"/>
+        <w:ind w:left="3600" w:hanging="360"/>
       </w:pPr>
       <w:rPr>
         <w:rFonts w:ascii="Wingdings" w:hAnsi="Wingdings" w:hint="default"/>
@@ -7408,7 +7574,7 @@
       <w:lvlText w:val=""/>
       <w:lvlJc w:val="left"/>
       <w:pPr>
-        <w:ind w:left="3960" w:hanging="360"/>
+        <w:ind w:left="4320" w:hanging="360"/>
       </w:pPr>
       <w:rPr>
         <w:rFonts w:ascii="Symbol" w:hAnsi="Symbol" w:hint="default"/>
@@ -7420,7 +7586,7 @@
       <w:lvlText w:val="o"/>
       <w:lvlJc w:val="left"/>
       <w:pPr>
-        <w:ind w:left="4680" w:hanging="360"/>
+        <w:ind w:left="5040" w:hanging="360"/>
       </w:pPr>
       <w:rPr>
         <w:rFonts w:ascii="Courier New" w:hAnsi="Courier New" w:cs="Courier New" w:hint="default"/>
@@ -7432,7 +7598,7 @@
       <w:lvlText w:val=""/>
       <w:lvlJc w:val="left"/>
       <w:pPr>
-        <w:ind w:left="5400" w:hanging="360"/>
+        <w:ind w:left="5760" w:hanging="360"/>
       </w:pPr>
       <w:rPr>
         <w:rFonts w:ascii="Wingdings" w:hAnsi="Wingdings" w:hint="default"/>
@@ -7444,7 +7610,7 @@
       <w:lvlText w:val=""/>
       <w:lvlJc w:val="left"/>
       <w:pPr>
-        <w:ind w:left="6120" w:hanging="360"/>
+        <w:ind w:left="6480" w:hanging="360"/>
       </w:pPr>
       <w:rPr>
         <w:rFonts w:ascii="Symbol" w:hAnsi="Symbol" w:hint="default"/>
@@ -7456,7 +7622,7 @@
       <w:lvlText w:val="o"/>
       <w:lvlJc w:val="left"/>
       <w:pPr>
-        <w:ind w:left="6840" w:hanging="360"/>
+        <w:ind w:left="7200" w:hanging="360"/>
       </w:pPr>
       <w:rPr>
         <w:rFonts w:ascii="Courier New" w:hAnsi="Courier New" w:cs="Courier New" w:hint="default"/>
@@ -7468,7 +7634,7 @@
       <w:lvlText w:val=""/>
       <w:lvlJc w:val="left"/>
       <w:pPr>
-        <w:ind w:left="7560" w:hanging="360"/>
+        <w:ind w:left="7920" w:hanging="360"/>
       </w:pPr>
       <w:rPr>
         <w:rFonts w:ascii="Wingdings" w:hAnsi="Wingdings" w:hint="default"/>
@@ -7476,6 +7642,119 @@
     </w:lvl>
   </w:abstractNum>
   <w:abstractNum w:abstractNumId="16">
+    <w:nsid w:val="524A2EC2"/>
+    <w:multiLevelType w:val="hybridMultilevel"/>
+    <w:tmpl w:val="A0BAA88C"/>
+    <w:lvl w:ilvl="0" w:tplc="240A000B">
+      <w:start w:val="1"/>
+      <w:numFmt w:val="bullet"/>
+      <w:lvlText w:val=""/>
+      <w:lvlJc w:val="left"/>
+      <w:pPr>
+        <w:ind w:left="1800" w:hanging="360"/>
+      </w:pPr>
+      <w:rPr>
+        <w:rFonts w:ascii="Wingdings" w:hAnsi="Wingdings" w:hint="default"/>
+      </w:rPr>
+    </w:lvl>
+    <w:lvl w:ilvl="1" w:tplc="240A0003" w:tentative="1">
+      <w:start w:val="1"/>
+      <w:numFmt w:val="bullet"/>
+      <w:lvlText w:val="o"/>
+      <w:lvlJc w:val="left"/>
+      <w:pPr>
+        <w:ind w:left="2520" w:hanging="360"/>
+      </w:pPr>
+      <w:rPr>
+        <w:rFonts w:ascii="Courier New" w:hAnsi="Courier New" w:cs="Courier New" w:hint="default"/>
+      </w:rPr>
+    </w:lvl>
+    <w:lvl w:ilvl="2" w:tplc="240A0005" w:tentative="1">
+      <w:start w:val="1"/>
+      <w:numFmt w:val="bullet"/>
+      <w:lvlText w:val=""/>
+      <w:lvlJc w:val="left"/>
+      <w:pPr>
+        <w:ind w:left="3240" w:hanging="360"/>
+      </w:pPr>
+      <w:rPr>
+        <w:rFonts w:ascii="Wingdings" w:hAnsi="Wingdings" w:hint="default"/>
+      </w:rPr>
+    </w:lvl>
+    <w:lvl w:ilvl="3" w:tplc="240A0001" w:tentative="1">
+      <w:start w:val="1"/>
+      <w:numFmt w:val="bullet"/>
+      <w:lvlText w:val=""/>
+      <w:lvlJc w:val="left"/>
+      <w:pPr>
+        <w:ind w:left="3960" w:hanging="360"/>
+      </w:pPr>
+      <w:rPr>
+        <w:rFonts w:ascii="Symbol" w:hAnsi="Symbol" w:hint="default"/>
+      </w:rPr>
+    </w:lvl>
+    <w:lvl w:ilvl="4" w:tplc="240A0003" w:tentative="1">
+      <w:start w:val="1"/>
+      <w:numFmt w:val="bullet"/>
+      <w:lvlText w:val="o"/>
+      <w:lvlJc w:val="left"/>
+      <w:pPr>
+        <w:ind w:left="4680" w:hanging="360"/>
+      </w:pPr>
+      <w:rPr>
+        <w:rFonts w:ascii="Courier New" w:hAnsi="Courier New" w:cs="Courier New" w:hint="default"/>
+      </w:rPr>
+    </w:lvl>
+    <w:lvl w:ilvl="5" w:tplc="240A0005" w:tentative="1">
+      <w:start w:val="1"/>
+      <w:numFmt w:val="bullet"/>
+      <w:lvlText w:val=""/>
+      <w:lvlJc w:val="left"/>
+      <w:pPr>
+        <w:ind w:left="5400" w:hanging="360"/>
+      </w:pPr>
+      <w:rPr>
+        <w:rFonts w:ascii="Wingdings" w:hAnsi="Wingdings" w:hint="default"/>
+      </w:rPr>
+    </w:lvl>
+    <w:lvl w:ilvl="6" w:tplc="240A0001" w:tentative="1">
+      <w:start w:val="1"/>
+      <w:numFmt w:val="bullet"/>
+      <w:lvlText w:val=""/>
+      <w:lvlJc w:val="left"/>
+      <w:pPr>
+        <w:ind w:left="6120" w:hanging="360"/>
+      </w:pPr>
+      <w:rPr>
+        <w:rFonts w:ascii="Symbol" w:hAnsi="Symbol" w:hint="default"/>
+      </w:rPr>
+    </w:lvl>
+    <w:lvl w:ilvl="7" w:tplc="240A0003" w:tentative="1">
+      <w:start w:val="1"/>
+      <w:numFmt w:val="bullet"/>
+      <w:lvlText w:val="o"/>
+      <w:lvlJc w:val="left"/>
+      <w:pPr>
+        <w:ind w:left="6840" w:hanging="360"/>
+      </w:pPr>
+      <w:rPr>
+        <w:rFonts w:ascii="Courier New" w:hAnsi="Courier New" w:cs="Courier New" w:hint="default"/>
+      </w:rPr>
+    </w:lvl>
+    <w:lvl w:ilvl="8" w:tplc="240A0005" w:tentative="1">
+      <w:start w:val="1"/>
+      <w:numFmt w:val="bullet"/>
+      <w:lvlText w:val=""/>
+      <w:lvlJc w:val="left"/>
+      <w:pPr>
+        <w:ind w:left="7560" w:hanging="360"/>
+      </w:pPr>
+      <w:rPr>
+        <w:rFonts w:ascii="Wingdings" w:hAnsi="Wingdings" w:hint="default"/>
+      </w:rPr>
+    </w:lvl>
+  </w:abstractNum>
+  <w:abstractNum w:abstractNumId="17">
     <w:nsid w:val="567D4D3D"/>
     <w:multiLevelType w:val="hybridMultilevel"/>
     <w:tmpl w:val="17E64464"/>
@@ -7564,7 +7843,7 @@
       </w:pPr>
     </w:lvl>
   </w:abstractNum>
-  <w:abstractNum w:abstractNumId="17">
+  <w:abstractNum w:abstractNumId="18">
     <w:nsid w:val="59ED1A5B"/>
     <w:multiLevelType w:val="hybridMultilevel"/>
     <w:tmpl w:val="B9E61CFA"/>
@@ -7677,7 +7956,7 @@
       </w:rPr>
     </w:lvl>
   </w:abstractNum>
-  <w:abstractNum w:abstractNumId="18">
+  <w:abstractNum w:abstractNumId="19">
     <w:nsid w:val="5EAD5EC9"/>
     <w:multiLevelType w:val="hybridMultilevel"/>
     <w:tmpl w:val="3364F7DC"/>
@@ -7790,7 +8069,7 @@
       </w:rPr>
     </w:lvl>
   </w:abstractNum>
-  <w:abstractNum w:abstractNumId="19">
+  <w:abstractNum w:abstractNumId="20">
     <w:nsid w:val="610D7E7A"/>
     <w:multiLevelType w:val="hybridMultilevel"/>
     <w:tmpl w:val="3B708972"/>
@@ -7903,7 +8182,7 @@
       </w:rPr>
     </w:lvl>
   </w:abstractNum>
-  <w:abstractNum w:abstractNumId="20">
+  <w:abstractNum w:abstractNumId="21">
     <w:nsid w:val="63AA3E6C"/>
     <w:multiLevelType w:val="hybridMultilevel"/>
     <w:tmpl w:val="F236AF00"/>
@@ -7992,7 +8271,7 @@
       </w:pPr>
     </w:lvl>
   </w:abstractNum>
-  <w:abstractNum w:abstractNumId="21">
+  <w:abstractNum w:abstractNumId="22">
     <w:nsid w:val="648640DB"/>
     <w:multiLevelType w:val="multilevel"/>
     <w:tmpl w:val="828A556A"/>
@@ -8113,7 +8392,7 @@
       </w:rPr>
     </w:lvl>
   </w:abstractNum>
-  <w:abstractNum w:abstractNumId="22">
+  <w:abstractNum w:abstractNumId="23">
     <w:nsid w:val="68F14649"/>
     <w:multiLevelType w:val="hybridMultilevel"/>
     <w:tmpl w:val="3648E6E6"/>
@@ -8226,7 +8505,7 @@
       </w:rPr>
     </w:lvl>
   </w:abstractNum>
-  <w:abstractNum w:abstractNumId="23">
+  <w:abstractNum w:abstractNumId="24">
     <w:nsid w:val="6DDB4657"/>
     <w:multiLevelType w:val="hybridMultilevel"/>
     <w:tmpl w:val="BC80EF7C"/>
@@ -8339,7 +8618,7 @@
       </w:rPr>
     </w:lvl>
   </w:abstractNum>
-  <w:abstractNum w:abstractNumId="24">
+  <w:abstractNum w:abstractNumId="25">
     <w:nsid w:val="70CB62CB"/>
     <w:multiLevelType w:val="hybridMultilevel"/>
     <w:tmpl w:val="96280EB6"/>
@@ -8452,7 +8731,7 @@
       </w:rPr>
     </w:lvl>
   </w:abstractNum>
-  <w:abstractNum w:abstractNumId="25">
+  <w:abstractNum w:abstractNumId="26">
     <w:nsid w:val="757F6575"/>
     <w:multiLevelType w:val="hybridMultilevel"/>
     <w:tmpl w:val="3530E896"/>
@@ -8541,7 +8820,7 @@
       </w:pPr>
     </w:lvl>
   </w:abstractNum>
-  <w:abstractNum w:abstractNumId="26">
+  <w:abstractNum w:abstractNumId="27">
     <w:nsid w:val="76FD187F"/>
     <w:multiLevelType w:val="hybridMultilevel"/>
     <w:tmpl w:val="D0E2175A"/>
@@ -8654,7 +8933,7 @@
       </w:rPr>
     </w:lvl>
   </w:abstractNum>
-  <w:abstractNum w:abstractNumId="27">
+  <w:abstractNum w:abstractNumId="28">
     <w:nsid w:val="7C5B0740"/>
     <w:multiLevelType w:val="hybridMultilevel"/>
     <w:tmpl w:val="B62C41FA"/>
@@ -8771,7 +9050,7 @@
     <w:abstractNumId w:val="0"/>
   </w:num>
   <w:num w:numId="2">
-    <w:abstractNumId w:val="21"/>
+    <w:abstractNumId w:val="22"/>
   </w:num>
   <w:num w:numId="3">
     <w:abstractNumId w:val="1"/>
@@ -8783,7 +9062,7 @@
     <w:abstractNumId w:val="13"/>
   </w:num>
   <w:num w:numId="6">
-    <w:abstractNumId w:val="27"/>
+    <w:abstractNumId w:val="28"/>
   </w:num>
   <w:num w:numId="7">
     <w:abstractNumId w:val="3"/>
@@ -8792,34 +9071,34 @@
     <w:abstractNumId w:val="9"/>
   </w:num>
   <w:num w:numId="9">
-    <w:abstractNumId w:val="17"/>
+    <w:abstractNumId w:val="18"/>
   </w:num>
   <w:num w:numId="10">
-    <w:abstractNumId w:val="26"/>
+    <w:abstractNumId w:val="27"/>
   </w:num>
   <w:num w:numId="11">
     <w:abstractNumId w:val="12"/>
   </w:num>
   <w:num w:numId="12">
-    <w:abstractNumId w:val="23"/>
+    <w:abstractNumId w:val="24"/>
   </w:num>
   <w:num w:numId="13">
     <w:abstractNumId w:val="14"/>
   </w:num>
   <w:num w:numId="14">
-    <w:abstractNumId w:val="20"/>
+    <w:abstractNumId w:val="21"/>
   </w:num>
   <w:num w:numId="15">
-    <w:abstractNumId w:val="18"/>
+    <w:abstractNumId w:val="19"/>
   </w:num>
   <w:num w:numId="16">
     <w:abstractNumId w:val="2"/>
   </w:num>
   <w:num w:numId="17">
-    <w:abstractNumId w:val="22"/>
+    <w:abstractNumId w:val="23"/>
   </w:num>
   <w:num w:numId="18">
-    <w:abstractNumId w:val="24"/>
+    <w:abstractNumId w:val="25"/>
   </w:num>
   <w:num w:numId="19">
     <w:abstractNumId w:val="4"/>
@@ -8831,25 +9110,28 @@
     <w:abstractNumId w:val="11"/>
   </w:num>
   <w:num w:numId="22">
-    <w:abstractNumId w:val="25"/>
+    <w:abstractNumId w:val="26"/>
   </w:num>
   <w:num w:numId="23">
-    <w:abstractNumId w:val="16"/>
+    <w:abstractNumId w:val="17"/>
   </w:num>
   <w:num w:numId="24">
     <w:abstractNumId w:val="8"/>
   </w:num>
   <w:num w:numId="25">
-    <w:abstractNumId w:val="15"/>
+    <w:abstractNumId w:val="16"/>
   </w:num>
   <w:num w:numId="26">
-    <w:abstractNumId w:val="19"/>
+    <w:abstractNumId w:val="20"/>
   </w:num>
   <w:num w:numId="27">
     <w:abstractNumId w:val="5"/>
   </w:num>
   <w:num w:numId="28">
     <w:abstractNumId w:val="6"/>
+  </w:num>
+  <w:num w:numId="29">
+    <w:abstractNumId w:val="15"/>
   </w:num>
 </w:numbering>
 </file>
@@ -16167,95 +16449,95 @@
     </dgm:pt>
   </dgm:ptLst>
   <dgm:cxnLst>
-    <dgm:cxn modelId="{4FC3E8F9-621C-42C0-9926-5EA96357B775}" type="presOf" srcId="{D89B0FAC-8152-47B0-A528-19EE5505FB8E}" destId="{7513D987-8A93-4EF7-990C-C25586196B54}" srcOrd="0" destOrd="0" presId="urn:microsoft.com/office/officeart/2005/8/layout/hierarchy1"/>
+    <dgm:cxn modelId="{4260A889-BA08-4453-8694-B7926EC0E4BB}" type="presOf" srcId="{05A5F773-4BE6-4045-A70E-8E020D74FBAA}" destId="{91AA1634-4DF6-4BC4-9EF8-FE882D92CEAF}" srcOrd="0" destOrd="0" presId="urn:microsoft.com/office/officeart/2005/8/layout/hierarchy1"/>
+    <dgm:cxn modelId="{2F8A5EBB-DAF0-4C68-AE3E-95F28A8CF82B}" type="presOf" srcId="{6F98232C-8D7F-4DC4-AD4D-7A58AE7091DF}" destId="{9B5AD6FC-A9D8-452B-ACF0-FE4773A29DED}" srcOrd="0" destOrd="0" presId="urn:microsoft.com/office/officeart/2005/8/layout/hierarchy1"/>
+    <dgm:cxn modelId="{5A3F248E-71A6-4A8D-B394-6369B886B058}" type="presOf" srcId="{30CCB3EB-4D31-4226-BB84-1FF31E08BFD3}" destId="{11DB11D7-8CC9-4398-BF06-7B4CB1B30F15}" srcOrd="0" destOrd="0" presId="urn:microsoft.com/office/officeart/2005/8/layout/hierarchy1"/>
+    <dgm:cxn modelId="{3409AD99-B4DA-44D0-99CA-3F039A2228E1}" srcId="{74AD03AB-4E9D-4BD6-8905-F92683EEE31A}" destId="{FEFCEDCD-4023-452E-B4AA-D1C940A3503E}" srcOrd="0" destOrd="0" parTransId="{17BA2522-2F72-487B-84FC-7E3780062E3F}" sibTransId="{1532D9BD-0101-4706-B943-6F6A922AD8E6}"/>
     <dgm:cxn modelId="{0559F685-1A4D-422A-A522-69CA7F7ED882}" srcId="{672D427A-9A45-4CF7-AC16-12EA08330301}" destId="{6F98232C-8D7F-4DC4-AD4D-7A58AE7091DF}" srcOrd="1" destOrd="0" parTransId="{73769727-7D42-4FBA-B655-0F6E79B978A4}" sibTransId="{4F6F49B4-5B28-4B42-9F4A-347DC6FC8859}"/>
-    <dgm:cxn modelId="{6162BBD5-024F-401E-B339-5851C401CBE4}" type="presOf" srcId="{17BA2522-2F72-487B-84FC-7E3780062E3F}" destId="{2BC842BB-F76D-4D1D-BA11-6FD032CF89DF}" srcOrd="0" destOrd="0" presId="urn:microsoft.com/office/officeart/2005/8/layout/hierarchy1"/>
-    <dgm:cxn modelId="{FBA37BC5-C7DF-40F6-8243-B43A9EF13945}" type="presOf" srcId="{EC45C5A9-2BCE-4E9C-9DE5-23D0CB6F5682}" destId="{288B2B12-7DD5-447D-9812-7CC516E7E4CA}" srcOrd="0" destOrd="0" presId="urn:microsoft.com/office/officeart/2005/8/layout/hierarchy1"/>
-    <dgm:cxn modelId="{D1746991-E88A-4216-B3FE-8A28DE8F7314}" type="presOf" srcId="{30CCB3EB-4D31-4226-BB84-1FF31E08BFD3}" destId="{11DB11D7-8CC9-4398-BF06-7B4CB1B30F15}" srcOrd="0" destOrd="0" presId="urn:microsoft.com/office/officeart/2005/8/layout/hierarchy1"/>
-    <dgm:cxn modelId="{65F40389-BEF3-4CEB-89EB-4C21ACDAD957}" type="presOf" srcId="{FEFCEDCD-4023-452E-B4AA-D1C940A3503E}" destId="{117BD165-AA20-445A-803D-D0D36BE4A6AE}" srcOrd="0" destOrd="0" presId="urn:microsoft.com/office/officeart/2005/8/layout/hierarchy1"/>
-    <dgm:cxn modelId="{54754B49-E9A0-4A90-9377-39CB79392F89}" type="presOf" srcId="{C5CECC28-AF25-4B7B-A7CB-D5A420AD804C}" destId="{8FF05D8A-10EC-4063-B5A3-A9D8015CE927}" srcOrd="0" destOrd="0" presId="urn:microsoft.com/office/officeart/2005/8/layout/hierarchy1"/>
+    <dgm:cxn modelId="{9F0627A5-B434-44F4-8678-EE3EE342AE7E}" srcId="{672D427A-9A45-4CF7-AC16-12EA08330301}" destId="{74AD03AB-4E9D-4BD6-8905-F92683EEE31A}" srcOrd="2" destOrd="0" parTransId="{58DCEF1E-767F-4E71-843E-71F40719BDCA}" sibTransId="{BEF3D878-C590-4896-9921-62A88ADCFA21}"/>
+    <dgm:cxn modelId="{B908F8C6-0A9E-431D-9DF9-587A687B15DE}" type="presOf" srcId="{B133EB7D-6833-4C03-A6E4-1A682A3F67C5}" destId="{E9040AD3-14B2-4023-A102-D196990544F0}" srcOrd="0" destOrd="0" presId="urn:microsoft.com/office/officeart/2005/8/layout/hierarchy1"/>
+    <dgm:cxn modelId="{EAB543B5-2AA2-475D-9216-43C2FA8E3D09}" type="presOf" srcId="{BA8ADD5F-1BAC-42C7-B98F-B59A769E8322}" destId="{3F702B1A-D53A-43A4-9414-4C5872634D31}" srcOrd="0" destOrd="0" presId="urn:microsoft.com/office/officeart/2005/8/layout/hierarchy1"/>
+    <dgm:cxn modelId="{F7311B18-020F-48E1-A5E9-D16F6F421BEC}" srcId="{6F98232C-8D7F-4DC4-AD4D-7A58AE7091DF}" destId="{4C72EF1A-B760-440B-AD10-08A78FD61A0C}" srcOrd="0" destOrd="0" parTransId="{EC45C5A9-2BCE-4E9C-9DE5-23D0CB6F5682}" sibTransId="{BF25027A-A9C1-4B55-97AE-D8A821126881}"/>
+    <dgm:cxn modelId="{214E12B4-AAB2-4009-A9D9-2CFF1F14FC68}" srcId="{74AD03AB-4E9D-4BD6-8905-F92683EEE31A}" destId="{05A5F773-4BE6-4045-A70E-8E020D74FBAA}" srcOrd="1" destOrd="0" parTransId="{BA8ADD5F-1BAC-42C7-B98F-B59A769E8322}" sibTransId="{0C000F71-229E-4765-8BA7-A166E9F98F81}"/>
     <dgm:cxn modelId="{86F7B35D-9131-478D-AF7B-660E69F57434}" srcId="{672D427A-9A45-4CF7-AC16-12EA08330301}" destId="{30CCB3EB-4D31-4226-BB84-1FF31E08BFD3}" srcOrd="0" destOrd="0" parTransId="{B133EB7D-6833-4C03-A6E4-1A682A3F67C5}" sibTransId="{40B397F1-49E4-4228-B091-4986081E8006}"/>
-    <dgm:cxn modelId="{B4A9097B-38B9-4B1F-8C8F-FD6344237072}" type="presOf" srcId="{5199CF1E-6206-445B-8FDF-31486EEBE6DB}" destId="{F7EB0810-BE18-47E1-9B07-8324375FE40F}" srcOrd="0" destOrd="0" presId="urn:microsoft.com/office/officeart/2005/8/layout/hierarchy1"/>
-    <dgm:cxn modelId="{F7311B18-020F-48E1-A5E9-D16F6F421BEC}" srcId="{6F98232C-8D7F-4DC4-AD4D-7A58AE7091DF}" destId="{4C72EF1A-B760-440B-AD10-08A78FD61A0C}" srcOrd="0" destOrd="0" parTransId="{EC45C5A9-2BCE-4E9C-9DE5-23D0CB6F5682}" sibTransId="{BF25027A-A9C1-4B55-97AE-D8A821126881}"/>
-    <dgm:cxn modelId="{4F23418A-D772-49AE-B8CD-1DFBD58C613A}" type="presOf" srcId="{4C72EF1A-B760-440B-AD10-08A78FD61A0C}" destId="{78975313-64EE-46F0-8C4E-B145E2EB940A}" srcOrd="0" destOrd="0" presId="urn:microsoft.com/office/officeart/2005/8/layout/hierarchy1"/>
-    <dgm:cxn modelId="{1422E491-CD39-49BE-AE6C-12F9C979FF7E}" type="presOf" srcId="{672D427A-9A45-4CF7-AC16-12EA08330301}" destId="{03B56E62-ACB5-4077-922A-49E03F83F280}" srcOrd="0" destOrd="0" presId="urn:microsoft.com/office/officeart/2005/8/layout/hierarchy1"/>
-    <dgm:cxn modelId="{CCA14146-E75D-4A22-9E4B-F93BE38ED96E}" type="presOf" srcId="{BA8ADD5F-1BAC-42C7-B98F-B59A769E8322}" destId="{3F702B1A-D53A-43A4-9414-4C5872634D31}" srcOrd="0" destOrd="0" presId="urn:microsoft.com/office/officeart/2005/8/layout/hierarchy1"/>
-    <dgm:cxn modelId="{214E12B4-AAB2-4009-A9D9-2CFF1F14FC68}" srcId="{74AD03AB-4E9D-4BD6-8905-F92683EEE31A}" destId="{05A5F773-4BE6-4045-A70E-8E020D74FBAA}" srcOrd="1" destOrd="0" parTransId="{BA8ADD5F-1BAC-42C7-B98F-B59A769E8322}" sibTransId="{0C000F71-229E-4765-8BA7-A166E9F98F81}"/>
-    <dgm:cxn modelId="{7FC4798F-86E5-465C-932E-F99F17B67B41}" type="presOf" srcId="{4611134C-399D-48C5-BF7E-85751D420D03}" destId="{BCCDFD21-ACA3-4FED-9CA0-F92835D1513B}" srcOrd="0" destOrd="0" presId="urn:microsoft.com/office/officeart/2005/8/layout/hierarchy1"/>
-    <dgm:cxn modelId="{17D206D4-679F-4A4A-9A6A-1C06C9EAF00F}" type="presOf" srcId="{B133EB7D-6833-4C03-A6E4-1A682A3F67C5}" destId="{E9040AD3-14B2-4023-A102-D196990544F0}" srcOrd="0" destOrd="0" presId="urn:microsoft.com/office/officeart/2005/8/layout/hierarchy1"/>
-    <dgm:cxn modelId="{E8579E82-9EA7-4435-9967-97C57951F65F}" type="presOf" srcId="{74AD03AB-4E9D-4BD6-8905-F92683EEE31A}" destId="{433EB16E-9266-431B-BDC5-4A4D15AB93DB}" srcOrd="0" destOrd="0" presId="urn:microsoft.com/office/officeart/2005/8/layout/hierarchy1"/>
+    <dgm:cxn modelId="{429D5E64-8E79-4109-A98F-E46BFAEEC1A5}" type="presOf" srcId="{4C72EF1A-B760-440B-AD10-08A78FD61A0C}" destId="{78975313-64EE-46F0-8C4E-B145E2EB940A}" srcOrd="0" destOrd="0" presId="urn:microsoft.com/office/officeart/2005/8/layout/hierarchy1"/>
+    <dgm:cxn modelId="{51F485EE-C3CC-428C-A4BF-B251EA2E2279}" srcId="{30CCB3EB-4D31-4226-BB84-1FF31E08BFD3}" destId="{D89B0FAC-8152-47B0-A528-19EE5505FB8E}" srcOrd="1" destOrd="0" parTransId="{4611134C-399D-48C5-BF7E-85751D420D03}" sibTransId="{E0EB1761-9D1D-4C39-873F-93A2348F8990}"/>
+    <dgm:cxn modelId="{921F065E-D65A-4380-9380-D5FF3AADB6AD}" type="presOf" srcId="{FEFCEDCD-4023-452E-B4AA-D1C940A3503E}" destId="{117BD165-AA20-445A-803D-D0D36BE4A6AE}" srcOrd="0" destOrd="0" presId="urn:microsoft.com/office/officeart/2005/8/layout/hierarchy1"/>
+    <dgm:cxn modelId="{849D0C07-87F3-4EC6-828A-422F0B56ED23}" type="presOf" srcId="{73769727-7D42-4FBA-B655-0F6E79B978A4}" destId="{98D03CB2-F8BC-4AEF-A7B6-02785ACCD0B6}" srcOrd="0" destOrd="0" presId="urn:microsoft.com/office/officeart/2005/8/layout/hierarchy1"/>
+    <dgm:cxn modelId="{249DA2B3-8795-476B-A5CB-C79163B2B276}" type="presOf" srcId="{EC45C5A9-2BCE-4E9C-9DE5-23D0CB6F5682}" destId="{288B2B12-7DD5-447D-9812-7CC516E7E4CA}" srcOrd="0" destOrd="0" presId="urn:microsoft.com/office/officeart/2005/8/layout/hierarchy1"/>
+    <dgm:cxn modelId="{F49AF649-F1DE-4168-9EFE-F56178FB1F0C}" type="presOf" srcId="{61F4EEB7-82B6-4FAE-9E31-D94E6958DD49}" destId="{28A1AC31-5038-4DE7-AEFC-57E1C7BB3053}" srcOrd="0" destOrd="0" presId="urn:microsoft.com/office/officeart/2005/8/layout/hierarchy1"/>
+    <dgm:cxn modelId="{F1F17F9F-E117-4F4A-935E-4882A755F7F3}" type="presOf" srcId="{C5CECC28-AF25-4B7B-A7CB-D5A420AD804C}" destId="{8FF05D8A-10EC-4063-B5A3-A9D8015CE927}" srcOrd="0" destOrd="0" presId="urn:microsoft.com/office/officeart/2005/8/layout/hierarchy1"/>
+    <dgm:cxn modelId="{3AF000E2-3B72-455E-B357-2F4B9612AE46}" srcId="{30CCB3EB-4D31-4226-BB84-1FF31E08BFD3}" destId="{61F4EEB7-82B6-4FAE-9E31-D94E6958DD49}" srcOrd="0" destOrd="0" parTransId="{165692FB-7D32-41AF-9E1A-B4C070AC4E2A}" sibTransId="{12115E6B-5686-4B0C-85F8-A69399D112A5}"/>
     <dgm:cxn modelId="{751FE03C-8964-4A1E-9647-97D9904B63B9}" srcId="{5199CF1E-6206-445B-8FDF-31486EEBE6DB}" destId="{672D427A-9A45-4CF7-AC16-12EA08330301}" srcOrd="0" destOrd="0" parTransId="{2A422A7C-94F7-4B8D-93CE-8B90C3B241B6}" sibTransId="{2CC5EB6E-8830-4B59-A877-5C70A4B042CC}"/>
-    <dgm:cxn modelId="{DACDEEFD-23B0-4A43-A5D9-F7D5541BF11B}" type="presOf" srcId="{165692FB-7D32-41AF-9E1A-B4C070AC4E2A}" destId="{0823E143-1986-4A4B-8447-0142D6799D75}" srcOrd="0" destOrd="0" presId="urn:microsoft.com/office/officeart/2005/8/layout/hierarchy1"/>
-    <dgm:cxn modelId="{F1CF8BE5-5348-4969-AB5A-FF1B9D616721}" type="presOf" srcId="{73769727-7D42-4FBA-B655-0F6E79B978A4}" destId="{98D03CB2-F8BC-4AEF-A7B6-02785ACCD0B6}" srcOrd="0" destOrd="0" presId="urn:microsoft.com/office/officeart/2005/8/layout/hierarchy1"/>
-    <dgm:cxn modelId="{3409AD99-B4DA-44D0-99CA-3F039A2228E1}" srcId="{74AD03AB-4E9D-4BD6-8905-F92683EEE31A}" destId="{FEFCEDCD-4023-452E-B4AA-D1C940A3503E}" srcOrd="0" destOrd="0" parTransId="{17BA2522-2F72-487B-84FC-7E3780062E3F}" sibTransId="{1532D9BD-0101-4706-B943-6F6A922AD8E6}"/>
-    <dgm:cxn modelId="{9F0627A5-B434-44F4-8678-EE3EE342AE7E}" srcId="{672D427A-9A45-4CF7-AC16-12EA08330301}" destId="{74AD03AB-4E9D-4BD6-8905-F92683EEE31A}" srcOrd="2" destOrd="0" parTransId="{58DCEF1E-767F-4E71-843E-71F40719BDCA}" sibTransId="{BEF3D878-C590-4896-9921-62A88ADCFA21}"/>
-    <dgm:cxn modelId="{51F485EE-C3CC-428C-A4BF-B251EA2E2279}" srcId="{30CCB3EB-4D31-4226-BB84-1FF31E08BFD3}" destId="{D89B0FAC-8152-47B0-A528-19EE5505FB8E}" srcOrd="1" destOrd="0" parTransId="{4611134C-399D-48C5-BF7E-85751D420D03}" sibTransId="{E0EB1761-9D1D-4C39-873F-93A2348F8990}"/>
-    <dgm:cxn modelId="{F89264CB-ED1D-4929-81FE-8646971A5546}" type="presOf" srcId="{61F4EEB7-82B6-4FAE-9E31-D94E6958DD49}" destId="{28A1AC31-5038-4DE7-AEFC-57E1C7BB3053}" srcOrd="0" destOrd="0" presId="urn:microsoft.com/office/officeart/2005/8/layout/hierarchy1"/>
-    <dgm:cxn modelId="{9AEF5753-001A-4156-A2C5-0054FE33B11B}" type="presOf" srcId="{05A5F773-4BE6-4045-A70E-8E020D74FBAA}" destId="{91AA1634-4DF6-4BC4-9EF8-FE882D92CEAF}" srcOrd="0" destOrd="0" presId="urn:microsoft.com/office/officeart/2005/8/layout/hierarchy1"/>
-    <dgm:cxn modelId="{A1157222-7263-4FAE-A05C-FBE71F698078}" type="presOf" srcId="{536151AD-3E96-43AD-8480-127931DF001A}" destId="{6AC99B2B-0F2D-43AE-874B-A8ADB3E4D28B}" srcOrd="0" destOrd="0" presId="urn:microsoft.com/office/officeart/2005/8/layout/hierarchy1"/>
     <dgm:cxn modelId="{F04B4820-377B-4B30-BE19-534FF0934A33}" srcId="{6F98232C-8D7F-4DC4-AD4D-7A58AE7091DF}" destId="{C5CECC28-AF25-4B7B-A7CB-D5A420AD804C}" srcOrd="1" destOrd="0" parTransId="{536151AD-3E96-43AD-8480-127931DF001A}" sibTransId="{358C072F-0542-4B84-889E-5B3CC197F101}"/>
-    <dgm:cxn modelId="{35B43CB7-0F09-4C0C-80C2-56A77ACD73B4}" type="presOf" srcId="{58DCEF1E-767F-4E71-843E-71F40719BDCA}" destId="{682C4184-99C9-4653-83D3-881D43010985}" srcOrd="0" destOrd="0" presId="urn:microsoft.com/office/officeart/2005/8/layout/hierarchy1"/>
-    <dgm:cxn modelId="{3AF000E2-3B72-455E-B357-2F4B9612AE46}" srcId="{30CCB3EB-4D31-4226-BB84-1FF31E08BFD3}" destId="{61F4EEB7-82B6-4FAE-9E31-D94E6958DD49}" srcOrd="0" destOrd="0" parTransId="{165692FB-7D32-41AF-9E1A-B4C070AC4E2A}" sibTransId="{12115E6B-5686-4B0C-85F8-A69399D112A5}"/>
-    <dgm:cxn modelId="{F5957213-1603-4E7C-906F-23C4381670A2}" type="presOf" srcId="{6F98232C-8D7F-4DC4-AD4D-7A58AE7091DF}" destId="{9B5AD6FC-A9D8-452B-ACF0-FE4773A29DED}" srcOrd="0" destOrd="0" presId="urn:microsoft.com/office/officeart/2005/8/layout/hierarchy1"/>
-    <dgm:cxn modelId="{0CAE56AF-ECE2-4C3C-BB9D-B7F003BC9E34}" type="presParOf" srcId="{F7EB0810-BE18-47E1-9B07-8324375FE40F}" destId="{479407A7-3B24-41A7-B3FE-B0D64E235BAA}" srcOrd="0" destOrd="0" presId="urn:microsoft.com/office/officeart/2005/8/layout/hierarchy1"/>
-    <dgm:cxn modelId="{4F4B6B51-1347-4E55-B744-30CCB7D793E6}" type="presParOf" srcId="{479407A7-3B24-41A7-B3FE-B0D64E235BAA}" destId="{E9F5E181-6D15-4B0A-A0C1-BC43B3F312BF}" srcOrd="0" destOrd="0" presId="urn:microsoft.com/office/officeart/2005/8/layout/hierarchy1"/>
-    <dgm:cxn modelId="{908CF74E-4863-4D8A-8EB3-ECF3A6F030DB}" type="presParOf" srcId="{E9F5E181-6D15-4B0A-A0C1-BC43B3F312BF}" destId="{196ABA2A-02E6-41C0-94E5-046330EC55C6}" srcOrd="0" destOrd="0" presId="urn:microsoft.com/office/officeart/2005/8/layout/hierarchy1"/>
-    <dgm:cxn modelId="{D97E4638-8577-4CF7-9065-FF43AF94EB8A}" type="presParOf" srcId="{E9F5E181-6D15-4B0A-A0C1-BC43B3F312BF}" destId="{03B56E62-ACB5-4077-922A-49E03F83F280}" srcOrd="1" destOrd="0" presId="urn:microsoft.com/office/officeart/2005/8/layout/hierarchy1"/>
-    <dgm:cxn modelId="{95BCA384-8924-4BCC-A40D-A3F102AC06E4}" type="presParOf" srcId="{479407A7-3B24-41A7-B3FE-B0D64E235BAA}" destId="{7AA0783F-7140-4811-8A74-C2A3F1261998}" srcOrd="1" destOrd="0" presId="urn:microsoft.com/office/officeart/2005/8/layout/hierarchy1"/>
-    <dgm:cxn modelId="{936929AF-38B4-473E-98E5-B67F55D6F175}" type="presParOf" srcId="{7AA0783F-7140-4811-8A74-C2A3F1261998}" destId="{E9040AD3-14B2-4023-A102-D196990544F0}" srcOrd="0" destOrd="0" presId="urn:microsoft.com/office/officeart/2005/8/layout/hierarchy1"/>
-    <dgm:cxn modelId="{EC899405-76B0-4D01-8D78-81514A946D1B}" type="presParOf" srcId="{7AA0783F-7140-4811-8A74-C2A3F1261998}" destId="{40862EFD-D57E-4C31-B73C-F51B76D33F38}" srcOrd="1" destOrd="0" presId="urn:microsoft.com/office/officeart/2005/8/layout/hierarchy1"/>
-    <dgm:cxn modelId="{77B517F3-ED35-4E5D-B466-C647839428FB}" type="presParOf" srcId="{40862EFD-D57E-4C31-B73C-F51B76D33F38}" destId="{6A1CF850-3DFC-4A56-93A2-7B9DBC71D528}" srcOrd="0" destOrd="0" presId="urn:microsoft.com/office/officeart/2005/8/layout/hierarchy1"/>
-    <dgm:cxn modelId="{7A536399-4020-484A-873B-EAE652946D62}" type="presParOf" srcId="{6A1CF850-3DFC-4A56-93A2-7B9DBC71D528}" destId="{8FCBA67E-0EF2-47DF-9837-BAB91DB4E24D}" srcOrd="0" destOrd="0" presId="urn:microsoft.com/office/officeart/2005/8/layout/hierarchy1"/>
-    <dgm:cxn modelId="{E1761FC2-D0BB-4019-8695-1A5C58C67EDE}" type="presParOf" srcId="{6A1CF850-3DFC-4A56-93A2-7B9DBC71D528}" destId="{11DB11D7-8CC9-4398-BF06-7B4CB1B30F15}" srcOrd="1" destOrd="0" presId="urn:microsoft.com/office/officeart/2005/8/layout/hierarchy1"/>
-    <dgm:cxn modelId="{0F4151A5-79A7-4639-8840-6C4E44965A43}" type="presParOf" srcId="{40862EFD-D57E-4C31-B73C-F51B76D33F38}" destId="{CF957D2C-1718-4B4D-94D5-34AF86285B09}" srcOrd="1" destOrd="0" presId="urn:microsoft.com/office/officeart/2005/8/layout/hierarchy1"/>
-    <dgm:cxn modelId="{BB66C04D-0801-40A1-94E8-DD13E4527AB8}" type="presParOf" srcId="{CF957D2C-1718-4B4D-94D5-34AF86285B09}" destId="{0823E143-1986-4A4B-8447-0142D6799D75}" srcOrd="0" destOrd="0" presId="urn:microsoft.com/office/officeart/2005/8/layout/hierarchy1"/>
-    <dgm:cxn modelId="{EAF0A935-4071-4995-B623-DACF70D56199}" type="presParOf" srcId="{CF957D2C-1718-4B4D-94D5-34AF86285B09}" destId="{6C44B9C8-CE2D-4785-B657-15063186B4CB}" srcOrd="1" destOrd="0" presId="urn:microsoft.com/office/officeart/2005/8/layout/hierarchy1"/>
-    <dgm:cxn modelId="{56A270D0-A31C-4065-9C81-D049084FFC13}" type="presParOf" srcId="{6C44B9C8-CE2D-4785-B657-15063186B4CB}" destId="{D580D2F3-C532-448A-B888-F5E93EC5ED08}" srcOrd="0" destOrd="0" presId="urn:microsoft.com/office/officeart/2005/8/layout/hierarchy1"/>
-    <dgm:cxn modelId="{A46FBF5C-B61B-4BFF-86AF-331F1A41C011}" type="presParOf" srcId="{D580D2F3-C532-448A-B888-F5E93EC5ED08}" destId="{F05EDF07-A561-4270-8084-D2B98212D3CF}" srcOrd="0" destOrd="0" presId="urn:microsoft.com/office/officeart/2005/8/layout/hierarchy1"/>
-    <dgm:cxn modelId="{5A054EBB-D5F0-4953-B11E-C0B420C76FC0}" type="presParOf" srcId="{D580D2F3-C532-448A-B888-F5E93EC5ED08}" destId="{28A1AC31-5038-4DE7-AEFC-57E1C7BB3053}" srcOrd="1" destOrd="0" presId="urn:microsoft.com/office/officeart/2005/8/layout/hierarchy1"/>
-    <dgm:cxn modelId="{7ACFFE96-AFB3-41EC-8C54-BF4FE64911CE}" type="presParOf" srcId="{6C44B9C8-CE2D-4785-B657-15063186B4CB}" destId="{4936FBA1-5B64-44CB-8D67-0316446C36E3}" srcOrd="1" destOrd="0" presId="urn:microsoft.com/office/officeart/2005/8/layout/hierarchy1"/>
-    <dgm:cxn modelId="{273B340B-D054-4AEE-8023-D1A06E9E543E}" type="presParOf" srcId="{CF957D2C-1718-4B4D-94D5-34AF86285B09}" destId="{BCCDFD21-ACA3-4FED-9CA0-F92835D1513B}" srcOrd="2" destOrd="0" presId="urn:microsoft.com/office/officeart/2005/8/layout/hierarchy1"/>
-    <dgm:cxn modelId="{00574A66-04CD-4F6D-8856-56B72D637AED}" type="presParOf" srcId="{CF957D2C-1718-4B4D-94D5-34AF86285B09}" destId="{2B89B8CE-3A85-4031-9CC1-4F0666D23147}" srcOrd="3" destOrd="0" presId="urn:microsoft.com/office/officeart/2005/8/layout/hierarchy1"/>
-    <dgm:cxn modelId="{A9286E43-9AB1-48DC-8566-E81F63E35F54}" type="presParOf" srcId="{2B89B8CE-3A85-4031-9CC1-4F0666D23147}" destId="{CBD67E37-37D5-4FE2-8F56-F28B5AB53D80}" srcOrd="0" destOrd="0" presId="urn:microsoft.com/office/officeart/2005/8/layout/hierarchy1"/>
-    <dgm:cxn modelId="{86A09F40-5D90-4DAB-BA3C-9576EE571143}" type="presParOf" srcId="{CBD67E37-37D5-4FE2-8F56-F28B5AB53D80}" destId="{EED84A42-D131-4239-BC4C-6869DCE9AAFA}" srcOrd="0" destOrd="0" presId="urn:microsoft.com/office/officeart/2005/8/layout/hierarchy1"/>
-    <dgm:cxn modelId="{0CD848C7-7471-4294-B768-EEFFB96AF214}" type="presParOf" srcId="{CBD67E37-37D5-4FE2-8F56-F28B5AB53D80}" destId="{7513D987-8A93-4EF7-990C-C25586196B54}" srcOrd="1" destOrd="0" presId="urn:microsoft.com/office/officeart/2005/8/layout/hierarchy1"/>
-    <dgm:cxn modelId="{C84A5A1D-B663-4FD2-8FE9-ACD6F28C2106}" type="presParOf" srcId="{2B89B8CE-3A85-4031-9CC1-4F0666D23147}" destId="{ED0F76B3-D5D8-4E67-B74B-67953380B7FC}" srcOrd="1" destOrd="0" presId="urn:microsoft.com/office/officeart/2005/8/layout/hierarchy1"/>
-    <dgm:cxn modelId="{D24F35EE-B05A-4908-BB91-5F659F125327}" type="presParOf" srcId="{7AA0783F-7140-4811-8A74-C2A3F1261998}" destId="{98D03CB2-F8BC-4AEF-A7B6-02785ACCD0B6}" srcOrd="2" destOrd="0" presId="urn:microsoft.com/office/officeart/2005/8/layout/hierarchy1"/>
-    <dgm:cxn modelId="{B0FF2ED2-765A-48AB-8835-69C2B48AC207}" type="presParOf" srcId="{7AA0783F-7140-4811-8A74-C2A3F1261998}" destId="{8BF1B182-2D6C-4D6D-A73A-1BB06BA9253D}" srcOrd="3" destOrd="0" presId="urn:microsoft.com/office/officeart/2005/8/layout/hierarchy1"/>
-    <dgm:cxn modelId="{A9EA3421-90C6-4039-BEE1-BF26FE051116}" type="presParOf" srcId="{8BF1B182-2D6C-4D6D-A73A-1BB06BA9253D}" destId="{331F8740-DE8C-4EAB-BA2A-788CB844700D}" srcOrd="0" destOrd="0" presId="urn:microsoft.com/office/officeart/2005/8/layout/hierarchy1"/>
-    <dgm:cxn modelId="{AE76937F-7ECF-432E-9DB0-9CCC260D9C2C}" type="presParOf" srcId="{331F8740-DE8C-4EAB-BA2A-788CB844700D}" destId="{B91A8A25-FA51-400B-8662-E3B26B456925}" srcOrd="0" destOrd="0" presId="urn:microsoft.com/office/officeart/2005/8/layout/hierarchy1"/>
-    <dgm:cxn modelId="{78721317-1C13-4A2E-832A-50AFBBFFDB71}" type="presParOf" srcId="{331F8740-DE8C-4EAB-BA2A-788CB844700D}" destId="{9B5AD6FC-A9D8-452B-ACF0-FE4773A29DED}" srcOrd="1" destOrd="0" presId="urn:microsoft.com/office/officeart/2005/8/layout/hierarchy1"/>
-    <dgm:cxn modelId="{66DF2EBE-5182-4400-AAF5-28FCD2FCDAB3}" type="presParOf" srcId="{8BF1B182-2D6C-4D6D-A73A-1BB06BA9253D}" destId="{CD98C3A7-50D0-48AF-BB44-3ABEA233FF40}" srcOrd="1" destOrd="0" presId="urn:microsoft.com/office/officeart/2005/8/layout/hierarchy1"/>
-    <dgm:cxn modelId="{0B3CDB68-F5D5-4235-8CE8-4316AA0EC647}" type="presParOf" srcId="{CD98C3A7-50D0-48AF-BB44-3ABEA233FF40}" destId="{288B2B12-7DD5-447D-9812-7CC516E7E4CA}" srcOrd="0" destOrd="0" presId="urn:microsoft.com/office/officeart/2005/8/layout/hierarchy1"/>
-    <dgm:cxn modelId="{08DA58FD-BA62-4B02-B204-DF14015FE644}" type="presParOf" srcId="{CD98C3A7-50D0-48AF-BB44-3ABEA233FF40}" destId="{94520000-9EAF-478F-B47E-3A0425F31C2F}" srcOrd="1" destOrd="0" presId="urn:microsoft.com/office/officeart/2005/8/layout/hierarchy1"/>
-    <dgm:cxn modelId="{9696707D-97CC-4410-B2C9-11432288DC57}" type="presParOf" srcId="{94520000-9EAF-478F-B47E-3A0425F31C2F}" destId="{4278AA45-B180-4D1D-9FF3-F013B66EDD18}" srcOrd="0" destOrd="0" presId="urn:microsoft.com/office/officeart/2005/8/layout/hierarchy1"/>
-    <dgm:cxn modelId="{5E14F916-CAAD-4624-825C-FAE7860AE319}" type="presParOf" srcId="{4278AA45-B180-4D1D-9FF3-F013B66EDD18}" destId="{33A6CD2F-3505-4D5C-BAE7-8A430D66A5CB}" srcOrd="0" destOrd="0" presId="urn:microsoft.com/office/officeart/2005/8/layout/hierarchy1"/>
-    <dgm:cxn modelId="{5865314E-9395-4410-B470-A118B19B9F7E}" type="presParOf" srcId="{4278AA45-B180-4D1D-9FF3-F013B66EDD18}" destId="{78975313-64EE-46F0-8C4E-B145E2EB940A}" srcOrd="1" destOrd="0" presId="urn:microsoft.com/office/officeart/2005/8/layout/hierarchy1"/>
-    <dgm:cxn modelId="{47EA3D39-334A-44C7-ACF2-D02724C54E8B}" type="presParOf" srcId="{94520000-9EAF-478F-B47E-3A0425F31C2F}" destId="{5F18CD69-704A-49A1-86FE-1AB172B4007A}" srcOrd="1" destOrd="0" presId="urn:microsoft.com/office/officeart/2005/8/layout/hierarchy1"/>
-    <dgm:cxn modelId="{51A145B2-A252-4141-BD51-8A9A5D6E49FC}" type="presParOf" srcId="{CD98C3A7-50D0-48AF-BB44-3ABEA233FF40}" destId="{6AC99B2B-0F2D-43AE-874B-A8ADB3E4D28B}" srcOrd="2" destOrd="0" presId="urn:microsoft.com/office/officeart/2005/8/layout/hierarchy1"/>
-    <dgm:cxn modelId="{C84DD121-4C8A-4022-848F-7285CBF072C5}" type="presParOf" srcId="{CD98C3A7-50D0-48AF-BB44-3ABEA233FF40}" destId="{EA0150C4-ACA4-4F65-B818-7FE8F2EAB92E}" srcOrd="3" destOrd="0" presId="urn:microsoft.com/office/officeart/2005/8/layout/hierarchy1"/>
-    <dgm:cxn modelId="{BD1762E9-3F7C-4B73-9329-CD4BAA9DC029}" type="presParOf" srcId="{EA0150C4-ACA4-4F65-B818-7FE8F2EAB92E}" destId="{73CDB7DE-FB12-45EF-85F6-620F358E6EC9}" srcOrd="0" destOrd="0" presId="urn:microsoft.com/office/officeart/2005/8/layout/hierarchy1"/>
-    <dgm:cxn modelId="{0F394D1A-E205-4FC9-ADCD-7137ED89C5A5}" type="presParOf" srcId="{73CDB7DE-FB12-45EF-85F6-620F358E6EC9}" destId="{B67A2E25-815D-448E-B154-DE41A932E2C4}" srcOrd="0" destOrd="0" presId="urn:microsoft.com/office/officeart/2005/8/layout/hierarchy1"/>
-    <dgm:cxn modelId="{CB47E6B1-D9C5-40F8-A031-F6793028E194}" type="presParOf" srcId="{73CDB7DE-FB12-45EF-85F6-620F358E6EC9}" destId="{8FF05D8A-10EC-4063-B5A3-A9D8015CE927}" srcOrd="1" destOrd="0" presId="urn:microsoft.com/office/officeart/2005/8/layout/hierarchy1"/>
-    <dgm:cxn modelId="{618FE340-F879-47B6-8A43-176294554C7C}" type="presParOf" srcId="{EA0150C4-ACA4-4F65-B818-7FE8F2EAB92E}" destId="{9CB3C89F-EDBA-4594-9A41-C2648D1B59F7}" srcOrd="1" destOrd="0" presId="urn:microsoft.com/office/officeart/2005/8/layout/hierarchy1"/>
-    <dgm:cxn modelId="{E1D3C65C-B6A8-4D6D-B815-E78C2AA2F84F}" type="presParOf" srcId="{7AA0783F-7140-4811-8A74-C2A3F1261998}" destId="{682C4184-99C9-4653-83D3-881D43010985}" srcOrd="4" destOrd="0" presId="urn:microsoft.com/office/officeart/2005/8/layout/hierarchy1"/>
-    <dgm:cxn modelId="{445C808D-965C-49F9-86A9-DBF1E0D9DCCD}" type="presParOf" srcId="{7AA0783F-7140-4811-8A74-C2A3F1261998}" destId="{33247443-FFFC-4273-8AF8-08C5F5A8B806}" srcOrd="5" destOrd="0" presId="urn:microsoft.com/office/officeart/2005/8/layout/hierarchy1"/>
-    <dgm:cxn modelId="{75296269-0A37-4BDD-B9E3-17383F0537E9}" type="presParOf" srcId="{33247443-FFFC-4273-8AF8-08C5F5A8B806}" destId="{8D01C05D-0778-47DB-83F6-80A562A17B0D}" srcOrd="0" destOrd="0" presId="urn:microsoft.com/office/officeart/2005/8/layout/hierarchy1"/>
-    <dgm:cxn modelId="{8966ACBB-B7B2-4444-A905-4AD000C21A01}" type="presParOf" srcId="{8D01C05D-0778-47DB-83F6-80A562A17B0D}" destId="{196A7804-2CF9-4214-BA7E-1B5335381EE6}" srcOrd="0" destOrd="0" presId="urn:microsoft.com/office/officeart/2005/8/layout/hierarchy1"/>
-    <dgm:cxn modelId="{6F9F8E00-E313-44C7-8D5F-4C178D2FBC5A}" type="presParOf" srcId="{8D01C05D-0778-47DB-83F6-80A562A17B0D}" destId="{433EB16E-9266-431B-BDC5-4A4D15AB93DB}" srcOrd="1" destOrd="0" presId="urn:microsoft.com/office/officeart/2005/8/layout/hierarchy1"/>
-    <dgm:cxn modelId="{E5CC6A80-92A9-471A-9B85-C9AAF6947181}" type="presParOf" srcId="{33247443-FFFC-4273-8AF8-08C5F5A8B806}" destId="{B5156E21-F7A1-436D-BF2F-263F2083DA5C}" srcOrd="1" destOrd="0" presId="urn:microsoft.com/office/officeart/2005/8/layout/hierarchy1"/>
-    <dgm:cxn modelId="{AE7CE91E-F1EA-4342-B414-5EB4790F063C}" type="presParOf" srcId="{B5156E21-F7A1-436D-BF2F-263F2083DA5C}" destId="{2BC842BB-F76D-4D1D-BA11-6FD032CF89DF}" srcOrd="0" destOrd="0" presId="urn:microsoft.com/office/officeart/2005/8/layout/hierarchy1"/>
-    <dgm:cxn modelId="{9F0ECC8A-F3F7-429B-B200-6F4C5533BEA6}" type="presParOf" srcId="{B5156E21-F7A1-436D-BF2F-263F2083DA5C}" destId="{E595ECA7-DE4C-4353-B6C1-458BEEDA8D87}" srcOrd="1" destOrd="0" presId="urn:microsoft.com/office/officeart/2005/8/layout/hierarchy1"/>
-    <dgm:cxn modelId="{9A3EDA4F-6A2B-4B64-A99E-A8BC5FEF210E}" type="presParOf" srcId="{E595ECA7-DE4C-4353-B6C1-458BEEDA8D87}" destId="{30BC6EEB-37A5-442A-92B9-889EB897FE99}" srcOrd="0" destOrd="0" presId="urn:microsoft.com/office/officeart/2005/8/layout/hierarchy1"/>
-    <dgm:cxn modelId="{10CF6355-A7E9-4D48-8CF7-70A5F3A26D1B}" type="presParOf" srcId="{30BC6EEB-37A5-442A-92B9-889EB897FE99}" destId="{7EF76DFB-EF7A-47D0-BB08-5F27EC3B730A}" srcOrd="0" destOrd="0" presId="urn:microsoft.com/office/officeart/2005/8/layout/hierarchy1"/>
-    <dgm:cxn modelId="{27A8C911-74D1-4EE8-BB30-B7A29A5D1222}" type="presParOf" srcId="{30BC6EEB-37A5-442A-92B9-889EB897FE99}" destId="{117BD165-AA20-445A-803D-D0D36BE4A6AE}" srcOrd="1" destOrd="0" presId="urn:microsoft.com/office/officeart/2005/8/layout/hierarchy1"/>
-    <dgm:cxn modelId="{ADE49805-63DF-4378-939E-1E5C3E89FA22}" type="presParOf" srcId="{E595ECA7-DE4C-4353-B6C1-458BEEDA8D87}" destId="{187F320F-4159-46B1-B3E1-8F25BFF2C241}" srcOrd="1" destOrd="0" presId="urn:microsoft.com/office/officeart/2005/8/layout/hierarchy1"/>
-    <dgm:cxn modelId="{AD404368-2158-4992-B18E-F4912AA4436A}" type="presParOf" srcId="{B5156E21-F7A1-436D-BF2F-263F2083DA5C}" destId="{3F702B1A-D53A-43A4-9414-4C5872634D31}" srcOrd="2" destOrd="0" presId="urn:microsoft.com/office/officeart/2005/8/layout/hierarchy1"/>
-    <dgm:cxn modelId="{703AEB8A-5D14-4E71-A55A-5E217D82A405}" type="presParOf" srcId="{B5156E21-F7A1-436D-BF2F-263F2083DA5C}" destId="{C0CC3EA5-074B-4A6A-87B9-F96FA71BCF07}" srcOrd="3" destOrd="0" presId="urn:microsoft.com/office/officeart/2005/8/layout/hierarchy1"/>
-    <dgm:cxn modelId="{98B3B42F-B2FE-4280-B9E4-A69A3B43F9F3}" type="presParOf" srcId="{C0CC3EA5-074B-4A6A-87B9-F96FA71BCF07}" destId="{FC4AE11C-B158-43B0-827F-B37F5307B75A}" srcOrd="0" destOrd="0" presId="urn:microsoft.com/office/officeart/2005/8/layout/hierarchy1"/>
-    <dgm:cxn modelId="{129C350D-60A9-4FEB-8DBF-3251307A52D1}" type="presParOf" srcId="{FC4AE11C-B158-43B0-827F-B37F5307B75A}" destId="{087BA0E5-0691-4190-B4ED-CFB2C4D56F98}" srcOrd="0" destOrd="0" presId="urn:microsoft.com/office/officeart/2005/8/layout/hierarchy1"/>
-    <dgm:cxn modelId="{73AE4631-BAE8-4C4E-A5C8-8DC2DFFC2E8C}" type="presParOf" srcId="{FC4AE11C-B158-43B0-827F-B37F5307B75A}" destId="{91AA1634-4DF6-4BC4-9EF8-FE882D92CEAF}" srcOrd="1" destOrd="0" presId="urn:microsoft.com/office/officeart/2005/8/layout/hierarchy1"/>
-    <dgm:cxn modelId="{7592ACD1-056A-4495-A123-57021328748F}" type="presParOf" srcId="{C0CC3EA5-074B-4A6A-87B9-F96FA71BCF07}" destId="{643FB152-DD51-4CF8-AE9C-944712C22125}" srcOrd="1" destOrd="0" presId="urn:microsoft.com/office/officeart/2005/8/layout/hierarchy1"/>
+    <dgm:cxn modelId="{0CDBD692-0BD9-4D60-AD72-94E54497CD05}" type="presOf" srcId="{165692FB-7D32-41AF-9E1A-B4C070AC4E2A}" destId="{0823E143-1986-4A4B-8447-0142D6799D75}" srcOrd="0" destOrd="0" presId="urn:microsoft.com/office/officeart/2005/8/layout/hierarchy1"/>
+    <dgm:cxn modelId="{CA03C70D-7E41-4733-8805-7609747F46A4}" type="presOf" srcId="{672D427A-9A45-4CF7-AC16-12EA08330301}" destId="{03B56E62-ACB5-4077-922A-49E03F83F280}" srcOrd="0" destOrd="0" presId="urn:microsoft.com/office/officeart/2005/8/layout/hierarchy1"/>
+    <dgm:cxn modelId="{777F6D91-B333-4D9F-B691-A5DC3FFA3AF3}" type="presOf" srcId="{17BA2522-2F72-487B-84FC-7E3780062E3F}" destId="{2BC842BB-F76D-4D1D-BA11-6FD032CF89DF}" srcOrd="0" destOrd="0" presId="urn:microsoft.com/office/officeart/2005/8/layout/hierarchy1"/>
+    <dgm:cxn modelId="{0C12E019-7F73-41FE-8350-DD030170D839}" type="presOf" srcId="{536151AD-3E96-43AD-8480-127931DF001A}" destId="{6AC99B2B-0F2D-43AE-874B-A8ADB3E4D28B}" srcOrd="0" destOrd="0" presId="urn:microsoft.com/office/officeart/2005/8/layout/hierarchy1"/>
+    <dgm:cxn modelId="{D18DA544-1396-4F7B-827D-147614061A6B}" type="presOf" srcId="{5199CF1E-6206-445B-8FDF-31486EEBE6DB}" destId="{F7EB0810-BE18-47E1-9B07-8324375FE40F}" srcOrd="0" destOrd="0" presId="urn:microsoft.com/office/officeart/2005/8/layout/hierarchy1"/>
+    <dgm:cxn modelId="{BA1D639B-5F8A-4E08-B35E-F84E0CA7F356}" type="presOf" srcId="{4611134C-399D-48C5-BF7E-85751D420D03}" destId="{BCCDFD21-ACA3-4FED-9CA0-F92835D1513B}" srcOrd="0" destOrd="0" presId="urn:microsoft.com/office/officeart/2005/8/layout/hierarchy1"/>
+    <dgm:cxn modelId="{98AD4AF2-0CDB-4DEC-B1F4-87823F097BE8}" type="presOf" srcId="{D89B0FAC-8152-47B0-A528-19EE5505FB8E}" destId="{7513D987-8A93-4EF7-990C-C25586196B54}" srcOrd="0" destOrd="0" presId="urn:microsoft.com/office/officeart/2005/8/layout/hierarchy1"/>
+    <dgm:cxn modelId="{A9BE3AF8-0A11-432B-BFA8-B4108F955B42}" type="presOf" srcId="{74AD03AB-4E9D-4BD6-8905-F92683EEE31A}" destId="{433EB16E-9266-431B-BDC5-4A4D15AB93DB}" srcOrd="0" destOrd="0" presId="urn:microsoft.com/office/officeart/2005/8/layout/hierarchy1"/>
+    <dgm:cxn modelId="{35887650-952A-4D50-B521-F500CFAC9A49}" type="presOf" srcId="{58DCEF1E-767F-4E71-843E-71F40719BDCA}" destId="{682C4184-99C9-4653-83D3-881D43010985}" srcOrd="0" destOrd="0" presId="urn:microsoft.com/office/officeart/2005/8/layout/hierarchy1"/>
+    <dgm:cxn modelId="{6DC3ABC6-AB8A-4030-B199-E7578B37C581}" type="presParOf" srcId="{F7EB0810-BE18-47E1-9B07-8324375FE40F}" destId="{479407A7-3B24-41A7-B3FE-B0D64E235BAA}" srcOrd="0" destOrd="0" presId="urn:microsoft.com/office/officeart/2005/8/layout/hierarchy1"/>
+    <dgm:cxn modelId="{BBF83B32-B83C-4BC2-BF14-0C4108F0439B}" type="presParOf" srcId="{479407A7-3B24-41A7-B3FE-B0D64E235BAA}" destId="{E9F5E181-6D15-4B0A-A0C1-BC43B3F312BF}" srcOrd="0" destOrd="0" presId="urn:microsoft.com/office/officeart/2005/8/layout/hierarchy1"/>
+    <dgm:cxn modelId="{2C55F426-DEEB-4222-940C-0F9A0BA95BDC}" type="presParOf" srcId="{E9F5E181-6D15-4B0A-A0C1-BC43B3F312BF}" destId="{196ABA2A-02E6-41C0-94E5-046330EC55C6}" srcOrd="0" destOrd="0" presId="urn:microsoft.com/office/officeart/2005/8/layout/hierarchy1"/>
+    <dgm:cxn modelId="{345F80E6-D739-4EAA-8788-E1BD9A9677A1}" type="presParOf" srcId="{E9F5E181-6D15-4B0A-A0C1-BC43B3F312BF}" destId="{03B56E62-ACB5-4077-922A-49E03F83F280}" srcOrd="1" destOrd="0" presId="urn:microsoft.com/office/officeart/2005/8/layout/hierarchy1"/>
+    <dgm:cxn modelId="{2971E67C-E1AD-4A37-8349-74F494C38C13}" type="presParOf" srcId="{479407A7-3B24-41A7-B3FE-B0D64E235BAA}" destId="{7AA0783F-7140-4811-8A74-C2A3F1261998}" srcOrd="1" destOrd="0" presId="urn:microsoft.com/office/officeart/2005/8/layout/hierarchy1"/>
+    <dgm:cxn modelId="{70654017-6EB9-42AB-8291-47A0D73B3788}" type="presParOf" srcId="{7AA0783F-7140-4811-8A74-C2A3F1261998}" destId="{E9040AD3-14B2-4023-A102-D196990544F0}" srcOrd="0" destOrd="0" presId="urn:microsoft.com/office/officeart/2005/8/layout/hierarchy1"/>
+    <dgm:cxn modelId="{922637AF-06AB-4FE2-AF52-29A686171CA0}" type="presParOf" srcId="{7AA0783F-7140-4811-8A74-C2A3F1261998}" destId="{40862EFD-D57E-4C31-B73C-F51B76D33F38}" srcOrd="1" destOrd="0" presId="urn:microsoft.com/office/officeart/2005/8/layout/hierarchy1"/>
+    <dgm:cxn modelId="{516010BC-DFBC-4CB9-9BB2-2E2409AE0A1F}" type="presParOf" srcId="{40862EFD-D57E-4C31-B73C-F51B76D33F38}" destId="{6A1CF850-3DFC-4A56-93A2-7B9DBC71D528}" srcOrd="0" destOrd="0" presId="urn:microsoft.com/office/officeart/2005/8/layout/hierarchy1"/>
+    <dgm:cxn modelId="{10A8C2DE-B4D7-44FD-95D6-6DE59F73168C}" type="presParOf" srcId="{6A1CF850-3DFC-4A56-93A2-7B9DBC71D528}" destId="{8FCBA67E-0EF2-47DF-9837-BAB91DB4E24D}" srcOrd="0" destOrd="0" presId="urn:microsoft.com/office/officeart/2005/8/layout/hierarchy1"/>
+    <dgm:cxn modelId="{283FB10A-5FB3-4EF6-B2F4-754B68E42C95}" type="presParOf" srcId="{6A1CF850-3DFC-4A56-93A2-7B9DBC71D528}" destId="{11DB11D7-8CC9-4398-BF06-7B4CB1B30F15}" srcOrd="1" destOrd="0" presId="urn:microsoft.com/office/officeart/2005/8/layout/hierarchy1"/>
+    <dgm:cxn modelId="{DA252F35-4913-4BF9-AFF2-4F464910D591}" type="presParOf" srcId="{40862EFD-D57E-4C31-B73C-F51B76D33F38}" destId="{CF957D2C-1718-4B4D-94D5-34AF86285B09}" srcOrd="1" destOrd="0" presId="urn:microsoft.com/office/officeart/2005/8/layout/hierarchy1"/>
+    <dgm:cxn modelId="{83FC8258-5DA6-4618-9B37-C3D13F743BE0}" type="presParOf" srcId="{CF957D2C-1718-4B4D-94D5-34AF86285B09}" destId="{0823E143-1986-4A4B-8447-0142D6799D75}" srcOrd="0" destOrd="0" presId="urn:microsoft.com/office/officeart/2005/8/layout/hierarchy1"/>
+    <dgm:cxn modelId="{992115DD-8288-4236-B459-1CBEAAFD38E9}" type="presParOf" srcId="{CF957D2C-1718-4B4D-94D5-34AF86285B09}" destId="{6C44B9C8-CE2D-4785-B657-15063186B4CB}" srcOrd="1" destOrd="0" presId="urn:microsoft.com/office/officeart/2005/8/layout/hierarchy1"/>
+    <dgm:cxn modelId="{E18D559F-CD14-4CEA-A701-833B759E2D51}" type="presParOf" srcId="{6C44B9C8-CE2D-4785-B657-15063186B4CB}" destId="{D580D2F3-C532-448A-B888-F5E93EC5ED08}" srcOrd="0" destOrd="0" presId="urn:microsoft.com/office/officeart/2005/8/layout/hierarchy1"/>
+    <dgm:cxn modelId="{FEB8F4B1-7A32-43ED-A55A-15E1C9A37B04}" type="presParOf" srcId="{D580D2F3-C532-448A-B888-F5E93EC5ED08}" destId="{F05EDF07-A561-4270-8084-D2B98212D3CF}" srcOrd="0" destOrd="0" presId="urn:microsoft.com/office/officeart/2005/8/layout/hierarchy1"/>
+    <dgm:cxn modelId="{3370C30A-EF6F-4713-94A2-6E6A47CD738D}" type="presParOf" srcId="{D580D2F3-C532-448A-B888-F5E93EC5ED08}" destId="{28A1AC31-5038-4DE7-AEFC-57E1C7BB3053}" srcOrd="1" destOrd="0" presId="urn:microsoft.com/office/officeart/2005/8/layout/hierarchy1"/>
+    <dgm:cxn modelId="{A0C46872-801A-4DA4-A400-EBBFDEFFEBD0}" type="presParOf" srcId="{6C44B9C8-CE2D-4785-B657-15063186B4CB}" destId="{4936FBA1-5B64-44CB-8D67-0316446C36E3}" srcOrd="1" destOrd="0" presId="urn:microsoft.com/office/officeart/2005/8/layout/hierarchy1"/>
+    <dgm:cxn modelId="{0BE0C1B5-9904-4B81-96D4-0F3970D31B5B}" type="presParOf" srcId="{CF957D2C-1718-4B4D-94D5-34AF86285B09}" destId="{BCCDFD21-ACA3-4FED-9CA0-F92835D1513B}" srcOrd="2" destOrd="0" presId="urn:microsoft.com/office/officeart/2005/8/layout/hierarchy1"/>
+    <dgm:cxn modelId="{7AF9EE56-3047-4F45-9C47-053480AF8B95}" type="presParOf" srcId="{CF957D2C-1718-4B4D-94D5-34AF86285B09}" destId="{2B89B8CE-3A85-4031-9CC1-4F0666D23147}" srcOrd="3" destOrd="0" presId="urn:microsoft.com/office/officeart/2005/8/layout/hierarchy1"/>
+    <dgm:cxn modelId="{FD4EE574-76FC-44DC-82E7-381C54B86AD1}" type="presParOf" srcId="{2B89B8CE-3A85-4031-9CC1-4F0666D23147}" destId="{CBD67E37-37D5-4FE2-8F56-F28B5AB53D80}" srcOrd="0" destOrd="0" presId="urn:microsoft.com/office/officeart/2005/8/layout/hierarchy1"/>
+    <dgm:cxn modelId="{80B0497E-974D-404E-ABD8-E0DCAB42CCB8}" type="presParOf" srcId="{CBD67E37-37D5-4FE2-8F56-F28B5AB53D80}" destId="{EED84A42-D131-4239-BC4C-6869DCE9AAFA}" srcOrd="0" destOrd="0" presId="urn:microsoft.com/office/officeart/2005/8/layout/hierarchy1"/>
+    <dgm:cxn modelId="{2DAB6FC8-7B95-41F4-BF98-CA004758ED21}" type="presParOf" srcId="{CBD67E37-37D5-4FE2-8F56-F28B5AB53D80}" destId="{7513D987-8A93-4EF7-990C-C25586196B54}" srcOrd="1" destOrd="0" presId="urn:microsoft.com/office/officeart/2005/8/layout/hierarchy1"/>
+    <dgm:cxn modelId="{6709ED19-77D2-4525-B205-A116E145738F}" type="presParOf" srcId="{2B89B8CE-3A85-4031-9CC1-4F0666D23147}" destId="{ED0F76B3-D5D8-4E67-B74B-67953380B7FC}" srcOrd="1" destOrd="0" presId="urn:microsoft.com/office/officeart/2005/8/layout/hierarchy1"/>
+    <dgm:cxn modelId="{69C2DC5D-B622-4981-ACFB-28945D1FA162}" type="presParOf" srcId="{7AA0783F-7140-4811-8A74-C2A3F1261998}" destId="{98D03CB2-F8BC-4AEF-A7B6-02785ACCD0B6}" srcOrd="2" destOrd="0" presId="urn:microsoft.com/office/officeart/2005/8/layout/hierarchy1"/>
+    <dgm:cxn modelId="{5BB2E031-64F8-4804-BF2E-B23BD53551A5}" type="presParOf" srcId="{7AA0783F-7140-4811-8A74-C2A3F1261998}" destId="{8BF1B182-2D6C-4D6D-A73A-1BB06BA9253D}" srcOrd="3" destOrd="0" presId="urn:microsoft.com/office/officeart/2005/8/layout/hierarchy1"/>
+    <dgm:cxn modelId="{FE46471C-1F18-4F57-B447-AA700F5D9918}" type="presParOf" srcId="{8BF1B182-2D6C-4D6D-A73A-1BB06BA9253D}" destId="{331F8740-DE8C-4EAB-BA2A-788CB844700D}" srcOrd="0" destOrd="0" presId="urn:microsoft.com/office/officeart/2005/8/layout/hierarchy1"/>
+    <dgm:cxn modelId="{60F96149-0416-422E-ABD1-624789B65FFF}" type="presParOf" srcId="{331F8740-DE8C-4EAB-BA2A-788CB844700D}" destId="{B91A8A25-FA51-400B-8662-E3B26B456925}" srcOrd="0" destOrd="0" presId="urn:microsoft.com/office/officeart/2005/8/layout/hierarchy1"/>
+    <dgm:cxn modelId="{6516E269-7883-4808-867C-B1555B014F9E}" type="presParOf" srcId="{331F8740-DE8C-4EAB-BA2A-788CB844700D}" destId="{9B5AD6FC-A9D8-452B-ACF0-FE4773A29DED}" srcOrd="1" destOrd="0" presId="urn:microsoft.com/office/officeart/2005/8/layout/hierarchy1"/>
+    <dgm:cxn modelId="{08F81B45-5C5E-446E-99DE-0BEA55A2B32B}" type="presParOf" srcId="{8BF1B182-2D6C-4D6D-A73A-1BB06BA9253D}" destId="{CD98C3A7-50D0-48AF-BB44-3ABEA233FF40}" srcOrd="1" destOrd="0" presId="urn:microsoft.com/office/officeart/2005/8/layout/hierarchy1"/>
+    <dgm:cxn modelId="{ADC763DE-2A1E-4CAF-8360-150305A01397}" type="presParOf" srcId="{CD98C3A7-50D0-48AF-BB44-3ABEA233FF40}" destId="{288B2B12-7DD5-447D-9812-7CC516E7E4CA}" srcOrd="0" destOrd="0" presId="urn:microsoft.com/office/officeart/2005/8/layout/hierarchy1"/>
+    <dgm:cxn modelId="{BF5ED9D2-FB83-4F57-85B1-C629277C6AF8}" type="presParOf" srcId="{CD98C3A7-50D0-48AF-BB44-3ABEA233FF40}" destId="{94520000-9EAF-478F-B47E-3A0425F31C2F}" srcOrd="1" destOrd="0" presId="urn:microsoft.com/office/officeart/2005/8/layout/hierarchy1"/>
+    <dgm:cxn modelId="{6B56B58F-CE0C-44DF-8E0B-25E5B8992CF7}" type="presParOf" srcId="{94520000-9EAF-478F-B47E-3A0425F31C2F}" destId="{4278AA45-B180-4D1D-9FF3-F013B66EDD18}" srcOrd="0" destOrd="0" presId="urn:microsoft.com/office/officeart/2005/8/layout/hierarchy1"/>
+    <dgm:cxn modelId="{450EBDE7-727B-4B4B-83C8-B4D30887107E}" type="presParOf" srcId="{4278AA45-B180-4D1D-9FF3-F013B66EDD18}" destId="{33A6CD2F-3505-4D5C-BAE7-8A430D66A5CB}" srcOrd="0" destOrd="0" presId="urn:microsoft.com/office/officeart/2005/8/layout/hierarchy1"/>
+    <dgm:cxn modelId="{3AF24965-2962-4007-9C9F-2683A0653A3D}" type="presParOf" srcId="{4278AA45-B180-4D1D-9FF3-F013B66EDD18}" destId="{78975313-64EE-46F0-8C4E-B145E2EB940A}" srcOrd="1" destOrd="0" presId="urn:microsoft.com/office/officeart/2005/8/layout/hierarchy1"/>
+    <dgm:cxn modelId="{6D3E6298-835C-4200-8A40-A50D7D9D76C8}" type="presParOf" srcId="{94520000-9EAF-478F-B47E-3A0425F31C2F}" destId="{5F18CD69-704A-49A1-86FE-1AB172B4007A}" srcOrd="1" destOrd="0" presId="urn:microsoft.com/office/officeart/2005/8/layout/hierarchy1"/>
+    <dgm:cxn modelId="{ABCB28D4-3E7D-42F7-8D8E-71244E6FD300}" type="presParOf" srcId="{CD98C3A7-50D0-48AF-BB44-3ABEA233FF40}" destId="{6AC99B2B-0F2D-43AE-874B-A8ADB3E4D28B}" srcOrd="2" destOrd="0" presId="urn:microsoft.com/office/officeart/2005/8/layout/hierarchy1"/>
+    <dgm:cxn modelId="{8AC08FF3-C492-4E68-B6B8-D6DDA5829193}" type="presParOf" srcId="{CD98C3A7-50D0-48AF-BB44-3ABEA233FF40}" destId="{EA0150C4-ACA4-4F65-B818-7FE8F2EAB92E}" srcOrd="3" destOrd="0" presId="urn:microsoft.com/office/officeart/2005/8/layout/hierarchy1"/>
+    <dgm:cxn modelId="{CF1AA006-500E-4452-BAAE-14F20284FB69}" type="presParOf" srcId="{EA0150C4-ACA4-4F65-B818-7FE8F2EAB92E}" destId="{73CDB7DE-FB12-45EF-85F6-620F358E6EC9}" srcOrd="0" destOrd="0" presId="urn:microsoft.com/office/officeart/2005/8/layout/hierarchy1"/>
+    <dgm:cxn modelId="{C14DB3B3-4EAF-4FF3-85C9-3473EDF8E0AC}" type="presParOf" srcId="{73CDB7DE-FB12-45EF-85F6-620F358E6EC9}" destId="{B67A2E25-815D-448E-B154-DE41A932E2C4}" srcOrd="0" destOrd="0" presId="urn:microsoft.com/office/officeart/2005/8/layout/hierarchy1"/>
+    <dgm:cxn modelId="{6BF0E666-C849-4AB6-AB1B-B51AFA2A1C5C}" type="presParOf" srcId="{73CDB7DE-FB12-45EF-85F6-620F358E6EC9}" destId="{8FF05D8A-10EC-4063-B5A3-A9D8015CE927}" srcOrd="1" destOrd="0" presId="urn:microsoft.com/office/officeart/2005/8/layout/hierarchy1"/>
+    <dgm:cxn modelId="{94139723-5993-4283-B162-E4B2F04B8787}" type="presParOf" srcId="{EA0150C4-ACA4-4F65-B818-7FE8F2EAB92E}" destId="{9CB3C89F-EDBA-4594-9A41-C2648D1B59F7}" srcOrd="1" destOrd="0" presId="urn:microsoft.com/office/officeart/2005/8/layout/hierarchy1"/>
+    <dgm:cxn modelId="{CB2940A1-DB9A-4565-9572-928944453628}" type="presParOf" srcId="{7AA0783F-7140-4811-8A74-C2A3F1261998}" destId="{682C4184-99C9-4653-83D3-881D43010985}" srcOrd="4" destOrd="0" presId="urn:microsoft.com/office/officeart/2005/8/layout/hierarchy1"/>
+    <dgm:cxn modelId="{328A9395-08F7-4A9E-A1CF-579E98A44296}" type="presParOf" srcId="{7AA0783F-7140-4811-8A74-C2A3F1261998}" destId="{33247443-FFFC-4273-8AF8-08C5F5A8B806}" srcOrd="5" destOrd="0" presId="urn:microsoft.com/office/officeart/2005/8/layout/hierarchy1"/>
+    <dgm:cxn modelId="{5AA24AFB-EE81-40FF-926F-8AB4A9DD28BC}" type="presParOf" srcId="{33247443-FFFC-4273-8AF8-08C5F5A8B806}" destId="{8D01C05D-0778-47DB-83F6-80A562A17B0D}" srcOrd="0" destOrd="0" presId="urn:microsoft.com/office/officeart/2005/8/layout/hierarchy1"/>
+    <dgm:cxn modelId="{5B260027-61F5-4A0D-9E77-21A185A5FC93}" type="presParOf" srcId="{8D01C05D-0778-47DB-83F6-80A562A17B0D}" destId="{196A7804-2CF9-4214-BA7E-1B5335381EE6}" srcOrd="0" destOrd="0" presId="urn:microsoft.com/office/officeart/2005/8/layout/hierarchy1"/>
+    <dgm:cxn modelId="{4EC2788A-12B8-4EE5-8508-734739D65CC0}" type="presParOf" srcId="{8D01C05D-0778-47DB-83F6-80A562A17B0D}" destId="{433EB16E-9266-431B-BDC5-4A4D15AB93DB}" srcOrd="1" destOrd="0" presId="urn:microsoft.com/office/officeart/2005/8/layout/hierarchy1"/>
+    <dgm:cxn modelId="{13C5F9C1-C3DF-4139-8AF8-0384202EB3D3}" type="presParOf" srcId="{33247443-FFFC-4273-8AF8-08C5F5A8B806}" destId="{B5156E21-F7A1-436D-BF2F-263F2083DA5C}" srcOrd="1" destOrd="0" presId="urn:microsoft.com/office/officeart/2005/8/layout/hierarchy1"/>
+    <dgm:cxn modelId="{F6BE9305-1681-415F-A97A-5DB2FAA04DD4}" type="presParOf" srcId="{B5156E21-F7A1-436D-BF2F-263F2083DA5C}" destId="{2BC842BB-F76D-4D1D-BA11-6FD032CF89DF}" srcOrd="0" destOrd="0" presId="urn:microsoft.com/office/officeart/2005/8/layout/hierarchy1"/>
+    <dgm:cxn modelId="{6FD90DF5-72E0-4D53-B1D7-A609293FD32F}" type="presParOf" srcId="{B5156E21-F7A1-436D-BF2F-263F2083DA5C}" destId="{E595ECA7-DE4C-4353-B6C1-458BEEDA8D87}" srcOrd="1" destOrd="0" presId="urn:microsoft.com/office/officeart/2005/8/layout/hierarchy1"/>
+    <dgm:cxn modelId="{D582B87F-CAA5-40C3-B3A1-D02A1EF6C1F2}" type="presParOf" srcId="{E595ECA7-DE4C-4353-B6C1-458BEEDA8D87}" destId="{30BC6EEB-37A5-442A-92B9-889EB897FE99}" srcOrd="0" destOrd="0" presId="urn:microsoft.com/office/officeart/2005/8/layout/hierarchy1"/>
+    <dgm:cxn modelId="{CC403617-8664-4AFC-99BE-108C5AD4DBF2}" type="presParOf" srcId="{30BC6EEB-37A5-442A-92B9-889EB897FE99}" destId="{7EF76DFB-EF7A-47D0-BB08-5F27EC3B730A}" srcOrd="0" destOrd="0" presId="urn:microsoft.com/office/officeart/2005/8/layout/hierarchy1"/>
+    <dgm:cxn modelId="{86D26E23-51B9-4154-AA4C-0DBF43A013BF}" type="presParOf" srcId="{30BC6EEB-37A5-442A-92B9-889EB897FE99}" destId="{117BD165-AA20-445A-803D-D0D36BE4A6AE}" srcOrd="1" destOrd="0" presId="urn:microsoft.com/office/officeart/2005/8/layout/hierarchy1"/>
+    <dgm:cxn modelId="{FB59A68A-CB51-4808-8509-4DC7D0C04F5C}" type="presParOf" srcId="{E595ECA7-DE4C-4353-B6C1-458BEEDA8D87}" destId="{187F320F-4159-46B1-B3E1-8F25BFF2C241}" srcOrd="1" destOrd="0" presId="urn:microsoft.com/office/officeart/2005/8/layout/hierarchy1"/>
+    <dgm:cxn modelId="{DBF2F7DD-41BC-4F83-B171-CA66C213CD27}" type="presParOf" srcId="{B5156E21-F7A1-436D-BF2F-263F2083DA5C}" destId="{3F702B1A-D53A-43A4-9414-4C5872634D31}" srcOrd="2" destOrd="0" presId="urn:microsoft.com/office/officeart/2005/8/layout/hierarchy1"/>
+    <dgm:cxn modelId="{34075C29-00C1-44EA-AE2E-4514E14A4C1E}" type="presParOf" srcId="{B5156E21-F7A1-436D-BF2F-263F2083DA5C}" destId="{C0CC3EA5-074B-4A6A-87B9-F96FA71BCF07}" srcOrd="3" destOrd="0" presId="urn:microsoft.com/office/officeart/2005/8/layout/hierarchy1"/>
+    <dgm:cxn modelId="{0620871F-4CA4-45DF-B4A8-79B933B6B7CE}" type="presParOf" srcId="{C0CC3EA5-074B-4A6A-87B9-F96FA71BCF07}" destId="{FC4AE11C-B158-43B0-827F-B37F5307B75A}" srcOrd="0" destOrd="0" presId="urn:microsoft.com/office/officeart/2005/8/layout/hierarchy1"/>
+    <dgm:cxn modelId="{ACBFE2D2-0D88-4CA7-8180-9381BD8BC2DD}" type="presParOf" srcId="{FC4AE11C-B158-43B0-827F-B37F5307B75A}" destId="{087BA0E5-0691-4190-B4ED-CFB2C4D56F98}" srcOrd="0" destOrd="0" presId="urn:microsoft.com/office/officeart/2005/8/layout/hierarchy1"/>
+    <dgm:cxn modelId="{AF86B876-BFED-4A23-9DD6-0096680C4324}" type="presParOf" srcId="{FC4AE11C-B158-43B0-827F-B37F5307B75A}" destId="{91AA1634-4DF6-4BC4-9EF8-FE882D92CEAF}" srcOrd="1" destOrd="0" presId="urn:microsoft.com/office/officeart/2005/8/layout/hierarchy1"/>
+    <dgm:cxn modelId="{7F6747D7-B02C-4299-9011-13C98552945B}" type="presParOf" srcId="{C0CC3EA5-074B-4A6A-87B9-F96FA71BCF07}" destId="{643FB152-DD51-4CF8-AE9C-944712C22125}" srcOrd="1" destOrd="0" presId="urn:microsoft.com/office/officeart/2005/8/layout/hierarchy1"/>
   </dgm:cxnLst>
   <dgm:bg/>
   <dgm:whole/>
@@ -16482,24 +16764,24 @@
     </dgm:pt>
   </dgm:ptLst>
   <dgm:cxnLst>
-    <dgm:cxn modelId="{0B9BE86F-564B-4F75-8D7D-B57EFD0B5857}" type="presOf" srcId="{1BB6766C-B02A-4359-9C3C-C9E0BCA6F22D}" destId="{CF96CF84-4799-4EC6-8C97-096AAA9A5EE1}" srcOrd="1" destOrd="0" presId="urn:microsoft.com/office/officeart/2005/8/layout/process1"/>
+    <dgm:cxn modelId="{90CE587D-4A67-4191-A929-79C515213410}" srcId="{8ABE032B-CA27-4EE1-9280-C6481C34DD6D}" destId="{17E02446-8459-4AFA-9446-57A1A84D87E5}" srcOrd="1" destOrd="0" parTransId="{6F39D139-D26F-47B3-8F62-24B9FC330F5F}" sibTransId="{D5176C03-4066-452A-B7A8-73A1A6D94FED}"/>
     <dgm:cxn modelId="{429D7DC8-62DE-4702-A039-97CC78470850}" srcId="{8ABE032B-CA27-4EE1-9280-C6481C34DD6D}" destId="{0CA2AE43-26C4-4C4C-A0F1-414C335F34A6}" srcOrd="2" destOrd="0" parTransId="{C6196CA8-1377-4C8B-AB95-81E19C8689F4}" sibTransId="{E18174A8-137D-4332-B8D9-05E5F9834FAB}"/>
-    <dgm:cxn modelId="{90CE587D-4A67-4191-A929-79C515213410}" srcId="{8ABE032B-CA27-4EE1-9280-C6481C34DD6D}" destId="{17E02446-8459-4AFA-9446-57A1A84D87E5}" srcOrd="1" destOrd="0" parTransId="{6F39D139-D26F-47B3-8F62-24B9FC330F5F}" sibTransId="{D5176C03-4066-452A-B7A8-73A1A6D94FED}"/>
-    <dgm:cxn modelId="{25B5CE27-3BC1-482C-AFEE-87A3BEEDE0C6}" type="presOf" srcId="{0F9C0309-0509-4BDE-89ED-BB750F0643A3}" destId="{52781015-A666-41BB-9B27-33EF1D7DDA8B}" srcOrd="0" destOrd="0" presId="urn:microsoft.com/office/officeart/2005/8/layout/process1"/>
-    <dgm:cxn modelId="{118F4EF9-266F-4DBF-B5C9-A2DE75A64E22}" type="presOf" srcId="{1BB6766C-B02A-4359-9C3C-C9E0BCA6F22D}" destId="{EF7888AB-4BC1-468C-BF96-36752607DDCF}" srcOrd="0" destOrd="0" presId="urn:microsoft.com/office/officeart/2005/8/layout/process1"/>
-    <dgm:cxn modelId="{79088791-8BDB-479F-9DF6-57595766A1C2}" type="presOf" srcId="{8ABE032B-CA27-4EE1-9280-C6481C34DD6D}" destId="{805B603B-51A7-4773-B370-A66374A58C82}" srcOrd="0" destOrd="0" presId="urn:microsoft.com/office/officeart/2005/8/layout/process1"/>
-    <dgm:cxn modelId="{E47C44E9-4826-47DE-9DF9-D442177E6630}" type="presOf" srcId="{0CA2AE43-26C4-4C4C-A0F1-414C335F34A6}" destId="{2D254279-7177-42A4-A59D-E7DB0E7FE8B2}" srcOrd="0" destOrd="0" presId="urn:microsoft.com/office/officeart/2005/8/layout/process1"/>
-    <dgm:cxn modelId="{514379D2-7D50-404F-B559-458BE7764A1F}" type="presOf" srcId="{D5176C03-4066-452A-B7A8-73A1A6D94FED}" destId="{C4CBAD1C-197A-467A-B7BA-39570C803D9B}" srcOrd="1" destOrd="0" presId="urn:microsoft.com/office/officeart/2005/8/layout/process1"/>
-    <dgm:cxn modelId="{AE392811-0EA6-4B14-B677-707F16C5D918}" type="presOf" srcId="{D5176C03-4066-452A-B7A8-73A1A6D94FED}" destId="{302F9DB1-6D42-4142-AF73-ED90F6F82A4E}" srcOrd="0" destOrd="0" presId="urn:microsoft.com/office/officeart/2005/8/layout/process1"/>
-    <dgm:cxn modelId="{46D9C419-AF2D-4663-8A3A-9C3F56FED3F4}" type="presOf" srcId="{17E02446-8459-4AFA-9446-57A1A84D87E5}" destId="{F7012027-F62E-4373-8FD5-5C9F2A2A714F}" srcOrd="0" destOrd="0" presId="urn:microsoft.com/office/officeart/2005/8/layout/process1"/>
+    <dgm:cxn modelId="{F0757F50-5896-41DC-907B-D56B88D2E0EE}" type="presOf" srcId="{17E02446-8459-4AFA-9446-57A1A84D87E5}" destId="{F7012027-F62E-4373-8FD5-5C9F2A2A714F}" srcOrd="0" destOrd="0" presId="urn:microsoft.com/office/officeart/2005/8/layout/process1"/>
+    <dgm:cxn modelId="{5322A70F-79B0-4364-9D0D-6A981DC79DAB}" type="presOf" srcId="{0CA2AE43-26C4-4C4C-A0F1-414C335F34A6}" destId="{2D254279-7177-42A4-A59D-E7DB0E7FE8B2}" srcOrd="0" destOrd="0" presId="urn:microsoft.com/office/officeart/2005/8/layout/process1"/>
+    <dgm:cxn modelId="{984ECD19-A025-416E-B18C-8E92E0F9E8B0}" type="presOf" srcId="{8ABE032B-CA27-4EE1-9280-C6481C34DD6D}" destId="{805B603B-51A7-4773-B370-A66374A58C82}" srcOrd="0" destOrd="0" presId="urn:microsoft.com/office/officeart/2005/8/layout/process1"/>
+    <dgm:cxn modelId="{D1720A58-43FB-482B-89B4-23E7D9337217}" type="presOf" srcId="{0F9C0309-0509-4BDE-89ED-BB750F0643A3}" destId="{52781015-A666-41BB-9B27-33EF1D7DDA8B}" srcOrd="0" destOrd="0" presId="urn:microsoft.com/office/officeart/2005/8/layout/process1"/>
+    <dgm:cxn modelId="{DF90F211-209B-45B1-BFA0-0F8718BBCD2B}" type="presOf" srcId="{D5176C03-4066-452A-B7A8-73A1A6D94FED}" destId="{302F9DB1-6D42-4142-AF73-ED90F6F82A4E}" srcOrd="0" destOrd="0" presId="urn:microsoft.com/office/officeart/2005/8/layout/process1"/>
+    <dgm:cxn modelId="{C23108D0-5360-4083-9DA4-DCC2BD5D6A7D}" type="presOf" srcId="{1BB6766C-B02A-4359-9C3C-C9E0BCA6F22D}" destId="{EF7888AB-4BC1-468C-BF96-36752607DDCF}" srcOrd="0" destOrd="0" presId="urn:microsoft.com/office/officeart/2005/8/layout/process1"/>
     <dgm:cxn modelId="{BEE030E8-4384-4AA2-AA3D-7ADA67D9B9B4}" srcId="{8ABE032B-CA27-4EE1-9280-C6481C34DD6D}" destId="{0F9C0309-0509-4BDE-89ED-BB750F0643A3}" srcOrd="0" destOrd="0" parTransId="{4282BD74-5674-4880-BBBA-71C8E544D748}" sibTransId="{1BB6766C-B02A-4359-9C3C-C9E0BCA6F22D}"/>
-    <dgm:cxn modelId="{33858BD7-2EAE-40E1-998A-5376E0D87AA6}" type="presParOf" srcId="{805B603B-51A7-4773-B370-A66374A58C82}" destId="{52781015-A666-41BB-9B27-33EF1D7DDA8B}" srcOrd="0" destOrd="0" presId="urn:microsoft.com/office/officeart/2005/8/layout/process1"/>
-    <dgm:cxn modelId="{EC5B5911-8BBB-4D9A-98BA-4EE52FF136AF}" type="presParOf" srcId="{805B603B-51A7-4773-B370-A66374A58C82}" destId="{EF7888AB-4BC1-468C-BF96-36752607DDCF}" srcOrd="1" destOrd="0" presId="urn:microsoft.com/office/officeart/2005/8/layout/process1"/>
-    <dgm:cxn modelId="{46CE904B-14CF-4896-98F9-189B4A2473F7}" type="presParOf" srcId="{EF7888AB-4BC1-468C-BF96-36752607DDCF}" destId="{CF96CF84-4799-4EC6-8C97-096AAA9A5EE1}" srcOrd="0" destOrd="0" presId="urn:microsoft.com/office/officeart/2005/8/layout/process1"/>
-    <dgm:cxn modelId="{42EB4DE2-E842-4AAC-8E6D-D0EE670B3FE9}" type="presParOf" srcId="{805B603B-51A7-4773-B370-A66374A58C82}" destId="{F7012027-F62E-4373-8FD5-5C9F2A2A714F}" srcOrd="2" destOrd="0" presId="urn:microsoft.com/office/officeart/2005/8/layout/process1"/>
-    <dgm:cxn modelId="{C8DC3410-178F-4C0D-A038-E5FC51D452E5}" type="presParOf" srcId="{805B603B-51A7-4773-B370-A66374A58C82}" destId="{302F9DB1-6D42-4142-AF73-ED90F6F82A4E}" srcOrd="3" destOrd="0" presId="urn:microsoft.com/office/officeart/2005/8/layout/process1"/>
-    <dgm:cxn modelId="{CC6BD8B2-075A-4FEC-8EB3-591FBC617379}" type="presParOf" srcId="{302F9DB1-6D42-4142-AF73-ED90F6F82A4E}" destId="{C4CBAD1C-197A-467A-B7BA-39570C803D9B}" srcOrd="0" destOrd="0" presId="urn:microsoft.com/office/officeart/2005/8/layout/process1"/>
-    <dgm:cxn modelId="{688B76A4-9336-4508-B85B-42755A3C2FF1}" type="presParOf" srcId="{805B603B-51A7-4773-B370-A66374A58C82}" destId="{2D254279-7177-42A4-A59D-E7DB0E7FE8B2}" srcOrd="4" destOrd="0" presId="urn:microsoft.com/office/officeart/2005/8/layout/process1"/>
+    <dgm:cxn modelId="{4D5E8483-9F19-4DF8-9C93-B94B92AA3673}" type="presOf" srcId="{D5176C03-4066-452A-B7A8-73A1A6D94FED}" destId="{C4CBAD1C-197A-467A-B7BA-39570C803D9B}" srcOrd="1" destOrd="0" presId="urn:microsoft.com/office/officeart/2005/8/layout/process1"/>
+    <dgm:cxn modelId="{7F4C8E44-D4B9-4E4B-AD6D-1251894BD438}" type="presOf" srcId="{1BB6766C-B02A-4359-9C3C-C9E0BCA6F22D}" destId="{CF96CF84-4799-4EC6-8C97-096AAA9A5EE1}" srcOrd="1" destOrd="0" presId="urn:microsoft.com/office/officeart/2005/8/layout/process1"/>
+    <dgm:cxn modelId="{8EE3DEE0-DA2D-4B14-A926-147AFC203E7D}" type="presParOf" srcId="{805B603B-51A7-4773-B370-A66374A58C82}" destId="{52781015-A666-41BB-9B27-33EF1D7DDA8B}" srcOrd="0" destOrd="0" presId="urn:microsoft.com/office/officeart/2005/8/layout/process1"/>
+    <dgm:cxn modelId="{A4BC4E17-6A74-437D-A15D-B3AD16FA8D13}" type="presParOf" srcId="{805B603B-51A7-4773-B370-A66374A58C82}" destId="{EF7888AB-4BC1-468C-BF96-36752607DDCF}" srcOrd="1" destOrd="0" presId="urn:microsoft.com/office/officeart/2005/8/layout/process1"/>
+    <dgm:cxn modelId="{0AA50C50-F0C8-44D0-8FC6-2E78D2AF8DEA}" type="presParOf" srcId="{EF7888AB-4BC1-468C-BF96-36752607DDCF}" destId="{CF96CF84-4799-4EC6-8C97-096AAA9A5EE1}" srcOrd="0" destOrd="0" presId="urn:microsoft.com/office/officeart/2005/8/layout/process1"/>
+    <dgm:cxn modelId="{537E0257-DF38-4618-A26E-7BEBA42C0DBE}" type="presParOf" srcId="{805B603B-51A7-4773-B370-A66374A58C82}" destId="{F7012027-F62E-4373-8FD5-5C9F2A2A714F}" srcOrd="2" destOrd="0" presId="urn:microsoft.com/office/officeart/2005/8/layout/process1"/>
+    <dgm:cxn modelId="{8989A781-94DC-41FF-AE38-EF92E6B8E0F7}" type="presParOf" srcId="{805B603B-51A7-4773-B370-A66374A58C82}" destId="{302F9DB1-6D42-4142-AF73-ED90F6F82A4E}" srcOrd="3" destOrd="0" presId="urn:microsoft.com/office/officeart/2005/8/layout/process1"/>
+    <dgm:cxn modelId="{2B2497A4-ECF5-4433-9797-C45C7F3ACC51}" type="presParOf" srcId="{302F9DB1-6D42-4142-AF73-ED90F6F82A4E}" destId="{C4CBAD1C-197A-467A-B7BA-39570C803D9B}" srcOrd="0" destOrd="0" presId="urn:microsoft.com/office/officeart/2005/8/layout/process1"/>
+    <dgm:cxn modelId="{F31F9F6E-EE58-4103-834A-1644C4D31B9E}" type="presParOf" srcId="{805B603B-51A7-4773-B370-A66374A58C82}" destId="{2D254279-7177-42A4-A59D-E7DB0E7FE8B2}" srcOrd="4" destOrd="0" presId="urn:microsoft.com/office/officeart/2005/8/layout/process1"/>
   </dgm:cxnLst>
   <dgm:bg/>
   <dgm:whole/>
@@ -16811,26 +17093,26 @@
     </dgm:pt>
   </dgm:ptLst>
   <dgm:cxnLst>
-    <dgm:cxn modelId="{80D71200-1C48-435B-AF80-8D52C742CE2B}" type="presOf" srcId="{EDE2220D-717F-4882-BBD7-8991FCCB7D68}" destId="{1D782C41-2868-4340-B426-5CF6B1A9242F}" srcOrd="0" destOrd="0" presId="urn:microsoft.com/office/officeart/2005/8/layout/chevron1"/>
-    <dgm:cxn modelId="{1596CE2B-BD56-4085-AC77-C6C8F7CF3328}" type="presOf" srcId="{C2C95724-3C7B-4F9C-B31F-04F828F40107}" destId="{6581C218-A513-4FF2-8F96-9FEAC9F98896}" srcOrd="0" destOrd="0" presId="urn:microsoft.com/office/officeart/2005/8/layout/chevron1"/>
-    <dgm:cxn modelId="{1ED8F7EB-42DC-41E4-87AA-71D95B77D42D}" type="presOf" srcId="{9A4F3B47-A90E-414A-8B14-20FAD5D2C57D}" destId="{79D6200C-86AD-4FFB-9602-60202450D188}" srcOrd="0" destOrd="0" presId="urn:microsoft.com/office/officeart/2005/8/layout/chevron1"/>
-    <dgm:cxn modelId="{4C7795ED-AF66-4B8D-BF1C-C4ED758694C5}" type="presOf" srcId="{CB81F347-DEF5-47E8-8271-3DDC9D680901}" destId="{EF0ADF65-54D4-4F9A-BC81-AAA9E50B779B}" srcOrd="0" destOrd="0" presId="urn:microsoft.com/office/officeart/2005/8/layout/chevron1"/>
+    <dgm:cxn modelId="{F1DE5A91-C004-42C5-B6E9-57E14F5F60EC}" type="presOf" srcId="{CB81F347-DEF5-47E8-8271-3DDC9D680901}" destId="{EF0ADF65-54D4-4F9A-BC81-AAA9E50B779B}" srcOrd="0" destOrd="0" presId="urn:microsoft.com/office/officeart/2005/8/layout/chevron1"/>
+    <dgm:cxn modelId="{370DB3C2-AD79-4142-8417-F4BB67609885}" type="presOf" srcId="{EDE2220D-717F-4882-BBD7-8991FCCB7D68}" destId="{1D782C41-2868-4340-B426-5CF6B1A9242F}" srcOrd="0" destOrd="0" presId="urn:microsoft.com/office/officeart/2005/8/layout/chevron1"/>
+    <dgm:cxn modelId="{CC47BE17-3D6E-4E6D-B6F9-A8D1D50E973E}" type="presOf" srcId="{FE406013-F469-4A4E-B05E-0881AE63F311}" destId="{9D6978FD-36DF-4BCE-B6A9-2414B40180D3}" srcOrd="0" destOrd="0" presId="urn:microsoft.com/office/officeart/2005/8/layout/chevron1"/>
+    <dgm:cxn modelId="{899A4829-1D28-4BDD-9AA2-C3E9A6A1BB27}" type="presOf" srcId="{C2C95724-3C7B-4F9C-B31F-04F828F40107}" destId="{6581C218-A513-4FF2-8F96-9FEAC9F98896}" srcOrd="0" destOrd="0" presId="urn:microsoft.com/office/officeart/2005/8/layout/chevron1"/>
+    <dgm:cxn modelId="{4EC92301-2BDC-4008-AD06-04A739E3F7A8}" type="presOf" srcId="{1DC2A17A-DAA3-43E0-9F09-6266F08428BD}" destId="{510AB646-5EDF-4ACC-9DAE-1B8129856AB0}" srcOrd="0" destOrd="0" presId="urn:microsoft.com/office/officeart/2005/8/layout/chevron1"/>
     <dgm:cxn modelId="{E61CAE28-E17D-4D6B-B3EB-0AD9F0540F57}" srcId="{EDE2220D-717F-4882-BBD7-8991FCCB7D68}" destId="{9A4F3B47-A90E-414A-8B14-20FAD5D2C57D}" srcOrd="0" destOrd="0" parTransId="{057F488E-C44C-4751-8CDB-E386B68EA5C1}" sibTransId="{1B6F0D6A-7105-4F81-8C30-D4C2D35543E0}"/>
     <dgm:cxn modelId="{27986A1F-D360-4E3E-BEE5-88F2D4220401}" srcId="{EDE2220D-717F-4882-BBD7-8991FCCB7D68}" destId="{CB81F347-DEF5-47E8-8271-3DDC9D680901}" srcOrd="2" destOrd="0" parTransId="{2851F2D9-E49A-4545-81A3-3D687E520AE8}" sibTransId="{5256CBAE-5EDF-466B-A08E-A577F81EFDBB}"/>
-    <dgm:cxn modelId="{3CC08C9A-1909-4522-90E8-EA0D017B23C5}" type="presOf" srcId="{FE406013-F469-4A4E-B05E-0881AE63F311}" destId="{9D6978FD-36DF-4BCE-B6A9-2414B40180D3}" srcOrd="0" destOrd="0" presId="urn:microsoft.com/office/officeart/2005/8/layout/chevron1"/>
+    <dgm:cxn modelId="{86B1AD8B-7C9D-4187-BDA9-547CD5836736}" type="presOf" srcId="{9A4F3B47-A90E-414A-8B14-20FAD5D2C57D}" destId="{79D6200C-86AD-4FFB-9602-60202450D188}" srcOrd="0" destOrd="0" presId="urn:microsoft.com/office/officeart/2005/8/layout/chevron1"/>
     <dgm:cxn modelId="{A9152835-C109-40E1-849C-ED113C3DB825}" srcId="{EDE2220D-717F-4882-BBD7-8991FCCB7D68}" destId="{1DC2A17A-DAA3-43E0-9F09-6266F08428BD}" srcOrd="4" destOrd="0" parTransId="{DCF0F092-7B93-411D-80CF-CD7C6E41EEED}" sibTransId="{C11CF10A-8AA5-4380-B0B5-C27F82648099}"/>
-    <dgm:cxn modelId="{1B27B7A3-32C0-4A77-8DFD-1F8228B9CFBD}" type="presOf" srcId="{1DC2A17A-DAA3-43E0-9F09-6266F08428BD}" destId="{510AB646-5EDF-4ACC-9DAE-1B8129856AB0}" srcOrd="0" destOrd="0" presId="urn:microsoft.com/office/officeart/2005/8/layout/chevron1"/>
     <dgm:cxn modelId="{17525037-3929-4DCE-9AA2-8359DDDF9E5F}" srcId="{EDE2220D-717F-4882-BBD7-8991FCCB7D68}" destId="{FE406013-F469-4A4E-B05E-0881AE63F311}" srcOrd="3" destOrd="0" parTransId="{9EE1B07C-1261-4747-8B66-E7D711AAF94B}" sibTransId="{8E7E8C11-7D24-4D06-94CA-CE693306A79E}"/>
     <dgm:cxn modelId="{7245CEE5-F3C4-40CE-BED2-1FE139A4E0C6}" srcId="{EDE2220D-717F-4882-BBD7-8991FCCB7D68}" destId="{C2C95724-3C7B-4F9C-B31F-04F828F40107}" srcOrd="1" destOrd="0" parTransId="{97AEF2CD-732E-4187-A08E-CE01BAA55875}" sibTransId="{47D7EBF0-4848-438A-95E3-AA122CB5561A}"/>
-    <dgm:cxn modelId="{4513A2BB-2BDC-439F-AAB8-37CEF2E1E2CD}" type="presParOf" srcId="{1D782C41-2868-4340-B426-5CF6B1A9242F}" destId="{79D6200C-86AD-4FFB-9602-60202450D188}" srcOrd="0" destOrd="0" presId="urn:microsoft.com/office/officeart/2005/8/layout/chevron1"/>
-    <dgm:cxn modelId="{A42B76DD-9BA7-42FD-8C61-AE73BB479E27}" type="presParOf" srcId="{1D782C41-2868-4340-B426-5CF6B1A9242F}" destId="{7AE7D14C-05F2-4213-BA8D-864126E025C2}" srcOrd="1" destOrd="0" presId="urn:microsoft.com/office/officeart/2005/8/layout/chevron1"/>
-    <dgm:cxn modelId="{713DCBA2-8FF4-44E1-809C-46EB43940B3B}" type="presParOf" srcId="{1D782C41-2868-4340-B426-5CF6B1A9242F}" destId="{6581C218-A513-4FF2-8F96-9FEAC9F98896}" srcOrd="2" destOrd="0" presId="urn:microsoft.com/office/officeart/2005/8/layout/chevron1"/>
-    <dgm:cxn modelId="{F6B17DDD-33CE-44FF-B3BD-BAD4B082C434}" type="presParOf" srcId="{1D782C41-2868-4340-B426-5CF6B1A9242F}" destId="{70CD76EA-0AC1-4071-8ECB-94C03F04DD63}" srcOrd="3" destOrd="0" presId="urn:microsoft.com/office/officeart/2005/8/layout/chevron1"/>
-    <dgm:cxn modelId="{4F291194-1389-4667-ADA6-D0C558F6AF09}" type="presParOf" srcId="{1D782C41-2868-4340-B426-5CF6B1A9242F}" destId="{EF0ADF65-54D4-4F9A-BC81-AAA9E50B779B}" srcOrd="4" destOrd="0" presId="urn:microsoft.com/office/officeart/2005/8/layout/chevron1"/>
-    <dgm:cxn modelId="{CF7D0590-625A-4EDC-A6C6-9E6C7DCEB9DF}" type="presParOf" srcId="{1D782C41-2868-4340-B426-5CF6B1A9242F}" destId="{F4C9D666-443A-4CF0-9E88-046AD107DF3A}" srcOrd="5" destOrd="0" presId="urn:microsoft.com/office/officeart/2005/8/layout/chevron1"/>
-    <dgm:cxn modelId="{E73E1D06-C548-4AC4-B58D-E367CA048D68}" type="presParOf" srcId="{1D782C41-2868-4340-B426-5CF6B1A9242F}" destId="{9D6978FD-36DF-4BCE-B6A9-2414B40180D3}" srcOrd="6" destOrd="0" presId="urn:microsoft.com/office/officeart/2005/8/layout/chevron1"/>
-    <dgm:cxn modelId="{B5CA2521-D779-4837-9870-0B7A27092943}" type="presParOf" srcId="{1D782C41-2868-4340-B426-5CF6B1A9242F}" destId="{0BB60501-3A43-4A28-A9E1-112A2FF77725}" srcOrd="7" destOrd="0" presId="urn:microsoft.com/office/officeart/2005/8/layout/chevron1"/>
-    <dgm:cxn modelId="{8467E156-13A0-492A-B31A-0FD5110F678F}" type="presParOf" srcId="{1D782C41-2868-4340-B426-5CF6B1A9242F}" destId="{510AB646-5EDF-4ACC-9DAE-1B8129856AB0}" srcOrd="8" destOrd="0" presId="urn:microsoft.com/office/officeart/2005/8/layout/chevron1"/>
+    <dgm:cxn modelId="{F0B7C87E-5EB5-4A80-98D8-6386DF8F9A42}" type="presParOf" srcId="{1D782C41-2868-4340-B426-5CF6B1A9242F}" destId="{79D6200C-86AD-4FFB-9602-60202450D188}" srcOrd="0" destOrd="0" presId="urn:microsoft.com/office/officeart/2005/8/layout/chevron1"/>
+    <dgm:cxn modelId="{FDD5A4FC-56A1-4923-B81F-9E666DEC0C1D}" type="presParOf" srcId="{1D782C41-2868-4340-B426-5CF6B1A9242F}" destId="{7AE7D14C-05F2-4213-BA8D-864126E025C2}" srcOrd="1" destOrd="0" presId="urn:microsoft.com/office/officeart/2005/8/layout/chevron1"/>
+    <dgm:cxn modelId="{095F13E4-5FA9-46FB-B3BE-DBEA69D86C0E}" type="presParOf" srcId="{1D782C41-2868-4340-B426-5CF6B1A9242F}" destId="{6581C218-A513-4FF2-8F96-9FEAC9F98896}" srcOrd="2" destOrd="0" presId="urn:microsoft.com/office/officeart/2005/8/layout/chevron1"/>
+    <dgm:cxn modelId="{7C5AB976-46E5-463A-8251-A059E15E7965}" type="presParOf" srcId="{1D782C41-2868-4340-B426-5CF6B1A9242F}" destId="{70CD76EA-0AC1-4071-8ECB-94C03F04DD63}" srcOrd="3" destOrd="0" presId="urn:microsoft.com/office/officeart/2005/8/layout/chevron1"/>
+    <dgm:cxn modelId="{8B9DEDF8-1FAC-4397-B698-8B1D46B10957}" type="presParOf" srcId="{1D782C41-2868-4340-B426-5CF6B1A9242F}" destId="{EF0ADF65-54D4-4F9A-BC81-AAA9E50B779B}" srcOrd="4" destOrd="0" presId="urn:microsoft.com/office/officeart/2005/8/layout/chevron1"/>
+    <dgm:cxn modelId="{E23619C7-DF00-4BC3-875B-8EF2B4D4F939}" type="presParOf" srcId="{1D782C41-2868-4340-B426-5CF6B1A9242F}" destId="{F4C9D666-443A-4CF0-9E88-046AD107DF3A}" srcOrd="5" destOrd="0" presId="urn:microsoft.com/office/officeart/2005/8/layout/chevron1"/>
+    <dgm:cxn modelId="{0A63FB29-7A96-4060-BBAF-D97EC4BEEF81}" type="presParOf" srcId="{1D782C41-2868-4340-B426-5CF6B1A9242F}" destId="{9D6978FD-36DF-4BCE-B6A9-2414B40180D3}" srcOrd="6" destOrd="0" presId="urn:microsoft.com/office/officeart/2005/8/layout/chevron1"/>
+    <dgm:cxn modelId="{00D58E3E-0880-4D0A-AE8D-4286851A6097}" type="presParOf" srcId="{1D782C41-2868-4340-B426-5CF6B1A9242F}" destId="{0BB60501-3A43-4A28-A9E1-112A2FF77725}" srcOrd="7" destOrd="0" presId="urn:microsoft.com/office/officeart/2005/8/layout/chevron1"/>
+    <dgm:cxn modelId="{AA319512-B60E-4A19-BB25-DD45B5C16A77}" type="presParOf" srcId="{1D782C41-2868-4340-B426-5CF6B1A9242F}" destId="{510AB646-5EDF-4ACC-9DAE-1B8129856AB0}" srcOrd="8" destOrd="0" presId="urn:microsoft.com/office/officeart/2005/8/layout/chevron1"/>
   </dgm:cxnLst>
   <dgm:bg/>
   <dgm:whole/>
@@ -17057,24 +17339,24 @@
     </dgm:pt>
   </dgm:ptLst>
   <dgm:cxnLst>
-    <dgm:cxn modelId="{B9C3D25B-E6A9-4F83-B450-256EDDF711B0}" type="presOf" srcId="{C666A552-F166-438A-A920-1A3135D901C9}" destId="{5018C94D-D560-4A0D-B5B7-FB72E6492C61}" srcOrd="0" destOrd="0" presId="urn:microsoft.com/office/officeart/2005/8/layout/process1"/>
-    <dgm:cxn modelId="{10107204-7335-4331-A0F5-55E12B3D964F}" type="presOf" srcId="{53616F5E-2CAC-435F-9F7C-E7327AE0C603}" destId="{8E73B6C4-BBC0-4710-8DD6-50604201C092}" srcOrd="0" destOrd="0" presId="urn:microsoft.com/office/officeart/2005/8/layout/process1"/>
+    <dgm:cxn modelId="{FF5B1EED-BD49-484F-8884-1641B61969F8}" type="presOf" srcId="{D48EBAB4-CF5B-4A29-9CDE-12CDE14F4888}" destId="{8EDED222-CE5B-4953-9366-62DBEEDA1597}" srcOrd="0" destOrd="0" presId="urn:microsoft.com/office/officeart/2005/8/layout/process1"/>
+    <dgm:cxn modelId="{57FD488A-0115-4C87-8BFE-193CE1BD9513}" type="presOf" srcId="{53616F5E-2CAC-435F-9F7C-E7327AE0C603}" destId="{8E73B6C4-BBC0-4710-8DD6-50604201C092}" srcOrd="0" destOrd="0" presId="urn:microsoft.com/office/officeart/2005/8/layout/process1"/>
+    <dgm:cxn modelId="{634AC602-AAD9-4752-A9B3-53B86AA6A90B}" type="presOf" srcId="{D48EBAB4-CF5B-4A29-9CDE-12CDE14F4888}" destId="{EB995A68-C05C-4149-884C-031BCA39FB0E}" srcOrd="1" destOrd="0" presId="urn:microsoft.com/office/officeart/2005/8/layout/process1"/>
+    <dgm:cxn modelId="{E1879821-95C8-4244-8E1F-AE05CD2860A7}" type="presOf" srcId="{C666A552-F166-438A-A920-1A3135D901C9}" destId="{5018C94D-D560-4A0D-B5B7-FB72E6492C61}" srcOrd="0" destOrd="0" presId="urn:microsoft.com/office/officeart/2005/8/layout/process1"/>
     <dgm:cxn modelId="{878164DE-0BF6-4224-A673-A824ADD8FCE7}" srcId="{B28DDE23-4210-4DAA-8752-FAA612E29B53}" destId="{AFC2F45F-EFA3-4632-A31D-E6BD66FCF989}" srcOrd="0" destOrd="0" parTransId="{05350A68-C28D-4AB4-BDD6-FF5EE0F21194}" sibTransId="{C666A552-F166-438A-A920-1A3135D901C9}"/>
-    <dgm:cxn modelId="{CBE701CB-F406-4582-8E95-B0FF0DE5EDAD}" type="presOf" srcId="{C666A552-F166-438A-A920-1A3135D901C9}" destId="{8FFD032C-FCE4-4F10-A65F-9F2AA26E3001}" srcOrd="1" destOrd="0" presId="urn:microsoft.com/office/officeart/2005/8/layout/process1"/>
     <dgm:cxn modelId="{1D4D233A-E2F5-45C6-B60B-7B5D05E00E12}" srcId="{B28DDE23-4210-4DAA-8752-FAA612E29B53}" destId="{5D72821B-5464-464A-8E9A-74F0131D7071}" srcOrd="2" destOrd="0" parTransId="{900A6B33-7C71-4A2D-AE3C-A7A440216513}" sibTransId="{CE32F94D-1728-46CB-B9A1-28BB972E0540}"/>
-    <dgm:cxn modelId="{1EBD33FF-563E-4E1A-99DF-F26C070FF845}" type="presOf" srcId="{5D72821B-5464-464A-8E9A-74F0131D7071}" destId="{3AD2A9DF-5ED5-4408-80DB-BF0F982798B8}" srcOrd="0" destOrd="0" presId="urn:microsoft.com/office/officeart/2005/8/layout/process1"/>
-    <dgm:cxn modelId="{C0C98B84-D5B6-469F-920F-D865835345D4}" type="presOf" srcId="{B28DDE23-4210-4DAA-8752-FAA612E29B53}" destId="{B2A27143-5432-46F6-B56B-F0AE57CB076E}" srcOrd="0" destOrd="0" presId="urn:microsoft.com/office/officeart/2005/8/layout/process1"/>
-    <dgm:cxn modelId="{C9F4481D-054E-4D7B-A537-63EBAB4C8ECC}" type="presOf" srcId="{D48EBAB4-CF5B-4A29-9CDE-12CDE14F4888}" destId="{EB995A68-C05C-4149-884C-031BCA39FB0E}" srcOrd="1" destOrd="0" presId="urn:microsoft.com/office/officeart/2005/8/layout/process1"/>
-    <dgm:cxn modelId="{27085BEE-2D2E-4BE5-B1FF-A413994A2424}" type="presOf" srcId="{D48EBAB4-CF5B-4A29-9CDE-12CDE14F4888}" destId="{8EDED222-CE5B-4953-9366-62DBEEDA1597}" srcOrd="0" destOrd="0" presId="urn:microsoft.com/office/officeart/2005/8/layout/process1"/>
-    <dgm:cxn modelId="{881D698F-1A66-4F6F-A09C-5D3998496215}" type="presOf" srcId="{AFC2F45F-EFA3-4632-A31D-E6BD66FCF989}" destId="{F6B83F12-5CDE-41F2-870C-1F088C495BE7}" srcOrd="0" destOrd="0" presId="urn:microsoft.com/office/officeart/2005/8/layout/process1"/>
+    <dgm:cxn modelId="{81473ED6-0DCB-416F-A209-993B3C0956F3}" type="presOf" srcId="{B28DDE23-4210-4DAA-8752-FAA612E29B53}" destId="{B2A27143-5432-46F6-B56B-F0AE57CB076E}" srcOrd="0" destOrd="0" presId="urn:microsoft.com/office/officeart/2005/8/layout/process1"/>
+    <dgm:cxn modelId="{88FB86D6-39BF-40D5-BDDA-C4D4888BC59B}" type="presOf" srcId="{C666A552-F166-438A-A920-1A3135D901C9}" destId="{8FFD032C-FCE4-4F10-A65F-9F2AA26E3001}" srcOrd="1" destOrd="0" presId="urn:microsoft.com/office/officeart/2005/8/layout/process1"/>
+    <dgm:cxn modelId="{1AC2913C-77E0-4580-9F07-02C2C317EA41}" type="presOf" srcId="{5D72821B-5464-464A-8E9A-74F0131D7071}" destId="{3AD2A9DF-5ED5-4408-80DB-BF0F982798B8}" srcOrd="0" destOrd="0" presId="urn:microsoft.com/office/officeart/2005/8/layout/process1"/>
+    <dgm:cxn modelId="{9FC6C000-A947-4A43-98A4-AD6ACB9BF72C}" type="presOf" srcId="{AFC2F45F-EFA3-4632-A31D-E6BD66FCF989}" destId="{F6B83F12-5CDE-41F2-870C-1F088C495BE7}" srcOrd="0" destOrd="0" presId="urn:microsoft.com/office/officeart/2005/8/layout/process1"/>
     <dgm:cxn modelId="{A1A1865D-5A55-44A9-BEFD-A13B4087C13F}" srcId="{B28DDE23-4210-4DAA-8752-FAA612E29B53}" destId="{53616F5E-2CAC-435F-9F7C-E7327AE0C603}" srcOrd="1" destOrd="0" parTransId="{C83F63E3-BF85-49E9-B6C4-D78C42467F7C}" sibTransId="{D48EBAB4-CF5B-4A29-9CDE-12CDE14F4888}"/>
-    <dgm:cxn modelId="{79C8A3A6-143F-48E2-8C7F-03D01BE664E8}" type="presParOf" srcId="{B2A27143-5432-46F6-B56B-F0AE57CB076E}" destId="{F6B83F12-5CDE-41F2-870C-1F088C495BE7}" srcOrd="0" destOrd="0" presId="urn:microsoft.com/office/officeart/2005/8/layout/process1"/>
-    <dgm:cxn modelId="{78EFBC43-87FD-452F-8FA1-685AA91ED245}" type="presParOf" srcId="{B2A27143-5432-46F6-B56B-F0AE57CB076E}" destId="{5018C94D-D560-4A0D-B5B7-FB72E6492C61}" srcOrd="1" destOrd="0" presId="urn:microsoft.com/office/officeart/2005/8/layout/process1"/>
-    <dgm:cxn modelId="{E97B1B8F-8428-406E-ABC4-26520D2A6760}" type="presParOf" srcId="{5018C94D-D560-4A0D-B5B7-FB72E6492C61}" destId="{8FFD032C-FCE4-4F10-A65F-9F2AA26E3001}" srcOrd="0" destOrd="0" presId="urn:microsoft.com/office/officeart/2005/8/layout/process1"/>
-    <dgm:cxn modelId="{A1A5FACA-4D2F-48D6-94AF-0772932D8484}" type="presParOf" srcId="{B2A27143-5432-46F6-B56B-F0AE57CB076E}" destId="{8E73B6C4-BBC0-4710-8DD6-50604201C092}" srcOrd="2" destOrd="0" presId="urn:microsoft.com/office/officeart/2005/8/layout/process1"/>
-    <dgm:cxn modelId="{23B59CAE-6C38-455A-A531-4313DB399C77}" type="presParOf" srcId="{B2A27143-5432-46F6-B56B-F0AE57CB076E}" destId="{8EDED222-CE5B-4953-9366-62DBEEDA1597}" srcOrd="3" destOrd="0" presId="urn:microsoft.com/office/officeart/2005/8/layout/process1"/>
-    <dgm:cxn modelId="{890BD865-5ADA-404F-AAF7-0174AF822837}" type="presParOf" srcId="{8EDED222-CE5B-4953-9366-62DBEEDA1597}" destId="{EB995A68-C05C-4149-884C-031BCA39FB0E}" srcOrd="0" destOrd="0" presId="urn:microsoft.com/office/officeart/2005/8/layout/process1"/>
-    <dgm:cxn modelId="{2516F8D2-A55A-403A-BCAC-296E64174E4D}" type="presParOf" srcId="{B2A27143-5432-46F6-B56B-F0AE57CB076E}" destId="{3AD2A9DF-5ED5-4408-80DB-BF0F982798B8}" srcOrd="4" destOrd="0" presId="urn:microsoft.com/office/officeart/2005/8/layout/process1"/>
+    <dgm:cxn modelId="{36ADF35D-8274-49A8-BCB3-6892F424AE57}" type="presParOf" srcId="{B2A27143-5432-46F6-B56B-F0AE57CB076E}" destId="{F6B83F12-5CDE-41F2-870C-1F088C495BE7}" srcOrd="0" destOrd="0" presId="urn:microsoft.com/office/officeart/2005/8/layout/process1"/>
+    <dgm:cxn modelId="{7E5FADAD-31A1-471B-9792-BB1F9AFE6DF3}" type="presParOf" srcId="{B2A27143-5432-46F6-B56B-F0AE57CB076E}" destId="{5018C94D-D560-4A0D-B5B7-FB72E6492C61}" srcOrd="1" destOrd="0" presId="urn:microsoft.com/office/officeart/2005/8/layout/process1"/>
+    <dgm:cxn modelId="{74850648-FA66-4366-9B8B-9C6B271C0E2C}" type="presParOf" srcId="{5018C94D-D560-4A0D-B5B7-FB72E6492C61}" destId="{8FFD032C-FCE4-4F10-A65F-9F2AA26E3001}" srcOrd="0" destOrd="0" presId="urn:microsoft.com/office/officeart/2005/8/layout/process1"/>
+    <dgm:cxn modelId="{F72CC47E-744B-41CC-8A38-8F7B4CA611F4}" type="presParOf" srcId="{B2A27143-5432-46F6-B56B-F0AE57CB076E}" destId="{8E73B6C4-BBC0-4710-8DD6-50604201C092}" srcOrd="2" destOrd="0" presId="urn:microsoft.com/office/officeart/2005/8/layout/process1"/>
+    <dgm:cxn modelId="{F8EB30C6-C000-49A8-9EEF-740E7103AF7E}" type="presParOf" srcId="{B2A27143-5432-46F6-B56B-F0AE57CB076E}" destId="{8EDED222-CE5B-4953-9366-62DBEEDA1597}" srcOrd="3" destOrd="0" presId="urn:microsoft.com/office/officeart/2005/8/layout/process1"/>
+    <dgm:cxn modelId="{B6B1A06E-B5D6-4B94-A9B1-CF1C1CBF2CCC}" type="presParOf" srcId="{8EDED222-CE5B-4953-9366-62DBEEDA1597}" destId="{EB995A68-C05C-4149-884C-031BCA39FB0E}" srcOrd="0" destOrd="0" presId="urn:microsoft.com/office/officeart/2005/8/layout/process1"/>
+    <dgm:cxn modelId="{46C8C642-7561-4F90-9638-0684298E8C38}" type="presParOf" srcId="{B2A27143-5432-46F6-B56B-F0AE57CB076E}" destId="{3AD2A9DF-5ED5-4408-80DB-BF0F982798B8}" srcOrd="4" destOrd="0" presId="urn:microsoft.com/office/officeart/2005/8/layout/process1"/>
   </dgm:cxnLst>
   <dgm:bg/>
   <dgm:whole/>
@@ -17734,77 +18016,77 @@
     </dgm:pt>
   </dgm:ptLst>
   <dgm:cxnLst>
-    <dgm:cxn modelId="{713E236A-7975-4194-B7EE-ED3E7CD7FD77}" type="presOf" srcId="{35A189F8-1F04-41DF-94D4-2970F759103C}" destId="{3B6AFED5-0935-44F5-BA7D-9AF85876C9C2}" srcOrd="0" destOrd="0" presId="urn:microsoft.com/office/officeart/2005/8/layout/hierarchy1"/>
+    <dgm:cxn modelId="{1DF1977A-3E1D-48D3-BF36-2C8807DBBBC3}" srcId="{C57C6B33-5912-42F2-9AEB-CC6AA18CFF3A}" destId="{448A90BD-C04E-490A-B631-66282EC17C9E}" srcOrd="1" destOrd="0" parTransId="{85DDF0BF-6EA2-49E2-A2C4-7D6A6B17752E}" sibTransId="{7E12A29B-99E5-48C3-9DC0-BBD6B11D2540}"/>
+    <dgm:cxn modelId="{A1D835DA-4CDA-427B-B521-34B221FA1A6A}" srcId="{A39279ED-4A8A-45B0-8399-FF8D6BE14A5D}" destId="{9F052192-8094-46B2-A13A-FBC1BA624CC3}" srcOrd="0" destOrd="0" parTransId="{536E8235-036E-45B1-9A3C-B81DE4B6B46B}" sibTransId="{7FC5F4B8-E7CD-40B2-8D3E-486C22DD7AF5}"/>
+    <dgm:cxn modelId="{3E2C7630-B951-4DE8-8983-7C84583239C7}" type="presOf" srcId="{CF93089B-4D72-4A18-B2F2-4E161BAA26EE}" destId="{3E98FD07-7450-49D5-90E7-FCDB1E007EA4}" srcOrd="0" destOrd="0" presId="urn:microsoft.com/office/officeart/2005/8/layout/hierarchy1"/>
+    <dgm:cxn modelId="{28EFFF3A-FE65-439D-95DC-B1A696465B91}" type="presOf" srcId="{FBCFFDEF-7F81-43E7-AF85-1D22DD195B26}" destId="{81775984-D72E-4544-8168-D98B10C38702}" srcOrd="0" destOrd="0" presId="urn:microsoft.com/office/officeart/2005/8/layout/hierarchy1"/>
+    <dgm:cxn modelId="{D7C3FEF2-AD3E-4122-855E-650FD6690CCE}" srcId="{4483C8AA-87E9-4CD6-9597-BC020E9B755F}" destId="{35A189F8-1F04-41DF-94D4-2970F759103C}" srcOrd="0" destOrd="0" parTransId="{80EFDEDE-62AB-4849-9638-BDCD4130D834}" sibTransId="{CFDE3F6F-6010-4388-8650-A427603A17C4}"/>
     <dgm:cxn modelId="{8628492B-AF7D-45C3-BB09-3007FA44922A}" srcId="{C57C6B33-5912-42F2-9AEB-CC6AA18CFF3A}" destId="{B4344D36-8A76-429E-A64C-A6F40BC16699}" srcOrd="0" destOrd="0" parTransId="{163AD79F-5379-43D6-A8B0-E12C89EF48DE}" sibTransId="{B46704D7-1C7E-44A5-BCA8-5C7752053F6A}"/>
-    <dgm:cxn modelId="{D780BD52-4A13-4DEF-80DF-F1E44A9178A5}" type="presOf" srcId="{448A90BD-C04E-490A-B631-66282EC17C9E}" destId="{6F3E1165-9261-4FF4-95C2-06E68F5BC620}" srcOrd="0" destOrd="0" presId="urn:microsoft.com/office/officeart/2005/8/layout/hierarchy1"/>
-    <dgm:cxn modelId="{2F215065-9891-41FC-9284-398BBB2F6F2F}" type="presOf" srcId="{4483C8AA-87E9-4CD6-9597-BC020E9B755F}" destId="{D527F8F4-7DAE-4BD3-9BE9-06D0CE3C82A3}" srcOrd="0" destOrd="0" presId="urn:microsoft.com/office/officeart/2005/8/layout/hierarchy1"/>
-    <dgm:cxn modelId="{3D3784DF-2B8E-43CE-9016-9ED882ACEB9E}" type="presOf" srcId="{9F052192-8094-46B2-A13A-FBC1BA624CC3}" destId="{7DA6936B-04CB-4C72-AC4D-CB774E7965B4}" srcOrd="0" destOrd="0" presId="urn:microsoft.com/office/officeart/2005/8/layout/hierarchy1"/>
-    <dgm:cxn modelId="{755028C9-47E4-47EB-9303-02BD87C195AD}" type="presOf" srcId="{C57C6B33-5912-42F2-9AEB-CC6AA18CFF3A}" destId="{5EC8C5A7-C8CD-4677-B037-1CFDB9AB18E9}" srcOrd="0" destOrd="0" presId="urn:microsoft.com/office/officeart/2005/8/layout/hierarchy1"/>
-    <dgm:cxn modelId="{D7C3FEF2-AD3E-4122-855E-650FD6690CCE}" srcId="{4483C8AA-87E9-4CD6-9597-BC020E9B755F}" destId="{35A189F8-1F04-41DF-94D4-2970F759103C}" srcOrd="0" destOrd="0" parTransId="{80EFDEDE-62AB-4849-9638-BDCD4130D834}" sibTransId="{CFDE3F6F-6010-4388-8650-A427603A17C4}"/>
-    <dgm:cxn modelId="{A1D835DA-4CDA-427B-B521-34B221FA1A6A}" srcId="{A39279ED-4A8A-45B0-8399-FF8D6BE14A5D}" destId="{9F052192-8094-46B2-A13A-FBC1BA624CC3}" srcOrd="0" destOrd="0" parTransId="{536E8235-036E-45B1-9A3C-B81DE4B6B46B}" sibTransId="{7FC5F4B8-E7CD-40B2-8D3E-486C22DD7AF5}"/>
-    <dgm:cxn modelId="{EAB31A30-D552-4FB3-8FCC-7D3C81205533}" type="presOf" srcId="{536E8235-036E-45B1-9A3C-B81DE4B6B46B}" destId="{684C4F85-82F6-4AE0-8970-F3BAB25824DD}" srcOrd="0" destOrd="0" presId="urn:microsoft.com/office/officeart/2005/8/layout/hierarchy1"/>
-    <dgm:cxn modelId="{5D2DE343-CB45-4549-A9F8-20700CAB728A}" type="presOf" srcId="{DF75F708-8406-4F60-9292-A2C4790E8793}" destId="{AAF523E9-CECC-432A-92B0-EE7BAF5835CB}" srcOrd="0" destOrd="0" presId="urn:microsoft.com/office/officeart/2005/8/layout/hierarchy1"/>
-    <dgm:cxn modelId="{3BC8DF0A-3D31-49FA-BBFA-6F7BFE54EFB8}" type="presOf" srcId="{9F91BAD5-7FF7-41E7-A03B-E57457280832}" destId="{53AB6687-FF49-4350-A04F-3C5ADC91ED5D}" srcOrd="0" destOrd="0" presId="urn:microsoft.com/office/officeart/2005/8/layout/hierarchy1"/>
-    <dgm:cxn modelId="{2BABC3AB-25A9-48E6-80C4-8658A96EDA76}" type="presOf" srcId="{85DDF0BF-6EA2-49E2-A2C4-7D6A6B17752E}" destId="{90FD7C18-5102-40ED-BC08-0CCC76AA1242}" srcOrd="0" destOrd="0" presId="urn:microsoft.com/office/officeart/2005/8/layout/hierarchy1"/>
-    <dgm:cxn modelId="{5CABDC68-E116-4641-A41D-5F91911361FD}" type="presOf" srcId="{1AE71B80-5D4E-4FF1-9205-37F3176BC1A4}" destId="{8BAF9712-CA17-48ED-BC58-C7649CE8C422}" srcOrd="0" destOrd="0" presId="urn:microsoft.com/office/officeart/2005/8/layout/hierarchy1"/>
+    <dgm:cxn modelId="{3658D65C-19D1-4A3F-A1FE-A5C0E22080C3}" type="presOf" srcId="{163AD79F-5379-43D6-A8B0-E12C89EF48DE}" destId="{18D75F75-DE5E-458A-9678-E136EA450892}" srcOrd="0" destOrd="0" presId="urn:microsoft.com/office/officeart/2005/8/layout/hierarchy1"/>
+    <dgm:cxn modelId="{43DB9C8E-A8E6-4355-A087-2F70BAB0E501}" type="presOf" srcId="{8876D437-348B-4AC4-9CB9-D1380BF63587}" destId="{8AD142CE-ED2E-45E6-8C01-8BC3A1309593}" srcOrd="0" destOrd="0" presId="urn:microsoft.com/office/officeart/2005/8/layout/hierarchy1"/>
+    <dgm:cxn modelId="{B7ECA1CA-AC55-48D7-AC43-05204BA079C4}" srcId="{C57C6B33-5912-42F2-9AEB-CC6AA18CFF3A}" destId="{FBCFFDEF-7F81-43E7-AF85-1D22DD195B26}" srcOrd="2" destOrd="0" parTransId="{1AE71B80-5D4E-4FF1-9205-37F3176BC1A4}" sibTransId="{DD2F9DA5-7CF9-4307-AE01-CC9A7B61E244}"/>
+    <dgm:cxn modelId="{3A1BC808-261E-46A0-8DB4-05AB4FBB248D}" type="presOf" srcId="{4483C8AA-87E9-4CD6-9597-BC020E9B755F}" destId="{D527F8F4-7DAE-4BD3-9BE9-06D0CE3C82A3}" srcOrd="0" destOrd="0" presId="urn:microsoft.com/office/officeart/2005/8/layout/hierarchy1"/>
+    <dgm:cxn modelId="{0F37E8E9-9BFC-414A-A045-B6F6BAB97CD7}" type="presOf" srcId="{9F052192-8094-46B2-A13A-FBC1BA624CC3}" destId="{7DA6936B-04CB-4C72-AC4D-CB774E7965B4}" srcOrd="0" destOrd="0" presId="urn:microsoft.com/office/officeart/2005/8/layout/hierarchy1"/>
+    <dgm:cxn modelId="{19EC11BB-61A2-4BB8-8F27-91E9B2E2A182}" type="presOf" srcId="{C57C6B33-5912-42F2-9AEB-CC6AA18CFF3A}" destId="{5EC8C5A7-C8CD-4677-B037-1CFDB9AB18E9}" srcOrd="0" destOrd="0" presId="urn:microsoft.com/office/officeart/2005/8/layout/hierarchy1"/>
+    <dgm:cxn modelId="{DFE6ECB6-0586-44BE-86CC-58F8AA5FE067}" type="presOf" srcId="{35A189F8-1F04-41DF-94D4-2970F759103C}" destId="{3B6AFED5-0935-44F5-BA7D-9AF85876C9C2}" srcOrd="0" destOrd="0" presId="urn:microsoft.com/office/officeart/2005/8/layout/hierarchy1"/>
+    <dgm:cxn modelId="{A9ACC1F6-D666-4DED-946E-EA04038F8E88}" type="presOf" srcId="{1AE71B80-5D4E-4FF1-9205-37F3176BC1A4}" destId="{8BAF9712-CA17-48ED-BC58-C7649CE8C422}" srcOrd="0" destOrd="0" presId="urn:microsoft.com/office/officeart/2005/8/layout/hierarchy1"/>
+    <dgm:cxn modelId="{32CA440C-8325-4140-A6D8-82B3A6696459}" type="presOf" srcId="{DF75F708-8406-4F60-9292-A2C4790E8793}" destId="{AAF523E9-CECC-432A-92B0-EE7BAF5835CB}" srcOrd="0" destOrd="0" presId="urn:microsoft.com/office/officeart/2005/8/layout/hierarchy1"/>
+    <dgm:cxn modelId="{CB762D85-AD1C-44F0-9766-DC6D9C4A94F0}" type="presOf" srcId="{536E8235-036E-45B1-9A3C-B81DE4B6B46B}" destId="{684C4F85-82F6-4AE0-8970-F3BAB25824DD}" srcOrd="0" destOrd="0" presId="urn:microsoft.com/office/officeart/2005/8/layout/hierarchy1"/>
     <dgm:cxn modelId="{F4A4D56B-C335-42E5-9829-DEBDB6D45166}" srcId="{35A189F8-1F04-41DF-94D4-2970F759103C}" destId="{DF75F708-8406-4F60-9292-A2C4790E8793}" srcOrd="0" destOrd="0" parTransId="{8876D437-348B-4AC4-9CB9-D1380BF63587}" sibTransId="{E9A04E6C-B47D-4CE9-A441-3F7B9EC40B8E}"/>
+    <dgm:cxn modelId="{7FAF4CB6-702B-4351-9241-5511BF2A056C}" type="presOf" srcId="{A39279ED-4A8A-45B0-8399-FF8D6BE14A5D}" destId="{5D912B38-3B6F-4785-9F33-6D656FEC5E9E}" srcOrd="0" destOrd="0" presId="urn:microsoft.com/office/officeart/2005/8/layout/hierarchy1"/>
+    <dgm:cxn modelId="{D24D29B3-234F-496F-9057-D8F25ACAEEBB}" type="presOf" srcId="{85DDF0BF-6EA2-49E2-A2C4-7D6A6B17752E}" destId="{90FD7C18-5102-40ED-BC08-0CCC76AA1242}" srcOrd="0" destOrd="0" presId="urn:microsoft.com/office/officeart/2005/8/layout/hierarchy1"/>
+    <dgm:cxn modelId="{E945F2CD-E241-4802-8AEF-878B94CCAF95}" type="presOf" srcId="{9F91BAD5-7FF7-41E7-A03B-E57457280832}" destId="{53AB6687-FF49-4350-A04F-3C5ADC91ED5D}" srcOrd="0" destOrd="0" presId="urn:microsoft.com/office/officeart/2005/8/layout/hierarchy1"/>
+    <dgm:cxn modelId="{1F76A120-DFC4-4AD8-8FA3-9B3992291456}" srcId="{35A189F8-1F04-41DF-94D4-2970F759103C}" destId="{C57C6B33-5912-42F2-9AEB-CC6AA18CFF3A}" srcOrd="1" destOrd="0" parTransId="{9F91BAD5-7FF7-41E7-A03B-E57457280832}" sibTransId="{607CB5E1-DC13-4137-865E-0107946A3887}"/>
     <dgm:cxn modelId="{CCA51CB8-81B4-4C6A-823D-FC25164B13AC}" srcId="{35A189F8-1F04-41DF-94D4-2970F759103C}" destId="{A39279ED-4A8A-45B0-8399-FF8D6BE14A5D}" srcOrd="2" destOrd="0" parTransId="{CF93089B-4D72-4A18-B2F2-4E161BAA26EE}" sibTransId="{486C35CC-7FB1-4447-9994-28F2BFC77432}"/>
-    <dgm:cxn modelId="{79C5C4E8-9D9C-4DAE-BAA5-C7DAD3F52D61}" type="presOf" srcId="{163AD79F-5379-43D6-A8B0-E12C89EF48DE}" destId="{18D75F75-DE5E-458A-9678-E136EA450892}" srcOrd="0" destOrd="0" presId="urn:microsoft.com/office/officeart/2005/8/layout/hierarchy1"/>
-    <dgm:cxn modelId="{42A09C6E-ECAC-4866-9920-A0723769F221}" type="presOf" srcId="{B4344D36-8A76-429E-A64C-A6F40BC16699}" destId="{71F4821B-0E45-443E-8150-B974458AD8C1}" srcOrd="0" destOrd="0" presId="urn:microsoft.com/office/officeart/2005/8/layout/hierarchy1"/>
-    <dgm:cxn modelId="{0C3FD2D8-D703-4B9F-BB20-87FCE50BD60E}" type="presOf" srcId="{FBCFFDEF-7F81-43E7-AF85-1D22DD195B26}" destId="{81775984-D72E-4544-8168-D98B10C38702}" srcOrd="0" destOrd="0" presId="urn:microsoft.com/office/officeart/2005/8/layout/hierarchy1"/>
-    <dgm:cxn modelId="{701C4A03-5995-4D9D-A637-EAC66A640FE7}" type="presOf" srcId="{CF93089B-4D72-4A18-B2F2-4E161BAA26EE}" destId="{3E98FD07-7450-49D5-90E7-FCDB1E007EA4}" srcOrd="0" destOrd="0" presId="urn:microsoft.com/office/officeart/2005/8/layout/hierarchy1"/>
-    <dgm:cxn modelId="{1DF1977A-3E1D-48D3-BF36-2C8807DBBBC3}" srcId="{C57C6B33-5912-42F2-9AEB-CC6AA18CFF3A}" destId="{448A90BD-C04E-490A-B631-66282EC17C9E}" srcOrd="1" destOrd="0" parTransId="{85DDF0BF-6EA2-49E2-A2C4-7D6A6B17752E}" sibTransId="{7E12A29B-99E5-48C3-9DC0-BBD6B11D2540}"/>
-    <dgm:cxn modelId="{B7ECA1CA-AC55-48D7-AC43-05204BA079C4}" srcId="{C57C6B33-5912-42F2-9AEB-CC6AA18CFF3A}" destId="{FBCFFDEF-7F81-43E7-AF85-1D22DD195B26}" srcOrd="2" destOrd="0" parTransId="{1AE71B80-5D4E-4FF1-9205-37F3176BC1A4}" sibTransId="{DD2F9DA5-7CF9-4307-AE01-CC9A7B61E244}"/>
-    <dgm:cxn modelId="{335BDB0E-C9D4-4C5B-BFAF-D29913E752EA}" type="presOf" srcId="{8876D437-348B-4AC4-9CB9-D1380BF63587}" destId="{8AD142CE-ED2E-45E6-8C01-8BC3A1309593}" srcOrd="0" destOrd="0" presId="urn:microsoft.com/office/officeart/2005/8/layout/hierarchy1"/>
-    <dgm:cxn modelId="{1F76A120-DFC4-4AD8-8FA3-9B3992291456}" srcId="{35A189F8-1F04-41DF-94D4-2970F759103C}" destId="{C57C6B33-5912-42F2-9AEB-CC6AA18CFF3A}" srcOrd="1" destOrd="0" parTransId="{9F91BAD5-7FF7-41E7-A03B-E57457280832}" sibTransId="{607CB5E1-DC13-4137-865E-0107946A3887}"/>
-    <dgm:cxn modelId="{9F2A5556-53F1-47C9-8BF9-FD82D4F0BA1D}" type="presOf" srcId="{A39279ED-4A8A-45B0-8399-FF8D6BE14A5D}" destId="{5D912B38-3B6F-4785-9F33-6D656FEC5E9E}" srcOrd="0" destOrd="0" presId="urn:microsoft.com/office/officeart/2005/8/layout/hierarchy1"/>
-    <dgm:cxn modelId="{1E6B82C8-A703-4DC7-BE14-2EBDAB629B44}" type="presParOf" srcId="{D527F8F4-7DAE-4BD3-9BE9-06D0CE3C82A3}" destId="{42EFADFC-0B67-4F0C-9399-7890DA408D5E}" srcOrd="0" destOrd="0" presId="urn:microsoft.com/office/officeart/2005/8/layout/hierarchy1"/>
-    <dgm:cxn modelId="{F8BF55F5-6E57-43A9-8C02-B6940D10A970}" type="presParOf" srcId="{42EFADFC-0B67-4F0C-9399-7890DA408D5E}" destId="{51E16AC2-2DD0-4704-B447-CECA06FCE834}" srcOrd="0" destOrd="0" presId="urn:microsoft.com/office/officeart/2005/8/layout/hierarchy1"/>
-    <dgm:cxn modelId="{490AD8A9-1F3B-4E4E-BCC2-DE21A52CD37A}" type="presParOf" srcId="{51E16AC2-2DD0-4704-B447-CECA06FCE834}" destId="{49FFC72A-1AA2-40CC-B182-C668648DA5A5}" srcOrd="0" destOrd="0" presId="urn:microsoft.com/office/officeart/2005/8/layout/hierarchy1"/>
-    <dgm:cxn modelId="{B8645895-7983-4C79-BA8C-7237F9A98575}" type="presParOf" srcId="{51E16AC2-2DD0-4704-B447-CECA06FCE834}" destId="{3B6AFED5-0935-44F5-BA7D-9AF85876C9C2}" srcOrd="1" destOrd="0" presId="urn:microsoft.com/office/officeart/2005/8/layout/hierarchy1"/>
-    <dgm:cxn modelId="{28E02792-3158-4997-9178-5C220A6A622A}" type="presParOf" srcId="{42EFADFC-0B67-4F0C-9399-7890DA408D5E}" destId="{0BF41C94-3464-4512-AF7A-A1A84197B1A1}" srcOrd="1" destOrd="0" presId="urn:microsoft.com/office/officeart/2005/8/layout/hierarchy1"/>
-    <dgm:cxn modelId="{32CE3316-650E-4B0F-B9FF-395853CD428B}" type="presParOf" srcId="{0BF41C94-3464-4512-AF7A-A1A84197B1A1}" destId="{8AD142CE-ED2E-45E6-8C01-8BC3A1309593}" srcOrd="0" destOrd="0" presId="urn:microsoft.com/office/officeart/2005/8/layout/hierarchy1"/>
-    <dgm:cxn modelId="{316FC57D-75CB-4679-B812-BD0E14FF50D2}" type="presParOf" srcId="{0BF41C94-3464-4512-AF7A-A1A84197B1A1}" destId="{A44C115A-0183-4B7D-81F1-8D66B235DF48}" srcOrd="1" destOrd="0" presId="urn:microsoft.com/office/officeart/2005/8/layout/hierarchy1"/>
-    <dgm:cxn modelId="{3B91306F-4D9E-4341-88AE-EEF64C7996F4}" type="presParOf" srcId="{A44C115A-0183-4B7D-81F1-8D66B235DF48}" destId="{5EFF2FDE-CA11-4E74-B26C-AF2248911C36}" srcOrd="0" destOrd="0" presId="urn:microsoft.com/office/officeart/2005/8/layout/hierarchy1"/>
-    <dgm:cxn modelId="{74F59E8E-A680-4602-89AA-B215CA4D2243}" type="presParOf" srcId="{5EFF2FDE-CA11-4E74-B26C-AF2248911C36}" destId="{4ACA950E-8C41-46DF-8D8B-7CF4BC669E5F}" srcOrd="0" destOrd="0" presId="urn:microsoft.com/office/officeart/2005/8/layout/hierarchy1"/>
-    <dgm:cxn modelId="{9C3EF95E-7E8E-4D78-BFEF-F1924C75F2E8}" type="presParOf" srcId="{5EFF2FDE-CA11-4E74-B26C-AF2248911C36}" destId="{AAF523E9-CECC-432A-92B0-EE7BAF5835CB}" srcOrd="1" destOrd="0" presId="urn:microsoft.com/office/officeart/2005/8/layout/hierarchy1"/>
-    <dgm:cxn modelId="{A8BDAF37-A072-4920-BED8-1302D753F056}" type="presParOf" srcId="{A44C115A-0183-4B7D-81F1-8D66B235DF48}" destId="{F60B28D1-86D2-46BA-A266-752D277258E9}" srcOrd="1" destOrd="0" presId="urn:microsoft.com/office/officeart/2005/8/layout/hierarchy1"/>
-    <dgm:cxn modelId="{46A6B6A7-A701-4AAE-BBE9-E111BEC60B0D}" type="presParOf" srcId="{0BF41C94-3464-4512-AF7A-A1A84197B1A1}" destId="{53AB6687-FF49-4350-A04F-3C5ADC91ED5D}" srcOrd="2" destOrd="0" presId="urn:microsoft.com/office/officeart/2005/8/layout/hierarchy1"/>
-    <dgm:cxn modelId="{DDE9707C-A1D1-4B57-B7D8-74FC586190EC}" type="presParOf" srcId="{0BF41C94-3464-4512-AF7A-A1A84197B1A1}" destId="{31EB0C18-7050-4ED8-A3BE-61E7908ACE26}" srcOrd="3" destOrd="0" presId="urn:microsoft.com/office/officeart/2005/8/layout/hierarchy1"/>
-    <dgm:cxn modelId="{BB828696-D4F2-4C14-BFC8-DC3B3793D947}" type="presParOf" srcId="{31EB0C18-7050-4ED8-A3BE-61E7908ACE26}" destId="{4634AF7A-CED4-4AB2-8FB6-96A6E6E0680C}" srcOrd="0" destOrd="0" presId="urn:microsoft.com/office/officeart/2005/8/layout/hierarchy1"/>
-    <dgm:cxn modelId="{9819094F-9EF7-452A-A93C-3753F0DD42C2}" type="presParOf" srcId="{4634AF7A-CED4-4AB2-8FB6-96A6E6E0680C}" destId="{38859824-DAFD-4F0E-8787-21A36AC76A4B}" srcOrd="0" destOrd="0" presId="urn:microsoft.com/office/officeart/2005/8/layout/hierarchy1"/>
-    <dgm:cxn modelId="{484B2135-9FB6-4347-BE45-F396891A42FB}" type="presParOf" srcId="{4634AF7A-CED4-4AB2-8FB6-96A6E6E0680C}" destId="{5EC8C5A7-C8CD-4677-B037-1CFDB9AB18E9}" srcOrd="1" destOrd="0" presId="urn:microsoft.com/office/officeart/2005/8/layout/hierarchy1"/>
-    <dgm:cxn modelId="{830D7DFA-5F3C-4374-9B2A-4BACD226497B}" type="presParOf" srcId="{31EB0C18-7050-4ED8-A3BE-61E7908ACE26}" destId="{1D4E6798-D135-454A-8A6C-3ED53E7D2C55}" srcOrd="1" destOrd="0" presId="urn:microsoft.com/office/officeart/2005/8/layout/hierarchy1"/>
-    <dgm:cxn modelId="{88138CD2-1561-4B63-BB48-E0BFAF095948}" type="presParOf" srcId="{1D4E6798-D135-454A-8A6C-3ED53E7D2C55}" destId="{18D75F75-DE5E-458A-9678-E136EA450892}" srcOrd="0" destOrd="0" presId="urn:microsoft.com/office/officeart/2005/8/layout/hierarchy1"/>
-    <dgm:cxn modelId="{CC44564A-1254-4600-89C9-706DCCACF913}" type="presParOf" srcId="{1D4E6798-D135-454A-8A6C-3ED53E7D2C55}" destId="{E63F5610-1D07-4F45-BF7F-C1C648A8EF8F}" srcOrd="1" destOrd="0" presId="urn:microsoft.com/office/officeart/2005/8/layout/hierarchy1"/>
-    <dgm:cxn modelId="{E0D839C7-A567-4006-9EA6-FB964B25D848}" type="presParOf" srcId="{E63F5610-1D07-4F45-BF7F-C1C648A8EF8F}" destId="{31359854-6BD8-475C-8F79-4A7A98E45D31}" srcOrd="0" destOrd="0" presId="urn:microsoft.com/office/officeart/2005/8/layout/hierarchy1"/>
-    <dgm:cxn modelId="{6F5179CF-1968-482D-89F1-D0648AE2927E}" type="presParOf" srcId="{31359854-6BD8-475C-8F79-4A7A98E45D31}" destId="{CDC7FFAE-7B0B-4383-9093-CE93B3650179}" srcOrd="0" destOrd="0" presId="urn:microsoft.com/office/officeart/2005/8/layout/hierarchy1"/>
-    <dgm:cxn modelId="{87590049-8CBA-4E45-9066-39F6E10DAF05}" type="presParOf" srcId="{31359854-6BD8-475C-8F79-4A7A98E45D31}" destId="{71F4821B-0E45-443E-8150-B974458AD8C1}" srcOrd="1" destOrd="0" presId="urn:microsoft.com/office/officeart/2005/8/layout/hierarchy1"/>
-    <dgm:cxn modelId="{DA9670DC-C9B9-480F-9359-EEAD3929D6C1}" type="presParOf" srcId="{E63F5610-1D07-4F45-BF7F-C1C648A8EF8F}" destId="{201A723F-778B-434D-8D29-5579A849E5E0}" srcOrd="1" destOrd="0" presId="urn:microsoft.com/office/officeart/2005/8/layout/hierarchy1"/>
-    <dgm:cxn modelId="{336BDC6E-B4D2-460F-AAA7-024DC8D7D001}" type="presParOf" srcId="{1D4E6798-D135-454A-8A6C-3ED53E7D2C55}" destId="{90FD7C18-5102-40ED-BC08-0CCC76AA1242}" srcOrd="2" destOrd="0" presId="urn:microsoft.com/office/officeart/2005/8/layout/hierarchy1"/>
-    <dgm:cxn modelId="{1B800D1E-4253-4153-B54D-FCF402DD62E3}" type="presParOf" srcId="{1D4E6798-D135-454A-8A6C-3ED53E7D2C55}" destId="{5DEBC37E-E7BD-4384-8B9B-B63110A65024}" srcOrd="3" destOrd="0" presId="urn:microsoft.com/office/officeart/2005/8/layout/hierarchy1"/>
-    <dgm:cxn modelId="{2C08A175-E814-479D-9CCD-D9887AED0541}" type="presParOf" srcId="{5DEBC37E-E7BD-4384-8B9B-B63110A65024}" destId="{10FCC99B-1EDA-4A08-9218-DE33D6BF55FB}" srcOrd="0" destOrd="0" presId="urn:microsoft.com/office/officeart/2005/8/layout/hierarchy1"/>
-    <dgm:cxn modelId="{A44EE791-08C6-4B9A-8157-2AEDF992C1D4}" type="presParOf" srcId="{10FCC99B-1EDA-4A08-9218-DE33D6BF55FB}" destId="{76F18D95-B3DB-4DBA-8D6A-139F8FEA04F9}" srcOrd="0" destOrd="0" presId="urn:microsoft.com/office/officeart/2005/8/layout/hierarchy1"/>
-    <dgm:cxn modelId="{FE2349B5-141E-424E-AAEB-E58F72B32CC0}" type="presParOf" srcId="{10FCC99B-1EDA-4A08-9218-DE33D6BF55FB}" destId="{6F3E1165-9261-4FF4-95C2-06E68F5BC620}" srcOrd="1" destOrd="0" presId="urn:microsoft.com/office/officeart/2005/8/layout/hierarchy1"/>
-    <dgm:cxn modelId="{1B60E71B-0B53-4DF4-8C96-C09F606AC5E4}" type="presParOf" srcId="{5DEBC37E-E7BD-4384-8B9B-B63110A65024}" destId="{4AFF6B9D-F5CE-4654-B765-5C5F818FAF35}" srcOrd="1" destOrd="0" presId="urn:microsoft.com/office/officeart/2005/8/layout/hierarchy1"/>
-    <dgm:cxn modelId="{FA751DF8-658D-4B9B-B13E-3B7EEE6B0E3D}" type="presParOf" srcId="{1D4E6798-D135-454A-8A6C-3ED53E7D2C55}" destId="{8BAF9712-CA17-48ED-BC58-C7649CE8C422}" srcOrd="4" destOrd="0" presId="urn:microsoft.com/office/officeart/2005/8/layout/hierarchy1"/>
-    <dgm:cxn modelId="{376D9C8E-4108-496A-A341-B17FBE68CAF0}" type="presParOf" srcId="{1D4E6798-D135-454A-8A6C-3ED53E7D2C55}" destId="{74B3BA75-1D91-46EA-B924-2A4E475A33E4}" srcOrd="5" destOrd="0" presId="urn:microsoft.com/office/officeart/2005/8/layout/hierarchy1"/>
-    <dgm:cxn modelId="{091020EF-13AE-4C4A-AB95-C0F2B386FA97}" type="presParOf" srcId="{74B3BA75-1D91-46EA-B924-2A4E475A33E4}" destId="{D327649C-59CF-4D32-AAA9-EBC89428F8BD}" srcOrd="0" destOrd="0" presId="urn:microsoft.com/office/officeart/2005/8/layout/hierarchy1"/>
-    <dgm:cxn modelId="{4036AD03-329F-4234-8555-01FE6C3F3995}" type="presParOf" srcId="{D327649C-59CF-4D32-AAA9-EBC89428F8BD}" destId="{C23BB071-B1B9-4D74-A71D-05F23DECA378}" srcOrd="0" destOrd="0" presId="urn:microsoft.com/office/officeart/2005/8/layout/hierarchy1"/>
-    <dgm:cxn modelId="{0211B504-F762-4B2B-8B87-8A0EFF085887}" type="presParOf" srcId="{D327649C-59CF-4D32-AAA9-EBC89428F8BD}" destId="{81775984-D72E-4544-8168-D98B10C38702}" srcOrd="1" destOrd="0" presId="urn:microsoft.com/office/officeart/2005/8/layout/hierarchy1"/>
-    <dgm:cxn modelId="{C09F905C-65DC-48D4-981B-F0B6CFF7B9A3}" type="presParOf" srcId="{74B3BA75-1D91-46EA-B924-2A4E475A33E4}" destId="{BB402948-FC92-4881-9026-2905374D2D9F}" srcOrd="1" destOrd="0" presId="urn:microsoft.com/office/officeart/2005/8/layout/hierarchy1"/>
-    <dgm:cxn modelId="{D107082B-BBD9-4653-83E7-6417AF78F85C}" type="presParOf" srcId="{0BF41C94-3464-4512-AF7A-A1A84197B1A1}" destId="{3E98FD07-7450-49D5-90E7-FCDB1E007EA4}" srcOrd="4" destOrd="0" presId="urn:microsoft.com/office/officeart/2005/8/layout/hierarchy1"/>
-    <dgm:cxn modelId="{A0FFB6DD-13A8-43C9-86E6-E2D4C54FFBB4}" type="presParOf" srcId="{0BF41C94-3464-4512-AF7A-A1A84197B1A1}" destId="{69ABE345-CB01-487E-BC2C-4D5F86F268CF}" srcOrd="5" destOrd="0" presId="urn:microsoft.com/office/officeart/2005/8/layout/hierarchy1"/>
-    <dgm:cxn modelId="{FD27666A-B4C6-47A1-8A7E-90B20C9DC259}" type="presParOf" srcId="{69ABE345-CB01-487E-BC2C-4D5F86F268CF}" destId="{FB07D171-1297-43B7-B4F7-53C475F26486}" srcOrd="0" destOrd="0" presId="urn:microsoft.com/office/officeart/2005/8/layout/hierarchy1"/>
-    <dgm:cxn modelId="{10211D2D-6029-4D52-B9F3-2470276AFAEF}" type="presParOf" srcId="{FB07D171-1297-43B7-B4F7-53C475F26486}" destId="{8F4F4321-92AB-4A9A-B06F-0B7F2153CA6A}" srcOrd="0" destOrd="0" presId="urn:microsoft.com/office/officeart/2005/8/layout/hierarchy1"/>
-    <dgm:cxn modelId="{0A94CF80-6332-4878-98B8-384A81DEC91C}" type="presParOf" srcId="{FB07D171-1297-43B7-B4F7-53C475F26486}" destId="{5D912B38-3B6F-4785-9F33-6D656FEC5E9E}" srcOrd="1" destOrd="0" presId="urn:microsoft.com/office/officeart/2005/8/layout/hierarchy1"/>
-    <dgm:cxn modelId="{3C2396D5-FD41-4E9C-98AD-D8BC2C172384}" type="presParOf" srcId="{69ABE345-CB01-487E-BC2C-4D5F86F268CF}" destId="{FFA6446D-E289-47AA-8691-C3EF27DC042F}" srcOrd="1" destOrd="0" presId="urn:microsoft.com/office/officeart/2005/8/layout/hierarchy1"/>
-    <dgm:cxn modelId="{DB1E21E3-27EC-4DB5-830C-49D2ECB76DBA}" type="presParOf" srcId="{FFA6446D-E289-47AA-8691-C3EF27DC042F}" destId="{684C4F85-82F6-4AE0-8970-F3BAB25824DD}" srcOrd="0" destOrd="0" presId="urn:microsoft.com/office/officeart/2005/8/layout/hierarchy1"/>
-    <dgm:cxn modelId="{4DDDE792-FABC-46BD-AA4E-B75A74C0F70A}" type="presParOf" srcId="{FFA6446D-E289-47AA-8691-C3EF27DC042F}" destId="{3069AFF2-3E86-4707-BDE4-0FCE3E39E819}" srcOrd="1" destOrd="0" presId="urn:microsoft.com/office/officeart/2005/8/layout/hierarchy1"/>
-    <dgm:cxn modelId="{C736BCEF-3780-45D9-97A4-61731A91ECE0}" type="presParOf" srcId="{3069AFF2-3E86-4707-BDE4-0FCE3E39E819}" destId="{7BD31F7A-EF54-4769-B1C7-59BD0AF12DD8}" srcOrd="0" destOrd="0" presId="urn:microsoft.com/office/officeart/2005/8/layout/hierarchy1"/>
-    <dgm:cxn modelId="{1A05D0FB-A3FA-4F53-B4AC-6D3A71F11D8A}" type="presParOf" srcId="{7BD31F7A-EF54-4769-B1C7-59BD0AF12DD8}" destId="{7F07D7EE-B978-4CAB-8B7A-DBFAEA9F9CA9}" srcOrd="0" destOrd="0" presId="urn:microsoft.com/office/officeart/2005/8/layout/hierarchy1"/>
-    <dgm:cxn modelId="{C2E994DF-92A5-4D7A-AD87-09A28F5C3DA6}" type="presParOf" srcId="{7BD31F7A-EF54-4769-B1C7-59BD0AF12DD8}" destId="{7DA6936B-04CB-4C72-AC4D-CB774E7965B4}" srcOrd="1" destOrd="0" presId="urn:microsoft.com/office/officeart/2005/8/layout/hierarchy1"/>
-    <dgm:cxn modelId="{D5806991-16F5-4C41-86EB-642F58E4EAE4}" type="presParOf" srcId="{3069AFF2-3E86-4707-BDE4-0FCE3E39E819}" destId="{7590C499-0EF0-4DFD-B567-B9EACE288A59}" srcOrd="1" destOrd="0" presId="urn:microsoft.com/office/officeart/2005/8/layout/hierarchy1"/>
+    <dgm:cxn modelId="{2D5C5556-CE6B-4C85-9FAB-E1281ED3E281}" type="presOf" srcId="{448A90BD-C04E-490A-B631-66282EC17C9E}" destId="{6F3E1165-9261-4FF4-95C2-06E68F5BC620}" srcOrd="0" destOrd="0" presId="urn:microsoft.com/office/officeart/2005/8/layout/hierarchy1"/>
+    <dgm:cxn modelId="{818F1D21-0F90-4F4A-A791-2851351DECBC}" type="presOf" srcId="{B4344D36-8A76-429E-A64C-A6F40BC16699}" destId="{71F4821B-0E45-443E-8150-B974458AD8C1}" srcOrd="0" destOrd="0" presId="urn:microsoft.com/office/officeart/2005/8/layout/hierarchy1"/>
+    <dgm:cxn modelId="{DEF7E65F-0792-4E47-B933-BFFCF8C58D20}" type="presParOf" srcId="{D527F8F4-7DAE-4BD3-9BE9-06D0CE3C82A3}" destId="{42EFADFC-0B67-4F0C-9399-7890DA408D5E}" srcOrd="0" destOrd="0" presId="urn:microsoft.com/office/officeart/2005/8/layout/hierarchy1"/>
+    <dgm:cxn modelId="{5C5177C0-3028-4645-98C3-C80E5BB5821C}" type="presParOf" srcId="{42EFADFC-0B67-4F0C-9399-7890DA408D5E}" destId="{51E16AC2-2DD0-4704-B447-CECA06FCE834}" srcOrd="0" destOrd="0" presId="urn:microsoft.com/office/officeart/2005/8/layout/hierarchy1"/>
+    <dgm:cxn modelId="{8CBE388E-050A-42A1-9AB0-E0965FD74ADE}" type="presParOf" srcId="{51E16AC2-2DD0-4704-B447-CECA06FCE834}" destId="{49FFC72A-1AA2-40CC-B182-C668648DA5A5}" srcOrd="0" destOrd="0" presId="urn:microsoft.com/office/officeart/2005/8/layout/hierarchy1"/>
+    <dgm:cxn modelId="{FFCCAB2E-8012-44CC-96B5-7847A668BD5D}" type="presParOf" srcId="{51E16AC2-2DD0-4704-B447-CECA06FCE834}" destId="{3B6AFED5-0935-44F5-BA7D-9AF85876C9C2}" srcOrd="1" destOrd="0" presId="urn:microsoft.com/office/officeart/2005/8/layout/hierarchy1"/>
+    <dgm:cxn modelId="{2D6FB440-C2B5-47DF-8866-72FBD08A4126}" type="presParOf" srcId="{42EFADFC-0B67-4F0C-9399-7890DA408D5E}" destId="{0BF41C94-3464-4512-AF7A-A1A84197B1A1}" srcOrd="1" destOrd="0" presId="urn:microsoft.com/office/officeart/2005/8/layout/hierarchy1"/>
+    <dgm:cxn modelId="{9F78D37F-D167-40AF-83D6-9860C642F183}" type="presParOf" srcId="{0BF41C94-3464-4512-AF7A-A1A84197B1A1}" destId="{8AD142CE-ED2E-45E6-8C01-8BC3A1309593}" srcOrd="0" destOrd="0" presId="urn:microsoft.com/office/officeart/2005/8/layout/hierarchy1"/>
+    <dgm:cxn modelId="{F492E83E-CDB6-4FDF-9205-00007E4D941D}" type="presParOf" srcId="{0BF41C94-3464-4512-AF7A-A1A84197B1A1}" destId="{A44C115A-0183-4B7D-81F1-8D66B235DF48}" srcOrd="1" destOrd="0" presId="urn:microsoft.com/office/officeart/2005/8/layout/hierarchy1"/>
+    <dgm:cxn modelId="{6E1E1540-9AEB-4DC8-91C2-590D46ADDB94}" type="presParOf" srcId="{A44C115A-0183-4B7D-81F1-8D66B235DF48}" destId="{5EFF2FDE-CA11-4E74-B26C-AF2248911C36}" srcOrd="0" destOrd="0" presId="urn:microsoft.com/office/officeart/2005/8/layout/hierarchy1"/>
+    <dgm:cxn modelId="{FA45FEDB-D7F0-4009-8F62-E05C913F34AA}" type="presParOf" srcId="{5EFF2FDE-CA11-4E74-B26C-AF2248911C36}" destId="{4ACA950E-8C41-46DF-8D8B-7CF4BC669E5F}" srcOrd="0" destOrd="0" presId="urn:microsoft.com/office/officeart/2005/8/layout/hierarchy1"/>
+    <dgm:cxn modelId="{59562E2F-89C8-4041-8C22-A47DF3C49C5E}" type="presParOf" srcId="{5EFF2FDE-CA11-4E74-B26C-AF2248911C36}" destId="{AAF523E9-CECC-432A-92B0-EE7BAF5835CB}" srcOrd="1" destOrd="0" presId="urn:microsoft.com/office/officeart/2005/8/layout/hierarchy1"/>
+    <dgm:cxn modelId="{8DBD4C2D-7387-4107-81A1-4751D8A67E44}" type="presParOf" srcId="{A44C115A-0183-4B7D-81F1-8D66B235DF48}" destId="{F60B28D1-86D2-46BA-A266-752D277258E9}" srcOrd="1" destOrd="0" presId="urn:microsoft.com/office/officeart/2005/8/layout/hierarchy1"/>
+    <dgm:cxn modelId="{4E538357-9BF8-4B7A-A597-9C6AC12418AA}" type="presParOf" srcId="{0BF41C94-3464-4512-AF7A-A1A84197B1A1}" destId="{53AB6687-FF49-4350-A04F-3C5ADC91ED5D}" srcOrd="2" destOrd="0" presId="urn:microsoft.com/office/officeart/2005/8/layout/hierarchy1"/>
+    <dgm:cxn modelId="{6371DA82-2057-4DED-B9EC-3EE67B48F9F7}" type="presParOf" srcId="{0BF41C94-3464-4512-AF7A-A1A84197B1A1}" destId="{31EB0C18-7050-4ED8-A3BE-61E7908ACE26}" srcOrd="3" destOrd="0" presId="urn:microsoft.com/office/officeart/2005/8/layout/hierarchy1"/>
+    <dgm:cxn modelId="{B6F965F6-B902-4D3B-A811-2644E61C28B9}" type="presParOf" srcId="{31EB0C18-7050-4ED8-A3BE-61E7908ACE26}" destId="{4634AF7A-CED4-4AB2-8FB6-96A6E6E0680C}" srcOrd="0" destOrd="0" presId="urn:microsoft.com/office/officeart/2005/8/layout/hierarchy1"/>
+    <dgm:cxn modelId="{7E7B5986-713C-458E-9ABC-DFB337C88612}" type="presParOf" srcId="{4634AF7A-CED4-4AB2-8FB6-96A6E6E0680C}" destId="{38859824-DAFD-4F0E-8787-21A36AC76A4B}" srcOrd="0" destOrd="0" presId="urn:microsoft.com/office/officeart/2005/8/layout/hierarchy1"/>
+    <dgm:cxn modelId="{2B8AF923-FF70-43FC-85D6-A07BCDCB83D2}" type="presParOf" srcId="{4634AF7A-CED4-4AB2-8FB6-96A6E6E0680C}" destId="{5EC8C5A7-C8CD-4677-B037-1CFDB9AB18E9}" srcOrd="1" destOrd="0" presId="urn:microsoft.com/office/officeart/2005/8/layout/hierarchy1"/>
+    <dgm:cxn modelId="{88478A85-AA26-40B7-9FAB-B01B2A1945C8}" type="presParOf" srcId="{31EB0C18-7050-4ED8-A3BE-61E7908ACE26}" destId="{1D4E6798-D135-454A-8A6C-3ED53E7D2C55}" srcOrd="1" destOrd="0" presId="urn:microsoft.com/office/officeart/2005/8/layout/hierarchy1"/>
+    <dgm:cxn modelId="{6B8E4D6E-EB1D-47AA-9BA6-BC4F1C7337B7}" type="presParOf" srcId="{1D4E6798-D135-454A-8A6C-3ED53E7D2C55}" destId="{18D75F75-DE5E-458A-9678-E136EA450892}" srcOrd="0" destOrd="0" presId="urn:microsoft.com/office/officeart/2005/8/layout/hierarchy1"/>
+    <dgm:cxn modelId="{AB843C02-0CF8-4A3E-BDAB-24B6A831E462}" type="presParOf" srcId="{1D4E6798-D135-454A-8A6C-3ED53E7D2C55}" destId="{E63F5610-1D07-4F45-BF7F-C1C648A8EF8F}" srcOrd="1" destOrd="0" presId="urn:microsoft.com/office/officeart/2005/8/layout/hierarchy1"/>
+    <dgm:cxn modelId="{402EFDE9-C266-43A3-A050-C00A8E2C2439}" type="presParOf" srcId="{E63F5610-1D07-4F45-BF7F-C1C648A8EF8F}" destId="{31359854-6BD8-475C-8F79-4A7A98E45D31}" srcOrd="0" destOrd="0" presId="urn:microsoft.com/office/officeart/2005/8/layout/hierarchy1"/>
+    <dgm:cxn modelId="{4518F983-C5F9-4446-A44D-FE858226BB20}" type="presParOf" srcId="{31359854-6BD8-475C-8F79-4A7A98E45D31}" destId="{CDC7FFAE-7B0B-4383-9093-CE93B3650179}" srcOrd="0" destOrd="0" presId="urn:microsoft.com/office/officeart/2005/8/layout/hierarchy1"/>
+    <dgm:cxn modelId="{56D51A6F-3C9D-483E-9DF6-EC6D051DC8F1}" type="presParOf" srcId="{31359854-6BD8-475C-8F79-4A7A98E45D31}" destId="{71F4821B-0E45-443E-8150-B974458AD8C1}" srcOrd="1" destOrd="0" presId="urn:microsoft.com/office/officeart/2005/8/layout/hierarchy1"/>
+    <dgm:cxn modelId="{C0D3BF8A-AD59-45EE-9160-02F2AF582508}" type="presParOf" srcId="{E63F5610-1D07-4F45-BF7F-C1C648A8EF8F}" destId="{201A723F-778B-434D-8D29-5579A849E5E0}" srcOrd="1" destOrd="0" presId="urn:microsoft.com/office/officeart/2005/8/layout/hierarchy1"/>
+    <dgm:cxn modelId="{7A9B7A90-A8B0-4C87-9E21-80652167357C}" type="presParOf" srcId="{1D4E6798-D135-454A-8A6C-3ED53E7D2C55}" destId="{90FD7C18-5102-40ED-BC08-0CCC76AA1242}" srcOrd="2" destOrd="0" presId="urn:microsoft.com/office/officeart/2005/8/layout/hierarchy1"/>
+    <dgm:cxn modelId="{2ABDFAB8-2D1F-4318-9E84-53F96E7D7C60}" type="presParOf" srcId="{1D4E6798-D135-454A-8A6C-3ED53E7D2C55}" destId="{5DEBC37E-E7BD-4384-8B9B-B63110A65024}" srcOrd="3" destOrd="0" presId="urn:microsoft.com/office/officeart/2005/8/layout/hierarchy1"/>
+    <dgm:cxn modelId="{88BC4887-9C1C-48BD-8F77-5EFFDC122E30}" type="presParOf" srcId="{5DEBC37E-E7BD-4384-8B9B-B63110A65024}" destId="{10FCC99B-1EDA-4A08-9218-DE33D6BF55FB}" srcOrd="0" destOrd="0" presId="urn:microsoft.com/office/officeart/2005/8/layout/hierarchy1"/>
+    <dgm:cxn modelId="{C2BC8C27-D564-43D4-9A03-7BBF89B492D7}" type="presParOf" srcId="{10FCC99B-1EDA-4A08-9218-DE33D6BF55FB}" destId="{76F18D95-B3DB-4DBA-8D6A-139F8FEA04F9}" srcOrd="0" destOrd="0" presId="urn:microsoft.com/office/officeart/2005/8/layout/hierarchy1"/>
+    <dgm:cxn modelId="{5BB69913-4DFB-4500-8711-CBE165870953}" type="presParOf" srcId="{10FCC99B-1EDA-4A08-9218-DE33D6BF55FB}" destId="{6F3E1165-9261-4FF4-95C2-06E68F5BC620}" srcOrd="1" destOrd="0" presId="urn:microsoft.com/office/officeart/2005/8/layout/hierarchy1"/>
+    <dgm:cxn modelId="{E453A4AA-B007-4BC0-8C55-184401045776}" type="presParOf" srcId="{5DEBC37E-E7BD-4384-8B9B-B63110A65024}" destId="{4AFF6B9D-F5CE-4654-B765-5C5F818FAF35}" srcOrd="1" destOrd="0" presId="urn:microsoft.com/office/officeart/2005/8/layout/hierarchy1"/>
+    <dgm:cxn modelId="{C121FEFC-AA6B-4C76-973A-DDEC75680E3D}" type="presParOf" srcId="{1D4E6798-D135-454A-8A6C-3ED53E7D2C55}" destId="{8BAF9712-CA17-48ED-BC58-C7649CE8C422}" srcOrd="4" destOrd="0" presId="urn:microsoft.com/office/officeart/2005/8/layout/hierarchy1"/>
+    <dgm:cxn modelId="{5BE2D6CB-C780-4AA3-A23F-C5C44629106F}" type="presParOf" srcId="{1D4E6798-D135-454A-8A6C-3ED53E7D2C55}" destId="{74B3BA75-1D91-46EA-B924-2A4E475A33E4}" srcOrd="5" destOrd="0" presId="urn:microsoft.com/office/officeart/2005/8/layout/hierarchy1"/>
+    <dgm:cxn modelId="{1185898C-0D86-4D48-8489-6E0AEA8AEAB4}" type="presParOf" srcId="{74B3BA75-1D91-46EA-B924-2A4E475A33E4}" destId="{D327649C-59CF-4D32-AAA9-EBC89428F8BD}" srcOrd="0" destOrd="0" presId="urn:microsoft.com/office/officeart/2005/8/layout/hierarchy1"/>
+    <dgm:cxn modelId="{4510A5A0-7ADC-4024-836D-5A056C29007F}" type="presParOf" srcId="{D327649C-59CF-4D32-AAA9-EBC89428F8BD}" destId="{C23BB071-B1B9-4D74-A71D-05F23DECA378}" srcOrd="0" destOrd="0" presId="urn:microsoft.com/office/officeart/2005/8/layout/hierarchy1"/>
+    <dgm:cxn modelId="{D1676FE0-623D-481F-85FB-9E0BCE644F22}" type="presParOf" srcId="{D327649C-59CF-4D32-AAA9-EBC89428F8BD}" destId="{81775984-D72E-4544-8168-D98B10C38702}" srcOrd="1" destOrd="0" presId="urn:microsoft.com/office/officeart/2005/8/layout/hierarchy1"/>
+    <dgm:cxn modelId="{02116259-B980-4BE9-B16A-6AF04AC3228A}" type="presParOf" srcId="{74B3BA75-1D91-46EA-B924-2A4E475A33E4}" destId="{BB402948-FC92-4881-9026-2905374D2D9F}" srcOrd="1" destOrd="0" presId="urn:microsoft.com/office/officeart/2005/8/layout/hierarchy1"/>
+    <dgm:cxn modelId="{CC58A391-4890-430F-A2A9-3C1A2E8E9B73}" type="presParOf" srcId="{0BF41C94-3464-4512-AF7A-A1A84197B1A1}" destId="{3E98FD07-7450-49D5-90E7-FCDB1E007EA4}" srcOrd="4" destOrd="0" presId="urn:microsoft.com/office/officeart/2005/8/layout/hierarchy1"/>
+    <dgm:cxn modelId="{0F2A79A9-4422-41CA-92C6-BBA19E938686}" type="presParOf" srcId="{0BF41C94-3464-4512-AF7A-A1A84197B1A1}" destId="{69ABE345-CB01-487E-BC2C-4D5F86F268CF}" srcOrd="5" destOrd="0" presId="urn:microsoft.com/office/officeart/2005/8/layout/hierarchy1"/>
+    <dgm:cxn modelId="{A8F243D7-3374-4FA8-9C87-DD12CC980CEA}" type="presParOf" srcId="{69ABE345-CB01-487E-BC2C-4D5F86F268CF}" destId="{FB07D171-1297-43B7-B4F7-53C475F26486}" srcOrd="0" destOrd="0" presId="urn:microsoft.com/office/officeart/2005/8/layout/hierarchy1"/>
+    <dgm:cxn modelId="{D1857263-654B-4A74-B9E5-1F4FA4C8AF49}" type="presParOf" srcId="{FB07D171-1297-43B7-B4F7-53C475F26486}" destId="{8F4F4321-92AB-4A9A-B06F-0B7F2153CA6A}" srcOrd="0" destOrd="0" presId="urn:microsoft.com/office/officeart/2005/8/layout/hierarchy1"/>
+    <dgm:cxn modelId="{95DC5306-036C-4A59-99E3-F01D3D02D27C}" type="presParOf" srcId="{FB07D171-1297-43B7-B4F7-53C475F26486}" destId="{5D912B38-3B6F-4785-9F33-6D656FEC5E9E}" srcOrd="1" destOrd="0" presId="urn:microsoft.com/office/officeart/2005/8/layout/hierarchy1"/>
+    <dgm:cxn modelId="{F66ED372-EBED-4486-97CF-85BAEF7CDB98}" type="presParOf" srcId="{69ABE345-CB01-487E-BC2C-4D5F86F268CF}" destId="{FFA6446D-E289-47AA-8691-C3EF27DC042F}" srcOrd="1" destOrd="0" presId="urn:microsoft.com/office/officeart/2005/8/layout/hierarchy1"/>
+    <dgm:cxn modelId="{A64B735F-8999-4FFD-AA6E-092D3CDF23A9}" type="presParOf" srcId="{FFA6446D-E289-47AA-8691-C3EF27DC042F}" destId="{684C4F85-82F6-4AE0-8970-F3BAB25824DD}" srcOrd="0" destOrd="0" presId="urn:microsoft.com/office/officeart/2005/8/layout/hierarchy1"/>
+    <dgm:cxn modelId="{6AB28195-6D0A-4D87-BBAF-CC7779183C9F}" type="presParOf" srcId="{FFA6446D-E289-47AA-8691-C3EF27DC042F}" destId="{3069AFF2-3E86-4707-BDE4-0FCE3E39E819}" srcOrd="1" destOrd="0" presId="urn:microsoft.com/office/officeart/2005/8/layout/hierarchy1"/>
+    <dgm:cxn modelId="{4833BF6D-D25F-46B7-AA7D-D2BB3C07F77C}" type="presParOf" srcId="{3069AFF2-3E86-4707-BDE4-0FCE3E39E819}" destId="{7BD31F7A-EF54-4769-B1C7-59BD0AF12DD8}" srcOrd="0" destOrd="0" presId="urn:microsoft.com/office/officeart/2005/8/layout/hierarchy1"/>
+    <dgm:cxn modelId="{CBF99916-04C6-4C70-9064-1DDA6414D24E}" type="presParOf" srcId="{7BD31F7A-EF54-4769-B1C7-59BD0AF12DD8}" destId="{7F07D7EE-B978-4CAB-8B7A-DBFAEA9F9CA9}" srcOrd="0" destOrd="0" presId="urn:microsoft.com/office/officeart/2005/8/layout/hierarchy1"/>
+    <dgm:cxn modelId="{32771AF4-4C2B-4FC9-8D80-6B07925AD0E5}" type="presParOf" srcId="{7BD31F7A-EF54-4769-B1C7-59BD0AF12DD8}" destId="{7DA6936B-04CB-4C72-AC4D-CB774E7965B4}" srcOrd="1" destOrd="0" presId="urn:microsoft.com/office/officeart/2005/8/layout/hierarchy1"/>
+    <dgm:cxn modelId="{7A89C332-9A73-4721-B51D-56AE89221756}" type="presParOf" srcId="{3069AFF2-3E86-4707-BDE4-0FCE3E39E819}" destId="{7590C499-0EF0-4DFD-B567-B9EACE288A59}" srcOrd="1" destOrd="0" presId="urn:microsoft.com/office/officeart/2005/8/layout/hierarchy1"/>
   </dgm:cxnLst>
   <dgm:bg/>
   <dgm:whole/>
@@ -18028,24 +18310,24 @@
     </dgm:pt>
   </dgm:ptLst>
   <dgm:cxnLst>
-    <dgm:cxn modelId="{AE282075-61DF-4048-9320-9AC06F7D809B}" type="presOf" srcId="{62123A50-D026-414F-80CC-522C4E485934}" destId="{1D600E54-DC70-4F21-9D70-C4AAC4F75ADA}" srcOrd="1" destOrd="0" presId="urn:microsoft.com/office/officeart/2005/8/layout/process1"/>
     <dgm:cxn modelId="{7777B515-92A3-4CFC-A48D-E3BF626154F6}" srcId="{C028E3F0-B154-43D0-87BF-8E4393DEA8C0}" destId="{B94FEFF7-CC8F-4A8D-AD0D-C7A0A5AB2244}" srcOrd="0" destOrd="0" parTransId="{8935D981-F7F9-4B81-9CDE-C5DBD5266C5F}" sibTransId="{60F38746-27A9-48E0-A515-622F77704361}"/>
+    <dgm:cxn modelId="{18B5E40B-5E0E-419E-9465-B1B4E9BC0F6A}" type="presOf" srcId="{62123A50-D026-414F-80CC-522C4E485934}" destId="{1D600E54-DC70-4F21-9D70-C4AAC4F75ADA}" srcOrd="1" destOrd="0" presId="urn:microsoft.com/office/officeart/2005/8/layout/process1"/>
+    <dgm:cxn modelId="{08C28176-2C36-41E1-9EFC-D08BF3FB3133}" type="presOf" srcId="{62123A50-D026-414F-80CC-522C4E485934}" destId="{FEA6CFBE-2DBD-4D18-8CA9-44CDC4AA2567}" srcOrd="0" destOrd="0" presId="urn:microsoft.com/office/officeart/2005/8/layout/process1"/>
+    <dgm:cxn modelId="{96710DB9-CCE5-439B-9622-CF9E9DE7627C}" type="presOf" srcId="{C028E3F0-B154-43D0-87BF-8E4393DEA8C0}" destId="{6A332A82-7BC2-4DF8-95F1-7A8D4953503A}" srcOrd="0" destOrd="0" presId="urn:microsoft.com/office/officeart/2005/8/layout/process1"/>
     <dgm:cxn modelId="{C8A55C71-D155-482C-A426-6B2892FD8B7F}" srcId="{C028E3F0-B154-43D0-87BF-8E4393DEA8C0}" destId="{A6156BA4-2663-4142-89CD-1405FF6623F5}" srcOrd="2" destOrd="0" parTransId="{0D92F652-C32D-48C5-9C68-190CFB95363D}" sibTransId="{6EC20C6A-796A-45FD-8692-DF53C0A8E240}"/>
-    <dgm:cxn modelId="{7E2B84AE-7467-49CF-A07E-7638DFA3F2DC}" type="presOf" srcId="{60F38746-27A9-48E0-A515-622F77704361}" destId="{1BDB707A-822C-4063-93DB-FAF6BA732BAE}" srcOrd="1" destOrd="0" presId="urn:microsoft.com/office/officeart/2005/8/layout/process1"/>
-    <dgm:cxn modelId="{255A55CA-3CBC-4CA7-9C55-C8C76A03CEAF}" type="presOf" srcId="{A6156BA4-2663-4142-89CD-1405FF6623F5}" destId="{6335E460-A84A-4C67-B90A-C05B88197813}" srcOrd="0" destOrd="0" presId="urn:microsoft.com/office/officeart/2005/8/layout/process1"/>
-    <dgm:cxn modelId="{6DEB995A-1EE4-4F63-AACB-3242C2CC913E}" type="presOf" srcId="{62123A50-D026-414F-80CC-522C4E485934}" destId="{FEA6CFBE-2DBD-4D18-8CA9-44CDC4AA2567}" srcOrd="0" destOrd="0" presId="urn:microsoft.com/office/officeart/2005/8/layout/process1"/>
+    <dgm:cxn modelId="{E5A98AFB-9E95-4914-846F-BD2E039D3486}" type="presOf" srcId="{A6156BA4-2663-4142-89CD-1405FF6623F5}" destId="{6335E460-A84A-4C67-B90A-C05B88197813}" srcOrd="0" destOrd="0" presId="urn:microsoft.com/office/officeart/2005/8/layout/process1"/>
+    <dgm:cxn modelId="{7957D9DD-2031-479E-830E-F721BBDAC5B7}" type="presOf" srcId="{EB8B859B-6098-44A4-BB31-9EC30DC67DBF}" destId="{0912C60B-5EC5-40EE-861E-EDDBAA73A533}" srcOrd="0" destOrd="0" presId="urn:microsoft.com/office/officeart/2005/8/layout/process1"/>
+    <dgm:cxn modelId="{41CD6841-E13B-4310-8622-6C186287A8FB}" type="presOf" srcId="{60F38746-27A9-48E0-A515-622F77704361}" destId="{1BDB707A-822C-4063-93DB-FAF6BA732BAE}" srcOrd="1" destOrd="0" presId="urn:microsoft.com/office/officeart/2005/8/layout/process1"/>
+    <dgm:cxn modelId="{FBBAE099-C204-4B74-95FE-7DA419DF171D}" type="presOf" srcId="{60F38746-27A9-48E0-A515-622F77704361}" destId="{54785DEF-AEA3-455A-8362-071F0C68944F}" srcOrd="0" destOrd="0" presId="urn:microsoft.com/office/officeart/2005/8/layout/process1"/>
+    <dgm:cxn modelId="{7F7B9F10-B03D-4774-9B70-42EA2317B263}" type="presOf" srcId="{B94FEFF7-CC8F-4A8D-AD0D-C7A0A5AB2244}" destId="{FD90FF87-A2FE-4BC2-A420-AFA32A9BAAD8}" srcOrd="0" destOrd="0" presId="urn:microsoft.com/office/officeart/2005/8/layout/process1"/>
     <dgm:cxn modelId="{EB67AE30-3843-45FE-AC36-CEC83D526D99}" srcId="{C028E3F0-B154-43D0-87BF-8E4393DEA8C0}" destId="{EB8B859B-6098-44A4-BB31-9EC30DC67DBF}" srcOrd="1" destOrd="0" parTransId="{441ACDA1-E1C9-47D6-87E5-138BFCEE7E62}" sibTransId="{62123A50-D026-414F-80CC-522C4E485934}"/>
-    <dgm:cxn modelId="{DF933DFB-AF30-490A-88AA-3F7034EE3D1B}" type="presOf" srcId="{B94FEFF7-CC8F-4A8D-AD0D-C7A0A5AB2244}" destId="{FD90FF87-A2FE-4BC2-A420-AFA32A9BAAD8}" srcOrd="0" destOrd="0" presId="urn:microsoft.com/office/officeart/2005/8/layout/process1"/>
-    <dgm:cxn modelId="{5ACE9D5C-31E8-47F7-A4B4-D00C9A5A3014}" type="presOf" srcId="{EB8B859B-6098-44A4-BB31-9EC30DC67DBF}" destId="{0912C60B-5EC5-40EE-861E-EDDBAA73A533}" srcOrd="0" destOrd="0" presId="urn:microsoft.com/office/officeart/2005/8/layout/process1"/>
-    <dgm:cxn modelId="{1B7D20AB-9A85-44E1-AC91-7557FAB73377}" type="presOf" srcId="{C028E3F0-B154-43D0-87BF-8E4393DEA8C0}" destId="{6A332A82-7BC2-4DF8-95F1-7A8D4953503A}" srcOrd="0" destOrd="0" presId="urn:microsoft.com/office/officeart/2005/8/layout/process1"/>
-    <dgm:cxn modelId="{C410AA77-2098-4A23-BEBA-BA39BC4A7590}" type="presOf" srcId="{60F38746-27A9-48E0-A515-622F77704361}" destId="{54785DEF-AEA3-455A-8362-071F0C68944F}" srcOrd="0" destOrd="0" presId="urn:microsoft.com/office/officeart/2005/8/layout/process1"/>
-    <dgm:cxn modelId="{FF412BE4-222B-49AB-9C4B-52E412A90AE5}" type="presParOf" srcId="{6A332A82-7BC2-4DF8-95F1-7A8D4953503A}" destId="{FD90FF87-A2FE-4BC2-A420-AFA32A9BAAD8}" srcOrd="0" destOrd="0" presId="urn:microsoft.com/office/officeart/2005/8/layout/process1"/>
-    <dgm:cxn modelId="{5648438C-D9A3-43E7-8BAB-D79F18517C31}" type="presParOf" srcId="{6A332A82-7BC2-4DF8-95F1-7A8D4953503A}" destId="{54785DEF-AEA3-455A-8362-071F0C68944F}" srcOrd="1" destOrd="0" presId="urn:microsoft.com/office/officeart/2005/8/layout/process1"/>
-    <dgm:cxn modelId="{ED8A4F75-B054-4017-8929-E4DC885E0334}" type="presParOf" srcId="{54785DEF-AEA3-455A-8362-071F0C68944F}" destId="{1BDB707A-822C-4063-93DB-FAF6BA732BAE}" srcOrd="0" destOrd="0" presId="urn:microsoft.com/office/officeart/2005/8/layout/process1"/>
-    <dgm:cxn modelId="{931E4E91-F8E8-48AA-9359-1DE40F601354}" type="presParOf" srcId="{6A332A82-7BC2-4DF8-95F1-7A8D4953503A}" destId="{0912C60B-5EC5-40EE-861E-EDDBAA73A533}" srcOrd="2" destOrd="0" presId="urn:microsoft.com/office/officeart/2005/8/layout/process1"/>
-    <dgm:cxn modelId="{EAB11320-EF99-40C3-9FE8-257F9C106B86}" type="presParOf" srcId="{6A332A82-7BC2-4DF8-95F1-7A8D4953503A}" destId="{FEA6CFBE-2DBD-4D18-8CA9-44CDC4AA2567}" srcOrd="3" destOrd="0" presId="urn:microsoft.com/office/officeart/2005/8/layout/process1"/>
-    <dgm:cxn modelId="{0E21AD4D-9C6A-4B86-8266-EF6432A2F3B6}" type="presParOf" srcId="{FEA6CFBE-2DBD-4D18-8CA9-44CDC4AA2567}" destId="{1D600E54-DC70-4F21-9D70-C4AAC4F75ADA}" srcOrd="0" destOrd="0" presId="urn:microsoft.com/office/officeart/2005/8/layout/process1"/>
-    <dgm:cxn modelId="{0C74A18D-18A3-46C1-8C9A-388C1A6F09A7}" type="presParOf" srcId="{6A332A82-7BC2-4DF8-95F1-7A8D4953503A}" destId="{6335E460-A84A-4C67-B90A-C05B88197813}" srcOrd="4" destOrd="0" presId="urn:microsoft.com/office/officeart/2005/8/layout/process1"/>
+    <dgm:cxn modelId="{A2A5625B-CA60-4F15-A40F-21E60D676FE9}" type="presParOf" srcId="{6A332A82-7BC2-4DF8-95F1-7A8D4953503A}" destId="{FD90FF87-A2FE-4BC2-A420-AFA32A9BAAD8}" srcOrd="0" destOrd="0" presId="urn:microsoft.com/office/officeart/2005/8/layout/process1"/>
+    <dgm:cxn modelId="{D98D9809-3B8C-42A2-ADDC-89EA4336E329}" type="presParOf" srcId="{6A332A82-7BC2-4DF8-95F1-7A8D4953503A}" destId="{54785DEF-AEA3-455A-8362-071F0C68944F}" srcOrd="1" destOrd="0" presId="urn:microsoft.com/office/officeart/2005/8/layout/process1"/>
+    <dgm:cxn modelId="{F894CFFC-C309-454D-91D0-E9BB0AE9C5EF}" type="presParOf" srcId="{54785DEF-AEA3-455A-8362-071F0C68944F}" destId="{1BDB707A-822C-4063-93DB-FAF6BA732BAE}" srcOrd="0" destOrd="0" presId="urn:microsoft.com/office/officeart/2005/8/layout/process1"/>
+    <dgm:cxn modelId="{7795AE44-949C-4669-975F-1AE835D26DBE}" type="presParOf" srcId="{6A332A82-7BC2-4DF8-95F1-7A8D4953503A}" destId="{0912C60B-5EC5-40EE-861E-EDDBAA73A533}" srcOrd="2" destOrd="0" presId="urn:microsoft.com/office/officeart/2005/8/layout/process1"/>
+    <dgm:cxn modelId="{38983B96-9FCF-4A93-A58D-16D049E2B776}" type="presParOf" srcId="{6A332A82-7BC2-4DF8-95F1-7A8D4953503A}" destId="{FEA6CFBE-2DBD-4D18-8CA9-44CDC4AA2567}" srcOrd="3" destOrd="0" presId="urn:microsoft.com/office/officeart/2005/8/layout/process1"/>
+    <dgm:cxn modelId="{CC7C08E4-FE5A-44D7-B521-7B1A934FC15C}" type="presParOf" srcId="{FEA6CFBE-2DBD-4D18-8CA9-44CDC4AA2567}" destId="{1D600E54-DC70-4F21-9D70-C4AAC4F75ADA}" srcOrd="0" destOrd="0" presId="urn:microsoft.com/office/officeart/2005/8/layout/process1"/>
+    <dgm:cxn modelId="{05E0F6DB-D58E-4129-837F-E2024D6779DB}" type="presParOf" srcId="{6A332A82-7BC2-4DF8-95F1-7A8D4953503A}" destId="{6335E460-A84A-4C67-B90A-C05B88197813}" srcOrd="4" destOrd="0" presId="urn:microsoft.com/office/officeart/2005/8/layout/process1"/>
   </dgm:cxnLst>
   <dgm:bg/>
   <dgm:whole/>
@@ -18420,30 +18702,30 @@
     </dgm:pt>
   </dgm:ptLst>
   <dgm:cxnLst>
+    <dgm:cxn modelId="{BAEAF60D-D2F1-48A9-8054-06F816252DC6}" type="presOf" srcId="{F45C9AF8-8396-431B-AA04-19EE346FFC85}" destId="{984F43CD-ADE2-43FA-888A-D0395BA1BA2D}" srcOrd="0" destOrd="0" presId="urn:microsoft.com/office/officeart/2005/8/layout/chevron1"/>
     <dgm:cxn modelId="{C417B0EF-D24A-42D6-A282-160298DC58C1}" srcId="{F45C9AF8-8396-431B-AA04-19EE346FFC85}" destId="{C4F71688-C168-4C7F-80BF-E50A2FB2D1AE}" srcOrd="2" destOrd="0" parTransId="{A23F0986-79A5-4EE3-AD63-3D81A8F0B5E6}" sibTransId="{D93A514C-0A60-428F-A937-88F954F546BE}"/>
-    <dgm:cxn modelId="{47518FC4-E527-4BD8-A442-04AA7D67658C}" type="presOf" srcId="{C4F71688-C168-4C7F-80BF-E50A2FB2D1AE}" destId="{E4C9BB73-876E-4451-BCA9-C754D8559E73}" srcOrd="0" destOrd="0" presId="urn:microsoft.com/office/officeart/2005/8/layout/chevron1"/>
-    <dgm:cxn modelId="{037E3194-BB55-450D-8338-F6E35DDF44C6}" type="presOf" srcId="{C480ED32-C0F6-4ECF-B309-17805402E5A4}" destId="{AC378913-6E49-47D0-8633-EA66526C671D}" srcOrd="0" destOrd="0" presId="urn:microsoft.com/office/officeart/2005/8/layout/chevron1"/>
-    <dgm:cxn modelId="{8BE3746C-6582-4065-A80E-80B898F56C56}" type="presOf" srcId="{3AE713E4-3B5B-4531-B1E7-D399101B4F70}" destId="{0D130967-C462-4514-98F7-F7994A5E82D4}" srcOrd="0" destOrd="0" presId="urn:microsoft.com/office/officeart/2005/8/layout/chevron1"/>
-    <dgm:cxn modelId="{9E884F79-09F8-472C-A983-06354818AF7E}" type="presOf" srcId="{F45C9AF8-8396-431B-AA04-19EE346FFC85}" destId="{984F43CD-ADE2-43FA-888A-D0395BA1BA2D}" srcOrd="0" destOrd="0" presId="urn:microsoft.com/office/officeart/2005/8/layout/chevron1"/>
+    <dgm:cxn modelId="{28931BB6-7584-4547-8ABB-AE66A6A65734}" type="presOf" srcId="{F9D88340-4238-4949-8EC1-8E17D28EC4F2}" destId="{ABF4A487-AA99-423B-8AD6-791AD1907D71}" srcOrd="0" destOrd="0" presId="urn:microsoft.com/office/officeart/2005/8/layout/chevron1"/>
+    <dgm:cxn modelId="{A9BAA75D-D950-4E53-B18A-42E1BC6F6EB6}" type="presOf" srcId="{CC3B63CF-72B9-4F29-B8CD-7343665A40A2}" destId="{FFB13A1C-3AD7-4949-8DEF-CD5B531D1E89}" srcOrd="0" destOrd="0" presId="urn:microsoft.com/office/officeart/2005/8/layout/chevron1"/>
+    <dgm:cxn modelId="{F6E0E759-D639-49BE-8F4F-F84E5B79EC5F}" type="presOf" srcId="{37609BE6-A952-4A0A-9EC7-834E7F5F1089}" destId="{D28B141D-73DF-49BC-90A3-5521E253A555}" srcOrd="0" destOrd="0" presId="urn:microsoft.com/office/officeart/2005/8/layout/chevron1"/>
     <dgm:cxn modelId="{0E685940-4CD5-4323-A492-41BCEFBC201B}" srcId="{F45C9AF8-8396-431B-AA04-19EE346FFC85}" destId="{CC3B63CF-72B9-4F29-B8CD-7343665A40A2}" srcOrd="3" destOrd="0" parTransId="{90560347-B8B0-4AA4-82D3-E1832BC379D7}" sibTransId="{F16C957B-0FEE-4B90-A018-B1BE43492CEF}"/>
     <dgm:cxn modelId="{DD7ABA26-B2D3-4BAD-9715-ACD7B4F7BC9F}" srcId="{F45C9AF8-8396-431B-AA04-19EE346FFC85}" destId="{3AE713E4-3B5B-4531-B1E7-D399101B4F70}" srcOrd="0" destOrd="0" parTransId="{F16AB564-1128-4B2D-ABDD-88C21334F58F}" sibTransId="{FF26298D-F236-4EE7-AAB5-A54BB3A6C3A3}"/>
-    <dgm:cxn modelId="{647D7F6A-26CC-47FA-A9BE-7C0FD2844955}" type="presOf" srcId="{F9D88340-4238-4949-8EC1-8E17D28EC4F2}" destId="{ABF4A487-AA99-423B-8AD6-791AD1907D71}" srcOrd="0" destOrd="0" presId="urn:microsoft.com/office/officeart/2005/8/layout/chevron1"/>
+    <dgm:cxn modelId="{9CCCC67C-CCFC-42AE-8D37-6DF814D2AE9E}" type="presOf" srcId="{C480ED32-C0F6-4ECF-B309-17805402E5A4}" destId="{AC378913-6E49-47D0-8633-EA66526C671D}" srcOrd="0" destOrd="0" presId="urn:microsoft.com/office/officeart/2005/8/layout/chevron1"/>
     <dgm:cxn modelId="{BBE03D40-A534-4104-954D-B810715D78E2}" srcId="{F45C9AF8-8396-431B-AA04-19EE346FFC85}" destId="{C480ED32-C0F6-4ECF-B309-17805402E5A4}" srcOrd="1" destOrd="0" parTransId="{BD963F78-A515-4A8A-B33A-FD86BF980724}" sibTransId="{3FFAEC7D-121F-487D-9683-512DDE53B3A8}"/>
     <dgm:cxn modelId="{56C0B1B4-A2A6-4605-98F8-78B25D715B84}" srcId="{F45C9AF8-8396-431B-AA04-19EE346FFC85}" destId="{37609BE6-A952-4A0A-9EC7-834E7F5F1089}" srcOrd="4" destOrd="0" parTransId="{9813FFD8-A7B7-490D-8DEF-A42888912083}" sibTransId="{32CA763A-A683-465A-B6B9-53061EA4C433}"/>
     <dgm:cxn modelId="{543A94D6-7BB5-4AED-887D-67ECAA345BD8}" srcId="{F45C9AF8-8396-431B-AA04-19EE346FFC85}" destId="{F9D88340-4238-4949-8EC1-8E17D28EC4F2}" srcOrd="5" destOrd="0" parTransId="{349872F3-9EBD-4060-84F6-D74B3EDF1F01}" sibTransId="{4C3F59CB-FC59-42A7-AA5F-92DA1AB5C10C}"/>
-    <dgm:cxn modelId="{35E5DE4C-95F0-4843-BC09-4C9647C81BB2}" type="presOf" srcId="{CC3B63CF-72B9-4F29-B8CD-7343665A40A2}" destId="{FFB13A1C-3AD7-4949-8DEF-CD5B531D1E89}" srcOrd="0" destOrd="0" presId="urn:microsoft.com/office/officeart/2005/8/layout/chevron1"/>
-    <dgm:cxn modelId="{4EF99FF3-1D88-4C55-B372-200B2A1CD995}" type="presOf" srcId="{37609BE6-A952-4A0A-9EC7-834E7F5F1089}" destId="{D28B141D-73DF-49BC-90A3-5521E253A555}" srcOrd="0" destOrd="0" presId="urn:microsoft.com/office/officeart/2005/8/layout/chevron1"/>
-    <dgm:cxn modelId="{B9EC740D-F18B-4AE7-BB6D-0BCD5D424A97}" type="presParOf" srcId="{984F43CD-ADE2-43FA-888A-D0395BA1BA2D}" destId="{0D130967-C462-4514-98F7-F7994A5E82D4}" srcOrd="0" destOrd="0" presId="urn:microsoft.com/office/officeart/2005/8/layout/chevron1"/>
-    <dgm:cxn modelId="{1E434D5F-285A-47D0-85DB-42EF460F4CCE}" type="presParOf" srcId="{984F43CD-ADE2-43FA-888A-D0395BA1BA2D}" destId="{11565C5B-3C90-4FBC-AF76-DA1D8058EAF9}" srcOrd="1" destOrd="0" presId="urn:microsoft.com/office/officeart/2005/8/layout/chevron1"/>
-    <dgm:cxn modelId="{94CD1798-3329-4ECF-B19A-14CEC92903BE}" type="presParOf" srcId="{984F43CD-ADE2-43FA-888A-D0395BA1BA2D}" destId="{AC378913-6E49-47D0-8633-EA66526C671D}" srcOrd="2" destOrd="0" presId="urn:microsoft.com/office/officeart/2005/8/layout/chevron1"/>
-    <dgm:cxn modelId="{61C0AA41-24C0-470A-A6D8-28B79DD03568}" type="presParOf" srcId="{984F43CD-ADE2-43FA-888A-D0395BA1BA2D}" destId="{67C26AA4-AE3E-4AA6-B161-EB211D31B027}" srcOrd="3" destOrd="0" presId="urn:microsoft.com/office/officeart/2005/8/layout/chevron1"/>
-    <dgm:cxn modelId="{24947980-4EB0-47E8-AFCE-8164B29AEB56}" type="presParOf" srcId="{984F43CD-ADE2-43FA-888A-D0395BA1BA2D}" destId="{E4C9BB73-876E-4451-BCA9-C754D8559E73}" srcOrd="4" destOrd="0" presId="urn:microsoft.com/office/officeart/2005/8/layout/chevron1"/>
-    <dgm:cxn modelId="{B408B40F-1D8A-487F-AC2E-9400AAE31C3A}" type="presParOf" srcId="{984F43CD-ADE2-43FA-888A-D0395BA1BA2D}" destId="{D96C8100-C318-4323-B4DF-E193999BCD4C}" srcOrd="5" destOrd="0" presId="urn:microsoft.com/office/officeart/2005/8/layout/chevron1"/>
-    <dgm:cxn modelId="{CA5711DC-427F-4F30-9F58-A0C16737A750}" type="presParOf" srcId="{984F43CD-ADE2-43FA-888A-D0395BA1BA2D}" destId="{FFB13A1C-3AD7-4949-8DEF-CD5B531D1E89}" srcOrd="6" destOrd="0" presId="urn:microsoft.com/office/officeart/2005/8/layout/chevron1"/>
-    <dgm:cxn modelId="{F71AC08D-6E8A-4061-8252-FEA3DE0CBB2D}" type="presParOf" srcId="{984F43CD-ADE2-43FA-888A-D0395BA1BA2D}" destId="{A7510B6F-B4F0-48F5-833D-092E811DA20E}" srcOrd="7" destOrd="0" presId="urn:microsoft.com/office/officeart/2005/8/layout/chevron1"/>
-    <dgm:cxn modelId="{A0EA154F-F665-47CA-A745-398BEA8558BD}" type="presParOf" srcId="{984F43CD-ADE2-43FA-888A-D0395BA1BA2D}" destId="{D28B141D-73DF-49BC-90A3-5521E253A555}" srcOrd="8" destOrd="0" presId="urn:microsoft.com/office/officeart/2005/8/layout/chevron1"/>
-    <dgm:cxn modelId="{C168D600-5DFE-49D7-B12A-4DC0E7E9AC84}" type="presParOf" srcId="{984F43CD-ADE2-43FA-888A-D0395BA1BA2D}" destId="{9895EDD3-3BA5-44C4-B218-1F8B84D74202}" srcOrd="9" destOrd="0" presId="urn:microsoft.com/office/officeart/2005/8/layout/chevron1"/>
-    <dgm:cxn modelId="{DDE2F72C-2D29-4DD1-95A0-642B8E7B94A1}" type="presParOf" srcId="{984F43CD-ADE2-43FA-888A-D0395BA1BA2D}" destId="{ABF4A487-AA99-423B-8AD6-791AD1907D71}" srcOrd="10" destOrd="0" presId="urn:microsoft.com/office/officeart/2005/8/layout/chevron1"/>
+    <dgm:cxn modelId="{775F5FC6-DD72-46E2-816A-6617FD779FBD}" type="presOf" srcId="{C4F71688-C168-4C7F-80BF-E50A2FB2D1AE}" destId="{E4C9BB73-876E-4451-BCA9-C754D8559E73}" srcOrd="0" destOrd="0" presId="urn:microsoft.com/office/officeart/2005/8/layout/chevron1"/>
+    <dgm:cxn modelId="{2CB2103A-6E1D-45A5-84B4-A57FB0106E7F}" type="presOf" srcId="{3AE713E4-3B5B-4531-B1E7-D399101B4F70}" destId="{0D130967-C462-4514-98F7-F7994A5E82D4}" srcOrd="0" destOrd="0" presId="urn:microsoft.com/office/officeart/2005/8/layout/chevron1"/>
+    <dgm:cxn modelId="{52B59367-902C-4BC0-8779-1A843EEFF78E}" type="presParOf" srcId="{984F43CD-ADE2-43FA-888A-D0395BA1BA2D}" destId="{0D130967-C462-4514-98F7-F7994A5E82D4}" srcOrd="0" destOrd="0" presId="urn:microsoft.com/office/officeart/2005/8/layout/chevron1"/>
+    <dgm:cxn modelId="{65478006-D2E7-4EC2-B3E9-565624EC92FF}" type="presParOf" srcId="{984F43CD-ADE2-43FA-888A-D0395BA1BA2D}" destId="{11565C5B-3C90-4FBC-AF76-DA1D8058EAF9}" srcOrd="1" destOrd="0" presId="urn:microsoft.com/office/officeart/2005/8/layout/chevron1"/>
+    <dgm:cxn modelId="{83E6C4AD-58C6-4E25-A202-8DC7B0B3E55B}" type="presParOf" srcId="{984F43CD-ADE2-43FA-888A-D0395BA1BA2D}" destId="{AC378913-6E49-47D0-8633-EA66526C671D}" srcOrd="2" destOrd="0" presId="urn:microsoft.com/office/officeart/2005/8/layout/chevron1"/>
+    <dgm:cxn modelId="{1C36CEC9-7109-4818-9E70-9A18B360714D}" type="presParOf" srcId="{984F43CD-ADE2-43FA-888A-D0395BA1BA2D}" destId="{67C26AA4-AE3E-4AA6-B161-EB211D31B027}" srcOrd="3" destOrd="0" presId="urn:microsoft.com/office/officeart/2005/8/layout/chevron1"/>
+    <dgm:cxn modelId="{545876C4-B9BA-45CB-9516-28B8B850ED92}" type="presParOf" srcId="{984F43CD-ADE2-43FA-888A-D0395BA1BA2D}" destId="{E4C9BB73-876E-4451-BCA9-C754D8559E73}" srcOrd="4" destOrd="0" presId="urn:microsoft.com/office/officeart/2005/8/layout/chevron1"/>
+    <dgm:cxn modelId="{22C36CA0-BDC4-46D3-804E-65EE80777209}" type="presParOf" srcId="{984F43CD-ADE2-43FA-888A-D0395BA1BA2D}" destId="{D96C8100-C318-4323-B4DF-E193999BCD4C}" srcOrd="5" destOrd="0" presId="urn:microsoft.com/office/officeart/2005/8/layout/chevron1"/>
+    <dgm:cxn modelId="{4BA585B4-3AA9-491F-8628-4442FB36DA33}" type="presParOf" srcId="{984F43CD-ADE2-43FA-888A-D0395BA1BA2D}" destId="{FFB13A1C-3AD7-4949-8DEF-CD5B531D1E89}" srcOrd="6" destOrd="0" presId="urn:microsoft.com/office/officeart/2005/8/layout/chevron1"/>
+    <dgm:cxn modelId="{485AA8BC-F5E0-4CCC-8C89-457D18FA4010}" type="presParOf" srcId="{984F43CD-ADE2-43FA-888A-D0395BA1BA2D}" destId="{A7510B6F-B4F0-48F5-833D-092E811DA20E}" srcOrd="7" destOrd="0" presId="urn:microsoft.com/office/officeart/2005/8/layout/chevron1"/>
+    <dgm:cxn modelId="{677CF4C9-FB7A-4E03-9AE6-79AAA9D43F91}" type="presParOf" srcId="{984F43CD-ADE2-43FA-888A-D0395BA1BA2D}" destId="{D28B141D-73DF-49BC-90A3-5521E253A555}" srcOrd="8" destOrd="0" presId="urn:microsoft.com/office/officeart/2005/8/layout/chevron1"/>
+    <dgm:cxn modelId="{8EA46A43-0F61-438C-A686-73D465A90EFB}" type="presParOf" srcId="{984F43CD-ADE2-43FA-888A-D0395BA1BA2D}" destId="{9895EDD3-3BA5-44C4-B218-1F8B84D74202}" srcOrd="9" destOrd="0" presId="urn:microsoft.com/office/officeart/2005/8/layout/chevron1"/>
+    <dgm:cxn modelId="{912377D3-46A1-448A-9D4C-EFBF86701674}" type="presParOf" srcId="{984F43CD-ADE2-43FA-888A-D0395BA1BA2D}" destId="{ABF4A487-AA99-423B-8AD6-791AD1907D71}" srcOrd="10" destOrd="0" presId="urn:microsoft.com/office/officeart/2005/8/layout/chevron1"/>
   </dgm:cxnLst>
   <dgm:bg/>
   <dgm:whole/>
@@ -18743,31 +19025,31 @@
     </dgm:pt>
   </dgm:ptLst>
   <dgm:cxnLst>
-    <dgm:cxn modelId="{20819D23-B243-42A9-A85E-6D7C451CFEDB}" type="presOf" srcId="{A5AFABE0-01FA-429D-A748-D835BFD48C0B}" destId="{D5F01632-E42F-4DFB-A04B-B60904808B30}" srcOrd="0" destOrd="0" presId="urn:microsoft.com/office/officeart/2005/8/layout/process1"/>
-    <dgm:cxn modelId="{6FC8F452-111C-47D3-A83F-65C4658F9BAD}" type="presOf" srcId="{8223DBAA-1578-4524-B04F-91E9A559D9A0}" destId="{0DC1DCAF-2C4A-45EE-B6A0-7C458714E0B1}" srcOrd="0" destOrd="0" presId="urn:microsoft.com/office/officeart/2005/8/layout/process1"/>
-    <dgm:cxn modelId="{3074CCF5-CBB1-4EC6-AA0B-569FBF35B447}" type="presOf" srcId="{C95F90BA-D7A8-43A2-AE83-DCC8A4157BDF}" destId="{781F2D38-689E-49A4-87DE-99A98264C008}" srcOrd="1" destOrd="0" presId="urn:microsoft.com/office/officeart/2005/8/layout/process1"/>
+    <dgm:cxn modelId="{C34B4A08-A605-46D6-8BE6-E7BD082547A5}" type="presOf" srcId="{AD78403B-958F-478A-AB82-1E332BC1D019}" destId="{C2DF16DD-A010-43C2-A13B-878E0C71215E}" srcOrd="0" destOrd="0" presId="urn:microsoft.com/office/officeart/2005/8/layout/process1"/>
+    <dgm:cxn modelId="{F318BAB7-35C6-4DB4-8A13-B08FBBE5BD26}" type="presOf" srcId="{F15AB325-289A-41A9-936C-AA0AAF7DD1B2}" destId="{2F0C12E6-1ED6-474B-90C0-E322C6776486}" srcOrd="0" destOrd="0" presId="urn:microsoft.com/office/officeart/2005/8/layout/process1"/>
     <dgm:cxn modelId="{752F1E28-BE5C-407C-A1DE-7BDC82F25373}" srcId="{F15AB325-289A-41A9-936C-AA0AAF7DD1B2}" destId="{A5AFABE0-01FA-429D-A748-D835BFD48C0B}" srcOrd="2" destOrd="0" parTransId="{524BC8BB-1955-486C-92BC-76F2C8DF4FAB}" sibTransId="{C95F90BA-D7A8-43A2-AE83-DCC8A4157BDF}"/>
-    <dgm:cxn modelId="{DAE5B4E4-9F16-4838-AD6A-D2007C11CE00}" type="presOf" srcId="{AD78403B-958F-478A-AB82-1E332BC1D019}" destId="{C2DF16DD-A010-43C2-A13B-878E0C71215E}" srcOrd="0" destOrd="0" presId="urn:microsoft.com/office/officeart/2005/8/layout/process1"/>
+    <dgm:cxn modelId="{C3463D5D-8528-40B3-A4E1-FD90380507C4}" type="presOf" srcId="{C95F90BA-D7A8-43A2-AE83-DCC8A4157BDF}" destId="{AE41F29C-5798-4928-AB12-7F864B6A5BE9}" srcOrd="0" destOrd="0" presId="urn:microsoft.com/office/officeart/2005/8/layout/process1"/>
+    <dgm:cxn modelId="{8D07A819-F26F-45B2-BDAD-CE5AEEAFBC28}" type="presOf" srcId="{FE90D676-FE23-46DE-BAF7-CE7766A0E597}" destId="{095658F5-F7F3-4B49-862C-6A13BB1D21B2}" srcOrd="1" destOrd="0" presId="urn:microsoft.com/office/officeart/2005/8/layout/process1"/>
     <dgm:cxn modelId="{A7E8F18B-A135-4350-8277-8B6E95AF1DAF}" srcId="{F15AB325-289A-41A9-936C-AA0AAF7DD1B2}" destId="{7EAD3770-6B23-4904-82F2-1600D1DE07F6}" srcOrd="3" destOrd="0" parTransId="{0521C980-9347-4924-BE9F-5C93701DADF0}" sibTransId="{94F8FD68-2372-460E-971E-128864BBE4D3}"/>
-    <dgm:cxn modelId="{E2F88652-F5B8-4390-9079-5C571FD5992B}" type="presOf" srcId="{FE90D676-FE23-46DE-BAF7-CE7766A0E597}" destId="{37F2CF01-5B90-4D49-92F7-E1AAA190B7A9}" srcOrd="0" destOrd="0" presId="urn:microsoft.com/office/officeart/2005/8/layout/process1"/>
+    <dgm:cxn modelId="{78EFC98E-3F23-482A-85B7-E8EA257866DB}" type="presOf" srcId="{A5AFABE0-01FA-429D-A748-D835BFD48C0B}" destId="{D5F01632-E42F-4DFB-A04B-B60904808B30}" srcOrd="0" destOrd="0" presId="urn:microsoft.com/office/officeart/2005/8/layout/process1"/>
     <dgm:cxn modelId="{630B7464-CD9B-4B21-831A-90A7312BCFB7}" srcId="{F15AB325-289A-41A9-936C-AA0AAF7DD1B2}" destId="{AD78403B-958F-478A-AB82-1E332BC1D019}" srcOrd="0" destOrd="0" parTransId="{0F4422C5-E432-4ABD-BEF5-A6561A9FBD51}" sibTransId="{FE90D676-FE23-46DE-BAF7-CE7766A0E597}"/>
-    <dgm:cxn modelId="{5F53DF01-645D-4178-8157-BD7DD90C6464}" type="presOf" srcId="{8223DBAA-1578-4524-B04F-91E9A559D9A0}" destId="{55AE5A8F-97F5-4227-87C8-A005F078605B}" srcOrd="1" destOrd="0" presId="urn:microsoft.com/office/officeart/2005/8/layout/process1"/>
-    <dgm:cxn modelId="{450D88FA-30B9-401D-B516-9A2681449B09}" type="presOf" srcId="{FE90D676-FE23-46DE-BAF7-CE7766A0E597}" destId="{095658F5-F7F3-4B49-862C-6A13BB1D21B2}" srcOrd="1" destOrd="0" presId="urn:microsoft.com/office/officeart/2005/8/layout/process1"/>
-    <dgm:cxn modelId="{78A37A5D-F81D-4921-A1E0-60326717CE02}" type="presOf" srcId="{5B50266A-55DD-4CB5-9AEA-D5A36BD99163}" destId="{F5BB5055-D432-4FCA-B18E-19E0D5EA8706}" srcOrd="0" destOrd="0" presId="urn:microsoft.com/office/officeart/2005/8/layout/process1"/>
-    <dgm:cxn modelId="{91A9083B-3629-42E8-8E76-EE5D4B68D93B}" type="presOf" srcId="{C95F90BA-D7A8-43A2-AE83-DCC8A4157BDF}" destId="{AE41F29C-5798-4928-AB12-7F864B6A5BE9}" srcOrd="0" destOrd="0" presId="urn:microsoft.com/office/officeart/2005/8/layout/process1"/>
+    <dgm:cxn modelId="{4C28B4AA-4D8F-4DB7-8E86-5EDF1808CBBC}" type="presOf" srcId="{8223DBAA-1578-4524-B04F-91E9A559D9A0}" destId="{55AE5A8F-97F5-4227-87C8-A005F078605B}" srcOrd="1" destOrd="0" presId="urn:microsoft.com/office/officeart/2005/8/layout/process1"/>
+    <dgm:cxn modelId="{515AFF13-58D7-438F-83BE-B6808CB7D5C5}" type="presOf" srcId="{C95F90BA-D7A8-43A2-AE83-DCC8A4157BDF}" destId="{781F2D38-689E-49A4-87DE-99A98264C008}" srcOrd="1" destOrd="0" presId="urn:microsoft.com/office/officeart/2005/8/layout/process1"/>
+    <dgm:cxn modelId="{0EA38764-F0CB-4075-98DC-122A936F42E0}" type="presOf" srcId="{7EAD3770-6B23-4904-82F2-1600D1DE07F6}" destId="{9EBC19D1-ACAF-482A-8D5C-5871E42A999D}" srcOrd="0" destOrd="0" presId="urn:microsoft.com/office/officeart/2005/8/layout/process1"/>
+    <dgm:cxn modelId="{CF5FE3A8-391C-4DD6-9237-9C933829026A}" type="presOf" srcId="{FE90D676-FE23-46DE-BAF7-CE7766A0E597}" destId="{37F2CF01-5B90-4D49-92F7-E1AAA190B7A9}" srcOrd="0" destOrd="0" presId="urn:microsoft.com/office/officeart/2005/8/layout/process1"/>
+    <dgm:cxn modelId="{97071266-E680-4B3C-A1AA-EB2FBE234F98}" type="presOf" srcId="{8223DBAA-1578-4524-B04F-91E9A559D9A0}" destId="{0DC1DCAF-2C4A-45EE-B6A0-7C458714E0B1}" srcOrd="0" destOrd="0" presId="urn:microsoft.com/office/officeart/2005/8/layout/process1"/>
     <dgm:cxn modelId="{456CCB3B-8029-455D-B317-7DAE0A3D2765}" srcId="{F15AB325-289A-41A9-936C-AA0AAF7DD1B2}" destId="{5B50266A-55DD-4CB5-9AEA-D5A36BD99163}" srcOrd="1" destOrd="0" parTransId="{64F90414-AAC0-4E0A-848D-23A848EB4E2E}" sibTransId="{8223DBAA-1578-4524-B04F-91E9A559D9A0}"/>
-    <dgm:cxn modelId="{548BD6E0-7EC2-4CFD-B651-D039228FA65C}" type="presOf" srcId="{7EAD3770-6B23-4904-82F2-1600D1DE07F6}" destId="{9EBC19D1-ACAF-482A-8D5C-5871E42A999D}" srcOrd="0" destOrd="0" presId="urn:microsoft.com/office/officeart/2005/8/layout/process1"/>
-    <dgm:cxn modelId="{4137AEB8-ECFF-4C84-9B48-CC8781829EDC}" type="presOf" srcId="{F15AB325-289A-41A9-936C-AA0AAF7DD1B2}" destId="{2F0C12E6-1ED6-474B-90C0-E322C6776486}" srcOrd="0" destOrd="0" presId="urn:microsoft.com/office/officeart/2005/8/layout/process1"/>
-    <dgm:cxn modelId="{F51094EC-92F0-4BF2-A244-67AE05E8F072}" type="presParOf" srcId="{2F0C12E6-1ED6-474B-90C0-E322C6776486}" destId="{C2DF16DD-A010-43C2-A13B-878E0C71215E}" srcOrd="0" destOrd="0" presId="urn:microsoft.com/office/officeart/2005/8/layout/process1"/>
-    <dgm:cxn modelId="{C088C0A2-96E8-4C8A-A536-381F18ABF738}" type="presParOf" srcId="{2F0C12E6-1ED6-474B-90C0-E322C6776486}" destId="{37F2CF01-5B90-4D49-92F7-E1AAA190B7A9}" srcOrd="1" destOrd="0" presId="urn:microsoft.com/office/officeart/2005/8/layout/process1"/>
-    <dgm:cxn modelId="{2CC4D6FC-BEA0-4456-A715-4AE74CB5EE60}" type="presParOf" srcId="{37F2CF01-5B90-4D49-92F7-E1AAA190B7A9}" destId="{095658F5-F7F3-4B49-862C-6A13BB1D21B2}" srcOrd="0" destOrd="0" presId="urn:microsoft.com/office/officeart/2005/8/layout/process1"/>
-    <dgm:cxn modelId="{A52B6D01-BA2B-4D72-8E19-DDE7BE884BB5}" type="presParOf" srcId="{2F0C12E6-1ED6-474B-90C0-E322C6776486}" destId="{F5BB5055-D432-4FCA-B18E-19E0D5EA8706}" srcOrd="2" destOrd="0" presId="urn:microsoft.com/office/officeart/2005/8/layout/process1"/>
-    <dgm:cxn modelId="{0C15DF97-B3E4-4B5B-A907-007B397BA29D}" type="presParOf" srcId="{2F0C12E6-1ED6-474B-90C0-E322C6776486}" destId="{0DC1DCAF-2C4A-45EE-B6A0-7C458714E0B1}" srcOrd="3" destOrd="0" presId="urn:microsoft.com/office/officeart/2005/8/layout/process1"/>
-    <dgm:cxn modelId="{552B34C9-BA29-4EE2-98F9-4BD26D843BF8}" type="presParOf" srcId="{0DC1DCAF-2C4A-45EE-B6A0-7C458714E0B1}" destId="{55AE5A8F-97F5-4227-87C8-A005F078605B}" srcOrd="0" destOrd="0" presId="urn:microsoft.com/office/officeart/2005/8/layout/process1"/>
-    <dgm:cxn modelId="{4E0A22B8-9468-4C55-BF46-3DBDD2B2C580}" type="presParOf" srcId="{2F0C12E6-1ED6-474B-90C0-E322C6776486}" destId="{D5F01632-E42F-4DFB-A04B-B60904808B30}" srcOrd="4" destOrd="0" presId="urn:microsoft.com/office/officeart/2005/8/layout/process1"/>
-    <dgm:cxn modelId="{F3254846-1A8D-4FD5-82B3-B949DFC2DEFA}" type="presParOf" srcId="{2F0C12E6-1ED6-474B-90C0-E322C6776486}" destId="{AE41F29C-5798-4928-AB12-7F864B6A5BE9}" srcOrd="5" destOrd="0" presId="urn:microsoft.com/office/officeart/2005/8/layout/process1"/>
-    <dgm:cxn modelId="{16DB4581-C64C-43AC-BD1F-DD56AC66497B}" type="presParOf" srcId="{AE41F29C-5798-4928-AB12-7F864B6A5BE9}" destId="{781F2D38-689E-49A4-87DE-99A98264C008}" srcOrd="0" destOrd="0" presId="urn:microsoft.com/office/officeart/2005/8/layout/process1"/>
-    <dgm:cxn modelId="{2C959FCA-28F6-4512-87F0-8504F10EFD54}" type="presParOf" srcId="{2F0C12E6-1ED6-474B-90C0-E322C6776486}" destId="{9EBC19D1-ACAF-482A-8D5C-5871E42A999D}" srcOrd="6" destOrd="0" presId="urn:microsoft.com/office/officeart/2005/8/layout/process1"/>
+    <dgm:cxn modelId="{59BDE31C-8782-4294-ACA1-DB21FDDF1E50}" type="presOf" srcId="{5B50266A-55DD-4CB5-9AEA-D5A36BD99163}" destId="{F5BB5055-D432-4FCA-B18E-19E0D5EA8706}" srcOrd="0" destOrd="0" presId="urn:microsoft.com/office/officeart/2005/8/layout/process1"/>
+    <dgm:cxn modelId="{FE0AD1AB-121B-45D7-9E7C-8B392B20B41E}" type="presParOf" srcId="{2F0C12E6-1ED6-474B-90C0-E322C6776486}" destId="{C2DF16DD-A010-43C2-A13B-878E0C71215E}" srcOrd="0" destOrd="0" presId="urn:microsoft.com/office/officeart/2005/8/layout/process1"/>
+    <dgm:cxn modelId="{29B584A3-ADC8-4474-827B-85AA7B7506CD}" type="presParOf" srcId="{2F0C12E6-1ED6-474B-90C0-E322C6776486}" destId="{37F2CF01-5B90-4D49-92F7-E1AAA190B7A9}" srcOrd="1" destOrd="0" presId="urn:microsoft.com/office/officeart/2005/8/layout/process1"/>
+    <dgm:cxn modelId="{C7A2B1A6-DD8E-4E70-B6E1-551F8734CCBA}" type="presParOf" srcId="{37F2CF01-5B90-4D49-92F7-E1AAA190B7A9}" destId="{095658F5-F7F3-4B49-862C-6A13BB1D21B2}" srcOrd="0" destOrd="0" presId="urn:microsoft.com/office/officeart/2005/8/layout/process1"/>
+    <dgm:cxn modelId="{7824F999-EE75-450D-8300-34F9EDF63B15}" type="presParOf" srcId="{2F0C12E6-1ED6-474B-90C0-E322C6776486}" destId="{F5BB5055-D432-4FCA-B18E-19E0D5EA8706}" srcOrd="2" destOrd="0" presId="urn:microsoft.com/office/officeart/2005/8/layout/process1"/>
+    <dgm:cxn modelId="{2586FE23-9BC8-4E3E-8CBD-9C97141B00D7}" type="presParOf" srcId="{2F0C12E6-1ED6-474B-90C0-E322C6776486}" destId="{0DC1DCAF-2C4A-45EE-B6A0-7C458714E0B1}" srcOrd="3" destOrd="0" presId="urn:microsoft.com/office/officeart/2005/8/layout/process1"/>
+    <dgm:cxn modelId="{0A96528A-DEE2-4C70-ADB3-A8A10D0A954D}" type="presParOf" srcId="{0DC1DCAF-2C4A-45EE-B6A0-7C458714E0B1}" destId="{55AE5A8F-97F5-4227-87C8-A005F078605B}" srcOrd="0" destOrd="0" presId="urn:microsoft.com/office/officeart/2005/8/layout/process1"/>
+    <dgm:cxn modelId="{8E78386F-406E-4823-983A-854A93161E71}" type="presParOf" srcId="{2F0C12E6-1ED6-474B-90C0-E322C6776486}" destId="{D5F01632-E42F-4DFB-A04B-B60904808B30}" srcOrd="4" destOrd="0" presId="urn:microsoft.com/office/officeart/2005/8/layout/process1"/>
+    <dgm:cxn modelId="{0892FDD0-B182-4A41-8C02-D045C11BD410}" type="presParOf" srcId="{2F0C12E6-1ED6-474B-90C0-E322C6776486}" destId="{AE41F29C-5798-4928-AB12-7F864B6A5BE9}" srcOrd="5" destOrd="0" presId="urn:microsoft.com/office/officeart/2005/8/layout/process1"/>
+    <dgm:cxn modelId="{DD52D84E-E93B-4F64-94FB-BAE8C74BC800}" type="presParOf" srcId="{AE41F29C-5798-4928-AB12-7F864B6A5BE9}" destId="{781F2D38-689E-49A4-87DE-99A98264C008}" srcOrd="0" destOrd="0" presId="urn:microsoft.com/office/officeart/2005/8/layout/process1"/>
+    <dgm:cxn modelId="{A4B69C17-C5B7-4872-9110-DDC39EF64BD1}" type="presParOf" srcId="{2F0C12E6-1ED6-474B-90C0-E322C6776486}" destId="{9EBC19D1-ACAF-482A-8D5C-5871E42A999D}" srcOrd="6" destOrd="0" presId="urn:microsoft.com/office/officeart/2005/8/layout/process1"/>
   </dgm:cxnLst>
   <dgm:bg/>
   <dgm:whole/>

</xml_diff>

<commit_message>
agregar al documento los diagramas
</commit_message>
<xml_diff>
--- a/Proyecto_Empresa/Segunda Entrega/proyecto 2da entrega.docx
+++ b/Proyecto_Empresa/Segunda Entrega/proyecto 2da entrega.docx
@@ -1,6 +1,6 @@
 
 <file path=word/document.xml><?xml version="1.0" encoding="utf-8"?>
-<w:document xmlns:wpc="http://schemas.microsoft.com/office/word/2010/wordprocessingCanvas" xmlns:mc="http://schemas.openxmlformats.org/markup-compatibility/2006" xmlns:o="urn:schemas-microsoft-com:office:office" xmlns:r="http://schemas.openxmlformats.org/officeDocument/2006/relationships" xmlns:m="http://schemas.openxmlformats.org/officeDocument/2006/math" xmlns:v="urn:schemas-microsoft-com:vml" xmlns:wp14="http://schemas.microsoft.com/office/word/2010/wordprocessingDrawing" xmlns:wp="http://schemas.openxmlformats.org/drawingml/2006/wordprocessingDrawing" xmlns:w10="urn:schemas-microsoft-com:office:word" xmlns:w="http://schemas.openxmlformats.org/wordprocessingml/2006/main" xmlns:w14="http://schemas.microsoft.com/office/word/2010/wordml" xmlns:w15="http://schemas.microsoft.com/office/word/2012/wordml" xmlns:wpg="http://schemas.microsoft.com/office/word/2010/wordprocessingGroup" xmlns:wpi="http://schemas.microsoft.com/office/word/2010/wordprocessingInk" xmlns:wne="http://schemas.microsoft.com/office/word/2006/wordml" xmlns:wps="http://schemas.microsoft.com/office/word/2010/wordprocessingShape" mc:Ignorable="w14 w15 wp14">
+<w:document xmlns:wpc="http://schemas.microsoft.com/office/word/2010/wordprocessingCanvas" xmlns:cx="http://schemas.microsoft.com/office/drawing/2014/chartex" xmlns:mc="http://schemas.openxmlformats.org/markup-compatibility/2006" xmlns:o="urn:schemas-microsoft-com:office:office" xmlns:r="http://schemas.openxmlformats.org/officeDocument/2006/relationships" xmlns:m="http://schemas.openxmlformats.org/officeDocument/2006/math" xmlns:v="urn:schemas-microsoft-com:vml" xmlns:wp14="http://schemas.microsoft.com/office/word/2010/wordprocessingDrawing" xmlns:wp="http://schemas.openxmlformats.org/drawingml/2006/wordprocessingDrawing" xmlns:w10="urn:schemas-microsoft-com:office:word" xmlns:w="http://schemas.openxmlformats.org/wordprocessingml/2006/main" xmlns:w14="http://schemas.microsoft.com/office/word/2010/wordml" xmlns:w15="http://schemas.microsoft.com/office/word/2012/wordml" xmlns:w16se="http://schemas.microsoft.com/office/word/2015/wordml/symex" xmlns:wpg="http://schemas.microsoft.com/office/word/2010/wordprocessingGroup" xmlns:wpi="http://schemas.microsoft.com/office/word/2010/wordprocessingInk" xmlns:wne="http://schemas.microsoft.com/office/word/2006/wordml" xmlns:wps="http://schemas.microsoft.com/office/word/2010/wordprocessingShape" mc:Ignorable="w14 w15 w16se wp14">
   <w:body>
     <w:p>
       <w:pPr>
@@ -17,7 +17,7 @@
           <w:b/>
           <w:noProof/>
           <w:sz w:val="28"/>
-          <w:lang w:eastAsia="es-CO"/>
+          <w:lang w:val="es-419" w:eastAsia="es-419"/>
         </w:rPr>
         <w:drawing>
           <wp:inline distT="0" distB="0" distL="0" distR="0">
@@ -87,7 +87,7 @@
           <w:noProof/>
           <w:color w:val="808080" w:themeColor="background1" w:themeShade="80"/>
           <w:sz w:val="24"/>
-          <w:lang w:eastAsia="es-CO"/>
+          <w:lang w:val="es-419" w:eastAsia="es-419"/>
         </w:rPr>
         <w:lastRenderedPageBreak/>
         <w:drawing>
@@ -156,7 +156,7 @@
           <w:b/>
           <w:noProof/>
           <w:sz w:val="28"/>
-          <w:lang w:eastAsia="es-CO"/>
+          <w:lang w:val="es-419" w:eastAsia="es-419"/>
         </w:rPr>
         <w:lastRenderedPageBreak/>
         <w:drawing>
@@ -914,7 +914,7 @@
           <w:rFonts w:ascii="Times New Roman" w:hAnsi="Times New Roman" w:cs="Times New Roman"/>
           <w:noProof/>
           <w:sz w:val="24"/>
-          <w:lang w:eastAsia="es-CO"/>
+          <w:lang w:val="es-419" w:eastAsia="es-419"/>
         </w:rPr>
         <w:drawing>
           <wp:inline distT="0" distB="0" distL="0" distR="0">
@@ -973,7 +973,7 @@
           <w:rFonts w:ascii="Times New Roman" w:hAnsi="Times New Roman" w:cs="Times New Roman"/>
           <w:noProof/>
           <w:sz w:val="24"/>
-          <w:lang w:eastAsia="es-CO"/>
+          <w:lang w:val="es-419" w:eastAsia="es-419"/>
         </w:rPr>
         <w:drawing>
           <wp:inline distT="0" distB="0" distL="0" distR="0">
@@ -1011,7 +1011,7 @@
           <w:rFonts w:ascii="Times New Roman" w:hAnsi="Times New Roman" w:cs="Times New Roman"/>
           <w:noProof/>
           <w:sz w:val="24"/>
-          <w:lang w:eastAsia="es-CO"/>
+          <w:lang w:val="es-419" w:eastAsia="es-419"/>
         </w:rPr>
         <w:drawing>
           <wp:inline distT="0" distB="0" distL="0" distR="0">
@@ -1049,7 +1049,7 @@
           <w:rFonts w:ascii="Times New Roman" w:hAnsi="Times New Roman" w:cs="Times New Roman"/>
           <w:noProof/>
           <w:sz w:val="24"/>
-          <w:lang w:eastAsia="es-CO"/>
+          <w:lang w:val="es-419" w:eastAsia="es-419"/>
         </w:rPr>
         <w:drawing>
           <wp:inline distT="0" distB="0" distL="0" distR="0">
@@ -1645,7 +1645,7 @@
           <w:rFonts w:ascii="Times New Roman" w:hAnsi="Times New Roman" w:cs="Times New Roman"/>
           <w:noProof/>
           <w:sz w:val="24"/>
-          <w:lang w:eastAsia="es-CO"/>
+          <w:lang w:val="es-419" w:eastAsia="es-419"/>
         </w:rPr>
         <w:drawing>
           <wp:inline distT="0" distB="0" distL="0" distR="0">
@@ -1723,7 +1723,7 @@
           <w:rFonts w:ascii="Times New Roman" w:hAnsi="Times New Roman" w:cs="Times New Roman"/>
           <w:noProof/>
           <w:sz w:val="24"/>
-          <w:lang w:eastAsia="es-CO"/>
+          <w:lang w:val="es-419" w:eastAsia="es-419"/>
         </w:rPr>
         <w:drawing>
           <wp:inline distT="0" distB="0" distL="0" distR="0">
@@ -1760,7 +1760,7 @@
           <w:rFonts w:ascii="Times New Roman" w:hAnsi="Times New Roman" w:cs="Times New Roman"/>
           <w:noProof/>
           <w:sz w:val="24"/>
-          <w:lang w:eastAsia="es-CO"/>
+          <w:lang w:val="es-419" w:eastAsia="es-419"/>
         </w:rPr>
         <w:drawing>
           <wp:inline distT="0" distB="0" distL="0" distR="0" wp14:anchorId="7BEE137C" wp14:editId="776E66F7">
@@ -1797,7 +1797,7 @@
           <w:rFonts w:ascii="Times New Roman" w:hAnsi="Times New Roman" w:cs="Times New Roman"/>
           <w:noProof/>
           <w:sz w:val="24"/>
-          <w:lang w:eastAsia="es-CO"/>
+          <w:lang w:val="es-419" w:eastAsia="es-419"/>
         </w:rPr>
         <w:drawing>
           <wp:inline distT="0" distB="0" distL="0" distR="0">
@@ -4179,7 +4179,18 @@
           <w:szCs w:val="24"/>
           <w:lang w:eastAsia="es-ES"/>
         </w:rPr>
-        <w:t>Desarrollar el sistema mediante una clase pasos</w:t>
+        <w:t xml:space="preserve">Desarrollar el sistema mediante </w:t>
+      </w:r>
+      <w:bookmarkStart w:id="0" w:name="_GoBack"/>
+      <w:bookmarkEnd w:id="0"/>
+      <w:r>
+        <w:rPr>
+          <w:rFonts w:ascii="Times New Roman" w:eastAsia="Times New Roman" w:hAnsi="Times New Roman" w:cs="Times New Roman"/>
+          <w:sz w:val="24"/>
+          <w:szCs w:val="24"/>
+          <w:lang w:eastAsia="es-ES"/>
+        </w:rPr>
+        <w:t>pasos</w:t>
       </w:r>
       <w:r>
         <w:rPr>
@@ -4326,8 +4337,6 @@
         </w:rPr>
         <w:t xml:space="preserve"> motivos, principalmente por el poco tiempo disponible para el diseño y elaboración del software nos inclinaremos por el uso de un modelo de desarrollo rápido de aplicaciones (DRA), más precisamente el modelo lineal secuencial con ciclo extremadamente corto.</w:t>
       </w:r>
-      <w:bookmarkStart w:id="0" w:name="_GoBack"/>
-      <w:bookmarkEnd w:id="0"/>
     </w:p>
     <w:p>
       <w:pPr>
@@ -5078,6 +5087,385 @@
         <w:pStyle w:val="Prrafodelista"/>
         <w:numPr>
           <w:ilvl w:val="0"/>
+          <w:numId w:val="29"/>
+        </w:numPr>
+        <w:jc w:val="both"/>
+        <w:rPr>
+          <w:rFonts w:ascii="Times New Roman" w:eastAsia="Times New Roman" w:hAnsi="Times New Roman" w:cs="Times New Roman"/>
+          <w:sz w:val="24"/>
+          <w:szCs w:val="24"/>
+          <w:lang w:eastAsia="es-ES"/>
+        </w:rPr>
+      </w:pPr>
+      <w:r>
+        <w:rPr>
+          <w:rFonts w:ascii="Times New Roman" w:eastAsia="Times New Roman" w:hAnsi="Times New Roman" w:cs="Times New Roman"/>
+          <w:sz w:val="24"/>
+          <w:szCs w:val="24"/>
+          <w:lang w:eastAsia="es-ES"/>
+        </w:rPr>
+        <w:t>Mano de obra</w:t>
+      </w:r>
+    </w:p>
+    <w:p>
+      <w:pPr>
+        <w:jc w:val="both"/>
+        <w:rPr>
+          <w:rFonts w:ascii="Times New Roman" w:eastAsia="Times New Roman" w:hAnsi="Times New Roman" w:cs="Times New Roman"/>
+          <w:sz w:val="24"/>
+          <w:szCs w:val="24"/>
+          <w:lang w:eastAsia="es-ES"/>
+        </w:rPr>
+      </w:pPr>
+      <w:r>
+        <w:rPr>
+          <w:rFonts w:ascii="Times New Roman" w:eastAsia="Times New Roman" w:hAnsi="Times New Roman" w:cs="Times New Roman"/>
+          <w:sz w:val="24"/>
+          <w:szCs w:val="24"/>
+          <w:lang w:eastAsia="es-ES"/>
+        </w:rPr>
+        <w:t>Estimación total=6</w:t>
+      </w:r>
+      <w:r>
+        <w:rPr>
+          <w:rFonts w:ascii="Times New Roman" w:eastAsia="Times New Roman" w:hAnsi="Times New Roman" w:cs="Times New Roman"/>
+          <w:sz w:val="24"/>
+          <w:szCs w:val="24"/>
+          <w:lang w:eastAsia="es-ES"/>
+        </w:rPr>
+        <w:t>’000.000</w:t>
+      </w:r>
+    </w:p>
+    <w:p>
+      <w:pPr>
+        <w:jc w:val="both"/>
+        <w:rPr>
+          <w:rFonts w:ascii="Times New Roman" w:eastAsia="Times New Roman" w:hAnsi="Times New Roman" w:cs="Times New Roman"/>
+          <w:sz w:val="24"/>
+          <w:szCs w:val="24"/>
+          <w:lang w:eastAsia="es-ES"/>
+        </w:rPr>
+      </w:pPr>
+      <w:r>
+        <w:rPr>
+          <w:rFonts w:ascii="Times New Roman" w:eastAsia="Times New Roman" w:hAnsi="Times New Roman" w:cs="Times New Roman"/>
+          <w:sz w:val="24"/>
+          <w:szCs w:val="24"/>
+          <w:lang w:eastAsia="es-ES"/>
+        </w:rPr>
+        <w:tab/>
+        <w:t xml:space="preserve">Alquiler y uso de PC: en este ítem se tendrá una estimación del uso que se otorgó de los aparatos tecnológicos brindados por los </w:t>
+      </w:r>
+      <w:r>
+        <w:rPr>
+          <w:rFonts w:ascii="Times New Roman" w:eastAsia="Times New Roman" w:hAnsi="Times New Roman" w:cs="Times New Roman"/>
+          <w:sz w:val="24"/>
+          <w:szCs w:val="24"/>
+          <w:lang w:eastAsia="es-ES"/>
+        </w:rPr>
+        <w:t>desarrolladores y/o la universidad.</w:t>
+      </w:r>
+    </w:p>
+    <w:p>
+      <w:pPr>
+        <w:jc w:val="both"/>
+        <w:rPr>
+          <w:rFonts w:ascii="Times New Roman" w:eastAsia="Times New Roman" w:hAnsi="Times New Roman" w:cs="Times New Roman"/>
+          <w:sz w:val="24"/>
+          <w:szCs w:val="24"/>
+          <w:lang w:eastAsia="es-ES"/>
+        </w:rPr>
+      </w:pPr>
+      <w:r>
+        <w:rPr>
+          <w:rFonts w:ascii="Times New Roman" w:eastAsia="Times New Roman" w:hAnsi="Times New Roman" w:cs="Times New Roman"/>
+          <w:sz w:val="24"/>
+          <w:szCs w:val="24"/>
+          <w:lang w:eastAsia="es-ES"/>
+        </w:rPr>
+        <w:tab/>
+        <w:t>Valor estimado=1’200.000</w:t>
+      </w:r>
+    </w:p>
+    <w:p>
+      <w:pPr>
+        <w:jc w:val="both"/>
+        <w:rPr>
+          <w:rFonts w:ascii="Times New Roman" w:eastAsia="Times New Roman" w:hAnsi="Times New Roman" w:cs="Times New Roman"/>
+          <w:sz w:val="24"/>
+          <w:szCs w:val="24"/>
+          <w:lang w:eastAsia="es-ES"/>
+        </w:rPr>
+      </w:pPr>
+      <w:r>
+        <w:rPr>
+          <w:rFonts w:ascii="Times New Roman" w:eastAsia="Times New Roman" w:hAnsi="Times New Roman" w:cs="Times New Roman"/>
+          <w:sz w:val="24"/>
+          <w:szCs w:val="24"/>
+          <w:lang w:eastAsia="es-ES"/>
+        </w:rPr>
+        <w:tab/>
+        <w:t>Servicios públicos: en este ítem se evaluará el gasto básico que genero el uso de servicios públicos como la luz, agua e internet, para los usos directos e indirectos que tendrán para el desarrollo del software</w:t>
+      </w:r>
+    </w:p>
+    <w:p>
+      <w:pPr>
+        <w:jc w:val="both"/>
+        <w:rPr>
+          <w:rFonts w:ascii="Times New Roman" w:eastAsia="Times New Roman" w:hAnsi="Times New Roman" w:cs="Times New Roman"/>
+          <w:sz w:val="24"/>
+          <w:szCs w:val="24"/>
+          <w:lang w:eastAsia="es-ES"/>
+        </w:rPr>
+      </w:pPr>
+      <w:r>
+        <w:rPr>
+          <w:rFonts w:ascii="Times New Roman" w:eastAsia="Times New Roman" w:hAnsi="Times New Roman" w:cs="Times New Roman"/>
+          <w:sz w:val="24"/>
+          <w:szCs w:val="24"/>
+          <w:lang w:eastAsia="es-ES"/>
+        </w:rPr>
+        <w:tab/>
+        <w:t>Valor estimado=500.000</w:t>
+      </w:r>
+    </w:p>
+    <w:p>
+      <w:pPr>
+        <w:jc w:val="both"/>
+        <w:rPr>
+          <w:rFonts w:ascii="Times New Roman" w:eastAsia="Times New Roman" w:hAnsi="Times New Roman" w:cs="Times New Roman"/>
+          <w:sz w:val="24"/>
+          <w:szCs w:val="24"/>
+          <w:lang w:eastAsia="es-ES"/>
+        </w:rPr>
+      </w:pPr>
+      <w:r>
+        <w:rPr>
+          <w:rFonts w:ascii="Times New Roman" w:eastAsia="Times New Roman" w:hAnsi="Times New Roman" w:cs="Times New Roman"/>
+          <w:sz w:val="24"/>
+          <w:szCs w:val="24"/>
+          <w:lang w:eastAsia="es-ES"/>
+        </w:rPr>
+        <w:tab/>
+        <w:t>Transporte: en este ítem se evaluará el costo asignado a pasajes necesarios para tutorías, visitas a la empresa, y reuniones.</w:t>
+      </w:r>
+    </w:p>
+    <w:p>
+      <w:pPr>
+        <w:jc w:val="both"/>
+        <w:rPr>
+          <w:rFonts w:ascii="Times New Roman" w:eastAsia="Times New Roman" w:hAnsi="Times New Roman" w:cs="Times New Roman"/>
+          <w:sz w:val="24"/>
+          <w:szCs w:val="24"/>
+          <w:lang w:eastAsia="es-ES"/>
+        </w:rPr>
+      </w:pPr>
+      <w:r>
+        <w:rPr>
+          <w:rFonts w:ascii="Times New Roman" w:eastAsia="Times New Roman" w:hAnsi="Times New Roman" w:cs="Times New Roman"/>
+          <w:sz w:val="24"/>
+          <w:szCs w:val="24"/>
+          <w:lang w:eastAsia="es-ES"/>
+        </w:rPr>
+        <w:tab/>
+        <w:t>Valor estimado=85.000</w:t>
+      </w:r>
+    </w:p>
+    <w:p>
+      <w:pPr>
+        <w:jc w:val="both"/>
+        <w:rPr>
+          <w:rFonts w:ascii="Times New Roman" w:eastAsia="Times New Roman" w:hAnsi="Times New Roman" w:cs="Times New Roman"/>
+          <w:sz w:val="24"/>
+          <w:szCs w:val="24"/>
+          <w:lang w:eastAsia="es-ES"/>
+        </w:rPr>
+      </w:pPr>
+      <w:r>
+        <w:rPr>
+          <w:rFonts w:ascii="Times New Roman" w:eastAsia="Times New Roman" w:hAnsi="Times New Roman" w:cs="Times New Roman"/>
+          <w:sz w:val="24"/>
+          <w:szCs w:val="24"/>
+          <w:lang w:eastAsia="es-ES"/>
+        </w:rPr>
+        <w:tab/>
+        <w:t xml:space="preserve">Mano de obra: el ítem más importante concerniente al trabajo directo realizado por los desarrolladores desde </w:t>
+      </w:r>
+      <w:r>
+        <w:rPr>
+          <w:rFonts w:ascii="Times New Roman" w:eastAsia="Times New Roman" w:hAnsi="Times New Roman" w:cs="Times New Roman"/>
+          <w:sz w:val="24"/>
+          <w:szCs w:val="24"/>
+          <w:lang w:eastAsia="es-ES"/>
+        </w:rPr>
+        <w:t>el análisis, pasando por el modelado, la codificación, testeo y todo en lo que los desarrolladores invirtieron tiempo.</w:t>
+      </w:r>
+    </w:p>
+    <w:p>
+      <w:pPr>
+        <w:jc w:val="both"/>
+        <w:rPr>
+          <w:rFonts w:ascii="Times New Roman" w:eastAsia="Times New Roman" w:hAnsi="Times New Roman" w:cs="Times New Roman"/>
+          <w:sz w:val="24"/>
+          <w:szCs w:val="24"/>
+          <w:lang w:eastAsia="es-ES"/>
+        </w:rPr>
+      </w:pPr>
+      <w:r>
+        <w:rPr>
+          <w:rFonts w:ascii="Times New Roman" w:eastAsia="Times New Roman" w:hAnsi="Times New Roman" w:cs="Times New Roman"/>
+          <w:sz w:val="24"/>
+          <w:szCs w:val="24"/>
+          <w:lang w:eastAsia="es-ES"/>
+        </w:rPr>
+        <w:tab/>
+        <w:t>Valor estimado=2’750.000</w:t>
+      </w:r>
+    </w:p>
+    <w:p>
+      <w:pPr>
+        <w:jc w:val="both"/>
+        <w:rPr>
+          <w:rFonts w:ascii="Times New Roman" w:eastAsia="Times New Roman" w:hAnsi="Times New Roman" w:cs="Times New Roman"/>
+          <w:sz w:val="24"/>
+          <w:szCs w:val="24"/>
+          <w:lang w:eastAsia="es-ES"/>
+        </w:rPr>
+      </w:pPr>
+    </w:p>
+    <w:p>
+      <w:pPr>
+        <w:jc w:val="both"/>
+        <w:rPr>
+          <w:rFonts w:ascii="Times New Roman" w:eastAsia="Times New Roman" w:hAnsi="Times New Roman" w:cs="Times New Roman"/>
+          <w:sz w:val="24"/>
+          <w:szCs w:val="24"/>
+          <w:lang w:eastAsia="es-ES"/>
+        </w:rPr>
+      </w:pPr>
+      <w:r>
+        <w:rPr>
+          <w:rFonts w:ascii="Times New Roman" w:eastAsia="Times New Roman" w:hAnsi="Times New Roman" w:cs="Times New Roman"/>
+          <w:sz w:val="24"/>
+          <w:szCs w:val="24"/>
+          <w:lang w:eastAsia="es-ES"/>
+        </w:rPr>
+        <w:t>Relación costo beneficio:</w:t>
+      </w:r>
+    </w:p>
+    <w:p>
+      <w:pPr>
+        <w:jc w:val="both"/>
+        <w:rPr>
+          <w:rFonts w:ascii="Times New Roman" w:eastAsia="Times New Roman" w:hAnsi="Times New Roman" w:cs="Times New Roman"/>
+          <w:sz w:val="24"/>
+          <w:szCs w:val="24"/>
+          <w:lang w:eastAsia="es-ES"/>
+        </w:rPr>
+      </w:pPr>
+      <m:oMathPara>
+        <m:oMath>
+          <m:r>
+            <w:rPr>
+              <w:rFonts w:ascii="Cambria Math" w:eastAsia="Times New Roman" w:hAnsi="Cambria Math" w:cs="Times New Roman"/>
+              <w:sz w:val="24"/>
+              <w:szCs w:val="24"/>
+              <w:lang w:eastAsia="es-ES"/>
+            </w:rPr>
+            <m:t>B=</m:t>
+          </m:r>
+          <m:f>
+            <m:fPr>
+              <m:ctrlPr>
+                <w:rPr>
+                  <w:rFonts w:ascii="Cambria Math" w:eastAsia="Times New Roman" w:hAnsi="Cambria Math" w:cs="Times New Roman"/>
+                  <w:i/>
+                  <w:sz w:val="24"/>
+                  <w:szCs w:val="24"/>
+                  <w:lang w:eastAsia="es-ES"/>
+                </w:rPr>
+              </m:ctrlPr>
+            </m:fPr>
+            <m:num>
+              <m:r>
+                <w:rPr>
+                  <w:rFonts w:ascii="Cambria Math" w:eastAsia="Times New Roman" w:hAnsi="Cambria Math" w:cs="Times New Roman"/>
+                  <w:sz w:val="24"/>
+                  <w:szCs w:val="24"/>
+                  <w:lang w:eastAsia="es-ES"/>
+                </w:rPr>
+                <m:t>6000000</m:t>
+              </m:r>
+            </m:num>
+            <m:den>
+              <m:r>
+                <w:rPr>
+                  <w:rFonts w:ascii="Cambria Math" w:eastAsia="Times New Roman" w:hAnsi="Cambria Math" w:cs="Times New Roman"/>
+                  <w:sz w:val="24"/>
+                  <w:szCs w:val="24"/>
+                  <w:lang w:eastAsia="es-ES"/>
+                </w:rPr>
+                <m:t>4</m:t>
+              </m:r>
+              <m:r>
+                <w:rPr>
+                  <w:rFonts w:ascii="Cambria Math" w:eastAsia="Times New Roman" w:hAnsi="Cambria Math" w:cs="Times New Roman"/>
+                  <w:sz w:val="24"/>
+                  <w:szCs w:val="24"/>
+                  <w:lang w:eastAsia="es-ES"/>
+                </w:rPr>
+                <m:t>550000</m:t>
+              </m:r>
+            </m:den>
+          </m:f>
+          <m:r>
+            <w:rPr>
+              <w:rFonts w:ascii="Cambria Math" w:eastAsia="Times New Roman" w:hAnsi="Cambria Math" w:cs="Times New Roman"/>
+              <w:sz w:val="24"/>
+              <w:szCs w:val="24"/>
+              <w:lang w:eastAsia="es-ES"/>
+            </w:rPr>
+            <m:t>=1.31</m:t>
+          </m:r>
+        </m:oMath>
+      </m:oMathPara>
+    </w:p>
+    <w:p>
+      <w:pPr>
+        <w:jc w:val="both"/>
+        <w:rPr>
+          <w:rFonts w:ascii="Times New Roman" w:eastAsia="Times New Roman" w:hAnsi="Times New Roman" w:cs="Times New Roman"/>
+          <w:sz w:val="24"/>
+          <w:szCs w:val="24"/>
+          <w:lang w:eastAsia="es-ES"/>
+        </w:rPr>
+      </w:pPr>
+      <w:r>
+        <w:rPr>
+          <w:rFonts w:ascii="Times New Roman" w:eastAsia="Times New Roman" w:hAnsi="Times New Roman" w:cs="Times New Roman"/>
+          <w:sz w:val="24"/>
+          <w:szCs w:val="24"/>
+          <w:lang w:eastAsia="es-ES"/>
+        </w:rPr>
+        <w:t>Como B&gt;1 entonces es una relación de ganancia.</w:t>
+      </w:r>
+    </w:p>
+    <w:p>
+      <w:pPr>
+        <w:jc w:val="center"/>
+        <w:rPr>
+          <w:rFonts w:ascii="Times New Roman" w:eastAsia="Times New Roman" w:hAnsi="Times New Roman" w:cs="Times New Roman"/>
+          <w:sz w:val="24"/>
+          <w:szCs w:val="24"/>
+          <w:lang w:eastAsia="es-ES"/>
+        </w:rPr>
+      </w:pPr>
+    </w:p>
+    <w:p>
+      <w:pPr>
+        <w:pStyle w:val="Prrafodelista"/>
+        <w:numPr>
+          <w:ilvl w:val="0"/>
           <w:numId w:val="22"/>
         </w:numPr>
         <w:jc w:val="both"/>
@@ -5124,11 +5512,9 @@
     </w:p>
     <w:p>
       <w:pPr>
-        <w:pStyle w:val="Prrafodelista"/>
         <w:jc w:val="both"/>
         <w:rPr>
           <w:rFonts w:ascii="Times New Roman" w:eastAsia="Times New Roman" w:hAnsi="Times New Roman" w:cs="Times New Roman"/>
-          <w:b/>
           <w:sz w:val="24"/>
           <w:szCs w:val="24"/>
           <w:lang w:eastAsia="es-ES"/>
@@ -5136,18 +5522,15 @@
       </w:pPr>
       <w:r>
         <w:rPr>
-          <w:rFonts w:ascii="Times New Roman" w:eastAsia="Times New Roman" w:hAnsi="Times New Roman" w:cs="Times New Roman"/>
-          <w:b/>
           <w:noProof/>
-          <w:sz w:val="24"/>
-          <w:szCs w:val="24"/>
-          <w:lang w:eastAsia="es-CO"/>
-        </w:rPr>
+          <w:lang w:val="es-419" w:eastAsia="es-419"/>
+        </w:rPr>
+        <w:lastRenderedPageBreak/>
         <w:drawing>
-          <wp:inline distT="0" distB="0" distL="0" distR="0">
-            <wp:extent cx="5612130" cy="2120900"/>
+          <wp:inline distT="0" distB="0" distL="0" distR="0" wp14:anchorId="1A7E861D" wp14:editId="14C64CBD">
+            <wp:extent cx="5612130" cy="2428240"/>
             <wp:effectExtent l="0" t="0" r="7620" b="0"/>
-            <wp:docPr id="13" name="Imagen 13"/>
+            <wp:docPr id="14" name="Imagen 14"/>
             <wp:cNvGraphicFramePr>
               <a:graphicFrameLocks xmlns:a="http://schemas.openxmlformats.org/drawingml/2006/main" noChangeAspect="1"/>
             </wp:cNvGraphicFramePr>
@@ -5155,17 +5538,11 @@
               <a:graphicData uri="http://schemas.openxmlformats.org/drawingml/2006/picture">
                 <pic:pic xmlns:pic="http://schemas.openxmlformats.org/drawingml/2006/picture">
                   <pic:nvPicPr>
-                    <pic:cNvPr id="13" name="Cronograma.PNG"/>
+                    <pic:cNvPr id="1" name=""/>
                     <pic:cNvPicPr/>
                   </pic:nvPicPr>
                   <pic:blipFill>
-                    <a:blip r:embed="rId50">
-                      <a:extLst>
-                        <a:ext uri="{28A0092B-C50C-407E-A947-70E740481C1C}">
-                          <a14:useLocalDpi xmlns:a14="http://schemas.microsoft.com/office/drawing/2010/main" val="0"/>
-                        </a:ext>
-                      </a:extLst>
-                    </a:blip>
+                    <a:blip r:embed="rId50"/>
                     <a:stretch>
                       <a:fillRect/>
                     </a:stretch>
@@ -5173,7 +5550,7 @@
                   <pic:spPr>
                     <a:xfrm>
                       <a:off x="0" y="0"/>
-                      <a:ext cx="5612130" cy="2120900"/>
+                      <a:ext cx="5612130" cy="2428240"/>
                     </a:xfrm>
                     <a:prstGeom prst="rect">
                       <a:avLst/>
@@ -5185,6 +5562,39 @@
           </wp:inline>
         </w:drawing>
       </w:r>
+    </w:p>
+    <w:p>
+      <w:pPr>
+        <w:ind w:left="708"/>
+        <w:jc w:val="both"/>
+        <w:rPr>
+          <w:rFonts w:ascii="Times New Roman" w:eastAsia="Times New Roman" w:hAnsi="Times New Roman" w:cs="Times New Roman"/>
+          <w:sz w:val="24"/>
+          <w:szCs w:val="24"/>
+          <w:lang w:eastAsia="es-ES"/>
+        </w:rPr>
+      </w:pPr>
+      <w:r>
+        <w:rPr>
+          <w:rFonts w:ascii="Times New Roman" w:eastAsia="Times New Roman" w:hAnsi="Times New Roman" w:cs="Times New Roman"/>
+          <w:sz w:val="24"/>
+          <w:szCs w:val="24"/>
+          <w:lang w:eastAsia="es-ES"/>
+        </w:rPr>
+        <w:t>Ver anexo.</w:t>
+      </w:r>
+    </w:p>
+    <w:p>
+      <w:pPr>
+        <w:ind w:left="708"/>
+        <w:jc w:val="both"/>
+        <w:rPr>
+          <w:rFonts w:ascii="Times New Roman" w:eastAsia="Times New Roman" w:hAnsi="Times New Roman" w:cs="Times New Roman"/>
+          <w:sz w:val="24"/>
+          <w:szCs w:val="24"/>
+          <w:lang w:eastAsia="es-ES"/>
+        </w:rPr>
+      </w:pPr>
     </w:p>
     <w:p>
       <w:pPr>
@@ -5662,7 +6072,7 @@
 </file>
 
 <file path=word/endnotes.xml><?xml version="1.0" encoding="utf-8"?>
-<w:endnotes xmlns:wpc="http://schemas.microsoft.com/office/word/2010/wordprocessingCanvas" xmlns:mc="http://schemas.openxmlformats.org/markup-compatibility/2006" xmlns:o="urn:schemas-microsoft-com:office:office" xmlns:r="http://schemas.openxmlformats.org/officeDocument/2006/relationships" xmlns:m="http://schemas.openxmlformats.org/officeDocument/2006/math" xmlns:v="urn:schemas-microsoft-com:vml" xmlns:wp14="http://schemas.microsoft.com/office/word/2010/wordprocessingDrawing" xmlns:wp="http://schemas.openxmlformats.org/drawingml/2006/wordprocessingDrawing" xmlns:w10="urn:schemas-microsoft-com:office:word" xmlns:w="http://schemas.openxmlformats.org/wordprocessingml/2006/main" xmlns:w14="http://schemas.microsoft.com/office/word/2010/wordml" xmlns:w15="http://schemas.microsoft.com/office/word/2012/wordml" xmlns:wpg="http://schemas.microsoft.com/office/word/2010/wordprocessingGroup" xmlns:wpi="http://schemas.microsoft.com/office/word/2010/wordprocessingInk" xmlns:wne="http://schemas.microsoft.com/office/word/2006/wordml" xmlns:wps="http://schemas.microsoft.com/office/word/2010/wordprocessingShape" mc:Ignorable="w14 w15 wp14">
+<w:endnotes xmlns:wpc="http://schemas.microsoft.com/office/word/2010/wordprocessingCanvas" xmlns:cx="http://schemas.microsoft.com/office/drawing/2014/chartex" xmlns:mc="http://schemas.openxmlformats.org/markup-compatibility/2006" xmlns:o="urn:schemas-microsoft-com:office:office" xmlns:r="http://schemas.openxmlformats.org/officeDocument/2006/relationships" xmlns:m="http://schemas.openxmlformats.org/officeDocument/2006/math" xmlns:v="urn:schemas-microsoft-com:vml" xmlns:wp14="http://schemas.microsoft.com/office/word/2010/wordprocessingDrawing" xmlns:wp="http://schemas.openxmlformats.org/drawingml/2006/wordprocessingDrawing" xmlns:w10="urn:schemas-microsoft-com:office:word" xmlns:w="http://schemas.openxmlformats.org/wordprocessingml/2006/main" xmlns:w14="http://schemas.microsoft.com/office/word/2010/wordml" xmlns:w15="http://schemas.microsoft.com/office/word/2012/wordml" xmlns:w16se="http://schemas.microsoft.com/office/word/2015/wordml/symex" xmlns:wpg="http://schemas.microsoft.com/office/word/2010/wordprocessingGroup" xmlns:wpi="http://schemas.microsoft.com/office/word/2010/wordprocessingInk" xmlns:wne="http://schemas.microsoft.com/office/word/2006/wordml" xmlns:wps="http://schemas.microsoft.com/office/word/2010/wordprocessingShape" mc:Ignorable="w14 w15 w16se wp14">
   <w:endnote w:type="separator" w:id="-1">
     <w:p>
       <w:pPr>
@@ -5687,7 +6097,7 @@
 </file>
 
 <file path=word/footer1.xml><?xml version="1.0" encoding="utf-8"?>
-<w:ftr xmlns:wpc="http://schemas.microsoft.com/office/word/2010/wordprocessingCanvas" xmlns:mc="http://schemas.openxmlformats.org/markup-compatibility/2006" xmlns:o="urn:schemas-microsoft-com:office:office" xmlns:r="http://schemas.openxmlformats.org/officeDocument/2006/relationships" xmlns:m="http://schemas.openxmlformats.org/officeDocument/2006/math" xmlns:v="urn:schemas-microsoft-com:vml" xmlns:wp14="http://schemas.microsoft.com/office/word/2010/wordprocessingDrawing" xmlns:wp="http://schemas.openxmlformats.org/drawingml/2006/wordprocessingDrawing" xmlns:w10="urn:schemas-microsoft-com:office:word" xmlns:w="http://schemas.openxmlformats.org/wordprocessingml/2006/main" xmlns:w14="http://schemas.microsoft.com/office/word/2010/wordml" xmlns:w15="http://schemas.microsoft.com/office/word/2012/wordml" xmlns:wpg="http://schemas.microsoft.com/office/word/2010/wordprocessingGroup" xmlns:wpi="http://schemas.microsoft.com/office/word/2010/wordprocessingInk" xmlns:wne="http://schemas.microsoft.com/office/word/2006/wordml" xmlns:wps="http://schemas.microsoft.com/office/word/2010/wordprocessingShape" mc:Ignorable="w14 w15 wp14">
+<w:ftr xmlns:wpc="http://schemas.microsoft.com/office/word/2010/wordprocessingCanvas" xmlns:cx="http://schemas.microsoft.com/office/drawing/2014/chartex" xmlns:mc="http://schemas.openxmlformats.org/markup-compatibility/2006" xmlns:o="urn:schemas-microsoft-com:office:office" xmlns:r="http://schemas.openxmlformats.org/officeDocument/2006/relationships" xmlns:m="http://schemas.openxmlformats.org/officeDocument/2006/math" xmlns:v="urn:schemas-microsoft-com:vml" xmlns:wp14="http://schemas.microsoft.com/office/word/2010/wordprocessingDrawing" xmlns:wp="http://schemas.openxmlformats.org/drawingml/2006/wordprocessingDrawing" xmlns:w10="urn:schemas-microsoft-com:office:word" xmlns:w="http://schemas.openxmlformats.org/wordprocessingml/2006/main" xmlns:w14="http://schemas.microsoft.com/office/word/2010/wordml" xmlns:w15="http://schemas.microsoft.com/office/word/2012/wordml" xmlns:w16se="http://schemas.microsoft.com/office/word/2015/wordml/symex" xmlns:wpg="http://schemas.microsoft.com/office/word/2010/wordprocessingGroup" xmlns:wpi="http://schemas.microsoft.com/office/word/2010/wordprocessingInk" xmlns:wne="http://schemas.microsoft.com/office/word/2006/wordml" xmlns:wps="http://schemas.microsoft.com/office/word/2010/wordprocessingShape" mc:Ignorable="w14 w15 w16se wp14">
   <w:p>
     <w:pPr>
       <w:pStyle w:val="Piedepgina"/>
@@ -5697,7 +6107,7 @@
 </file>
 
 <file path=word/footer2.xml><?xml version="1.0" encoding="utf-8"?>
-<w:ftr xmlns:wpc="http://schemas.microsoft.com/office/word/2010/wordprocessingCanvas" xmlns:mc="http://schemas.openxmlformats.org/markup-compatibility/2006" xmlns:o="urn:schemas-microsoft-com:office:office" xmlns:r="http://schemas.openxmlformats.org/officeDocument/2006/relationships" xmlns:m="http://schemas.openxmlformats.org/officeDocument/2006/math" xmlns:v="urn:schemas-microsoft-com:vml" xmlns:wp14="http://schemas.microsoft.com/office/word/2010/wordprocessingDrawing" xmlns:wp="http://schemas.openxmlformats.org/drawingml/2006/wordprocessingDrawing" xmlns:w10="urn:schemas-microsoft-com:office:word" xmlns:w="http://schemas.openxmlformats.org/wordprocessingml/2006/main" xmlns:w14="http://schemas.microsoft.com/office/word/2010/wordml" xmlns:w15="http://schemas.microsoft.com/office/word/2012/wordml" xmlns:wpg="http://schemas.microsoft.com/office/word/2010/wordprocessingGroup" xmlns:wpi="http://schemas.microsoft.com/office/word/2010/wordprocessingInk" xmlns:wne="http://schemas.microsoft.com/office/word/2006/wordml" xmlns:wps="http://schemas.microsoft.com/office/word/2010/wordprocessingShape" mc:Ignorable="w14 w15 wp14">
+<w:ftr xmlns:wpc="http://schemas.microsoft.com/office/word/2010/wordprocessingCanvas" xmlns:cx="http://schemas.microsoft.com/office/drawing/2014/chartex" xmlns:mc="http://schemas.openxmlformats.org/markup-compatibility/2006" xmlns:o="urn:schemas-microsoft-com:office:office" xmlns:r="http://schemas.openxmlformats.org/officeDocument/2006/relationships" xmlns:m="http://schemas.openxmlformats.org/officeDocument/2006/math" xmlns:v="urn:schemas-microsoft-com:vml" xmlns:wp14="http://schemas.microsoft.com/office/word/2010/wordprocessingDrawing" xmlns:wp="http://schemas.openxmlformats.org/drawingml/2006/wordprocessingDrawing" xmlns:w10="urn:schemas-microsoft-com:office:word" xmlns:w="http://schemas.openxmlformats.org/wordprocessingml/2006/main" xmlns:w14="http://schemas.microsoft.com/office/word/2010/wordml" xmlns:w15="http://schemas.microsoft.com/office/word/2012/wordml" xmlns:w16se="http://schemas.microsoft.com/office/word/2015/wordml/symex" xmlns:wpg="http://schemas.microsoft.com/office/word/2010/wordprocessingGroup" xmlns:wpi="http://schemas.microsoft.com/office/word/2010/wordprocessingInk" xmlns:wne="http://schemas.microsoft.com/office/word/2006/wordml" xmlns:wps="http://schemas.microsoft.com/office/word/2010/wordprocessingShape" mc:Ignorable="w14 w15 w16se wp14">
   <w:p>
     <w:pPr>
       <w:pStyle w:val="Piedepgina"/>
@@ -5707,7 +6117,7 @@
 </file>
 
 <file path=word/footer3.xml><?xml version="1.0" encoding="utf-8"?>
-<w:ftr xmlns:wpc="http://schemas.microsoft.com/office/word/2010/wordprocessingCanvas" xmlns:mc="http://schemas.openxmlformats.org/markup-compatibility/2006" xmlns:o="urn:schemas-microsoft-com:office:office" xmlns:r="http://schemas.openxmlformats.org/officeDocument/2006/relationships" xmlns:m="http://schemas.openxmlformats.org/officeDocument/2006/math" xmlns:v="urn:schemas-microsoft-com:vml" xmlns:wp14="http://schemas.microsoft.com/office/word/2010/wordprocessingDrawing" xmlns:wp="http://schemas.openxmlformats.org/drawingml/2006/wordprocessingDrawing" xmlns:w10="urn:schemas-microsoft-com:office:word" xmlns:w="http://schemas.openxmlformats.org/wordprocessingml/2006/main" xmlns:w14="http://schemas.microsoft.com/office/word/2010/wordml" xmlns:w15="http://schemas.microsoft.com/office/word/2012/wordml" xmlns:wpg="http://schemas.microsoft.com/office/word/2010/wordprocessingGroup" xmlns:wpi="http://schemas.microsoft.com/office/word/2010/wordprocessingInk" xmlns:wne="http://schemas.microsoft.com/office/word/2006/wordml" xmlns:wps="http://schemas.microsoft.com/office/word/2010/wordprocessingShape" mc:Ignorable="w14 w15 wp14">
+<w:ftr xmlns:wpc="http://schemas.microsoft.com/office/word/2010/wordprocessingCanvas" xmlns:cx="http://schemas.microsoft.com/office/drawing/2014/chartex" xmlns:mc="http://schemas.openxmlformats.org/markup-compatibility/2006" xmlns:o="urn:schemas-microsoft-com:office:office" xmlns:r="http://schemas.openxmlformats.org/officeDocument/2006/relationships" xmlns:m="http://schemas.openxmlformats.org/officeDocument/2006/math" xmlns:v="urn:schemas-microsoft-com:vml" xmlns:wp14="http://schemas.microsoft.com/office/word/2010/wordprocessingDrawing" xmlns:wp="http://schemas.openxmlformats.org/drawingml/2006/wordprocessingDrawing" xmlns:w10="urn:schemas-microsoft-com:office:word" xmlns:w="http://schemas.openxmlformats.org/wordprocessingml/2006/main" xmlns:w14="http://schemas.microsoft.com/office/word/2010/wordml" xmlns:w15="http://schemas.microsoft.com/office/word/2012/wordml" xmlns:w16se="http://schemas.microsoft.com/office/word/2015/wordml/symex" xmlns:wpg="http://schemas.microsoft.com/office/word/2010/wordprocessingGroup" xmlns:wpi="http://schemas.microsoft.com/office/word/2010/wordprocessingInk" xmlns:wne="http://schemas.microsoft.com/office/word/2006/wordml" xmlns:wps="http://schemas.microsoft.com/office/word/2010/wordprocessingShape" mc:Ignorable="w14 w15 w16se wp14">
   <w:p>
     <w:pPr>
       <w:pStyle w:val="Piedepgina"/>
@@ -5717,7 +6127,7 @@
 </file>
 
 <file path=word/footnotes.xml><?xml version="1.0" encoding="utf-8"?>
-<w:footnotes xmlns:wpc="http://schemas.microsoft.com/office/word/2010/wordprocessingCanvas" xmlns:mc="http://schemas.openxmlformats.org/markup-compatibility/2006" xmlns:o="urn:schemas-microsoft-com:office:office" xmlns:r="http://schemas.openxmlformats.org/officeDocument/2006/relationships" xmlns:m="http://schemas.openxmlformats.org/officeDocument/2006/math" xmlns:v="urn:schemas-microsoft-com:vml" xmlns:wp14="http://schemas.microsoft.com/office/word/2010/wordprocessingDrawing" xmlns:wp="http://schemas.openxmlformats.org/drawingml/2006/wordprocessingDrawing" xmlns:w10="urn:schemas-microsoft-com:office:word" xmlns:w="http://schemas.openxmlformats.org/wordprocessingml/2006/main" xmlns:w14="http://schemas.microsoft.com/office/word/2010/wordml" xmlns:w15="http://schemas.microsoft.com/office/word/2012/wordml" xmlns:wpg="http://schemas.microsoft.com/office/word/2010/wordprocessingGroup" xmlns:wpi="http://schemas.microsoft.com/office/word/2010/wordprocessingInk" xmlns:wne="http://schemas.microsoft.com/office/word/2006/wordml" xmlns:wps="http://schemas.microsoft.com/office/word/2010/wordprocessingShape" mc:Ignorable="w14 w15 wp14">
+<w:footnotes xmlns:wpc="http://schemas.microsoft.com/office/word/2010/wordprocessingCanvas" xmlns:cx="http://schemas.microsoft.com/office/drawing/2014/chartex" xmlns:mc="http://schemas.openxmlformats.org/markup-compatibility/2006" xmlns:o="urn:schemas-microsoft-com:office:office" xmlns:r="http://schemas.openxmlformats.org/officeDocument/2006/relationships" xmlns:m="http://schemas.openxmlformats.org/officeDocument/2006/math" xmlns:v="urn:schemas-microsoft-com:vml" xmlns:wp14="http://schemas.microsoft.com/office/word/2010/wordprocessingDrawing" xmlns:wp="http://schemas.openxmlformats.org/drawingml/2006/wordprocessingDrawing" xmlns:w10="urn:schemas-microsoft-com:office:word" xmlns:w="http://schemas.openxmlformats.org/wordprocessingml/2006/main" xmlns:w14="http://schemas.microsoft.com/office/word/2010/wordml" xmlns:w15="http://schemas.microsoft.com/office/word/2012/wordml" xmlns:w16se="http://schemas.microsoft.com/office/word/2015/wordml/symex" xmlns:wpg="http://schemas.microsoft.com/office/word/2010/wordprocessingGroup" xmlns:wpi="http://schemas.microsoft.com/office/word/2010/wordprocessingInk" xmlns:wne="http://schemas.microsoft.com/office/word/2006/wordml" xmlns:wps="http://schemas.microsoft.com/office/word/2010/wordprocessingShape" mc:Ignorable="w14 w15 w16se wp14">
   <w:footnote w:type="separator" w:id="-1">
     <w:p>
       <w:pPr>
@@ -5742,7 +6152,7 @@
 </file>
 
 <file path=word/header1.xml><?xml version="1.0" encoding="utf-8"?>
-<w:hdr xmlns:wpc="http://schemas.microsoft.com/office/word/2010/wordprocessingCanvas" xmlns:mc="http://schemas.openxmlformats.org/markup-compatibility/2006" xmlns:o="urn:schemas-microsoft-com:office:office" xmlns:r="http://schemas.openxmlformats.org/officeDocument/2006/relationships" xmlns:m="http://schemas.openxmlformats.org/officeDocument/2006/math" xmlns:v="urn:schemas-microsoft-com:vml" xmlns:wp14="http://schemas.microsoft.com/office/word/2010/wordprocessingDrawing" xmlns:wp="http://schemas.openxmlformats.org/drawingml/2006/wordprocessingDrawing" xmlns:w10="urn:schemas-microsoft-com:office:word" xmlns:w="http://schemas.openxmlformats.org/wordprocessingml/2006/main" xmlns:w14="http://schemas.microsoft.com/office/word/2010/wordml" xmlns:w15="http://schemas.microsoft.com/office/word/2012/wordml" xmlns:wpg="http://schemas.microsoft.com/office/word/2010/wordprocessingGroup" xmlns:wpi="http://schemas.microsoft.com/office/word/2010/wordprocessingInk" xmlns:wne="http://schemas.microsoft.com/office/word/2006/wordml" xmlns:wps="http://schemas.microsoft.com/office/word/2010/wordprocessingShape" mc:Ignorable="w14 w15 wp14">
+<w:hdr xmlns:wpc="http://schemas.microsoft.com/office/word/2010/wordprocessingCanvas" xmlns:cx="http://schemas.microsoft.com/office/drawing/2014/chartex" xmlns:mc="http://schemas.openxmlformats.org/markup-compatibility/2006" xmlns:o="urn:schemas-microsoft-com:office:office" xmlns:r="http://schemas.openxmlformats.org/officeDocument/2006/relationships" xmlns:m="http://schemas.openxmlformats.org/officeDocument/2006/math" xmlns:v="urn:schemas-microsoft-com:vml" xmlns:wp14="http://schemas.microsoft.com/office/word/2010/wordprocessingDrawing" xmlns:wp="http://schemas.openxmlformats.org/drawingml/2006/wordprocessingDrawing" xmlns:w10="urn:schemas-microsoft-com:office:word" xmlns:w="http://schemas.openxmlformats.org/wordprocessingml/2006/main" xmlns:w14="http://schemas.microsoft.com/office/word/2010/wordml" xmlns:w15="http://schemas.microsoft.com/office/word/2012/wordml" xmlns:w16se="http://schemas.microsoft.com/office/word/2015/wordml/symex" xmlns:wpg="http://schemas.microsoft.com/office/word/2010/wordprocessingGroup" xmlns:wpi="http://schemas.microsoft.com/office/word/2010/wordprocessingInk" xmlns:wne="http://schemas.microsoft.com/office/word/2006/wordml" xmlns:wps="http://schemas.microsoft.com/office/word/2010/wordprocessingShape" mc:Ignorable="w14 w15 w16se wp14">
   <w:p>
     <w:pPr>
       <w:pStyle w:val="Encabezado"/>
@@ -5783,7 +6193,7 @@
 </file>
 
 <file path=word/header2.xml><?xml version="1.0" encoding="utf-8"?>
-<w:hdr xmlns:wpc="http://schemas.microsoft.com/office/word/2010/wordprocessingCanvas" xmlns:mc="http://schemas.openxmlformats.org/markup-compatibility/2006" xmlns:o="urn:schemas-microsoft-com:office:office" xmlns:r="http://schemas.openxmlformats.org/officeDocument/2006/relationships" xmlns:m="http://schemas.openxmlformats.org/officeDocument/2006/math" xmlns:v="urn:schemas-microsoft-com:vml" xmlns:wp14="http://schemas.microsoft.com/office/word/2010/wordprocessingDrawing" xmlns:wp="http://schemas.openxmlformats.org/drawingml/2006/wordprocessingDrawing" xmlns:w10="urn:schemas-microsoft-com:office:word" xmlns:w="http://schemas.openxmlformats.org/wordprocessingml/2006/main" xmlns:w14="http://schemas.microsoft.com/office/word/2010/wordml" xmlns:w15="http://schemas.microsoft.com/office/word/2012/wordml" xmlns:wpg="http://schemas.microsoft.com/office/word/2010/wordprocessingGroup" xmlns:wpi="http://schemas.microsoft.com/office/word/2010/wordprocessingInk" xmlns:wne="http://schemas.microsoft.com/office/word/2006/wordml" xmlns:wps="http://schemas.microsoft.com/office/word/2010/wordprocessingShape" mc:Ignorable="w14 w15 wp14">
+<w:hdr xmlns:wpc="http://schemas.microsoft.com/office/word/2010/wordprocessingCanvas" xmlns:cx="http://schemas.microsoft.com/office/drawing/2014/chartex" xmlns:mc="http://schemas.openxmlformats.org/markup-compatibility/2006" xmlns:o="urn:schemas-microsoft-com:office:office" xmlns:r="http://schemas.openxmlformats.org/officeDocument/2006/relationships" xmlns:m="http://schemas.openxmlformats.org/officeDocument/2006/math" xmlns:v="urn:schemas-microsoft-com:vml" xmlns:wp14="http://schemas.microsoft.com/office/word/2010/wordprocessingDrawing" xmlns:wp="http://schemas.openxmlformats.org/drawingml/2006/wordprocessingDrawing" xmlns:w10="urn:schemas-microsoft-com:office:word" xmlns:w="http://schemas.openxmlformats.org/wordprocessingml/2006/main" xmlns:w14="http://schemas.microsoft.com/office/word/2010/wordml" xmlns:w15="http://schemas.microsoft.com/office/word/2012/wordml" xmlns:w16se="http://schemas.microsoft.com/office/word/2015/wordml/symex" xmlns:wpg="http://schemas.microsoft.com/office/word/2010/wordprocessingGroup" xmlns:wpi="http://schemas.microsoft.com/office/word/2010/wordprocessingInk" xmlns:wne="http://schemas.microsoft.com/office/word/2006/wordml" xmlns:wps="http://schemas.microsoft.com/office/word/2010/wordprocessingShape" mc:Ignorable="w14 w15 w16se wp14">
   <w:p>
     <w:pPr>
       <w:pStyle w:val="Encabezado"/>
@@ -5824,7 +6234,7 @@
 </file>
 
 <file path=word/header3.xml><?xml version="1.0" encoding="utf-8"?>
-<w:hdr xmlns:wpc="http://schemas.microsoft.com/office/word/2010/wordprocessingCanvas" xmlns:mc="http://schemas.openxmlformats.org/markup-compatibility/2006" xmlns:o="urn:schemas-microsoft-com:office:office" xmlns:r="http://schemas.openxmlformats.org/officeDocument/2006/relationships" xmlns:m="http://schemas.openxmlformats.org/officeDocument/2006/math" xmlns:v="urn:schemas-microsoft-com:vml" xmlns:wp14="http://schemas.microsoft.com/office/word/2010/wordprocessingDrawing" xmlns:wp="http://schemas.openxmlformats.org/drawingml/2006/wordprocessingDrawing" xmlns:w10="urn:schemas-microsoft-com:office:word" xmlns:w="http://schemas.openxmlformats.org/wordprocessingml/2006/main" xmlns:w14="http://schemas.microsoft.com/office/word/2010/wordml" xmlns:w15="http://schemas.microsoft.com/office/word/2012/wordml" xmlns:wpg="http://schemas.microsoft.com/office/word/2010/wordprocessingGroup" xmlns:wpi="http://schemas.microsoft.com/office/word/2010/wordprocessingInk" xmlns:wne="http://schemas.microsoft.com/office/word/2006/wordml" xmlns:wps="http://schemas.microsoft.com/office/word/2010/wordprocessingShape" mc:Ignorable="w14 w15 wp14">
+<w:hdr xmlns:wpc="http://schemas.microsoft.com/office/word/2010/wordprocessingCanvas" xmlns:cx="http://schemas.microsoft.com/office/drawing/2014/chartex" xmlns:mc="http://schemas.openxmlformats.org/markup-compatibility/2006" xmlns:o="urn:schemas-microsoft-com:office:office" xmlns:r="http://schemas.openxmlformats.org/officeDocument/2006/relationships" xmlns:m="http://schemas.openxmlformats.org/officeDocument/2006/math" xmlns:v="urn:schemas-microsoft-com:vml" xmlns:wp14="http://schemas.microsoft.com/office/word/2010/wordprocessingDrawing" xmlns:wp="http://schemas.openxmlformats.org/drawingml/2006/wordprocessingDrawing" xmlns:w10="urn:schemas-microsoft-com:office:word" xmlns:w="http://schemas.openxmlformats.org/wordprocessingml/2006/main" xmlns:w14="http://schemas.microsoft.com/office/word/2010/wordml" xmlns:w15="http://schemas.microsoft.com/office/word/2012/wordml" xmlns:w16se="http://schemas.microsoft.com/office/word/2015/wordml/symex" xmlns:wpg="http://schemas.microsoft.com/office/word/2010/wordprocessingGroup" xmlns:wpi="http://schemas.microsoft.com/office/word/2010/wordprocessingInk" xmlns:wne="http://schemas.microsoft.com/office/word/2006/wordml" xmlns:wps="http://schemas.microsoft.com/office/word/2010/wordprocessingShape" mc:Ignorable="w14 w15 w16se wp14">
   <w:p>
     <w:pPr>
       <w:pStyle w:val="Encabezado"/>
@@ -5865,8 +6275,8 @@
 </file>
 
 <file path=word/numbering.xml><?xml version="1.0" encoding="utf-8"?>
-<w:numbering xmlns:wpc="http://schemas.microsoft.com/office/word/2010/wordprocessingCanvas" xmlns:mc="http://schemas.openxmlformats.org/markup-compatibility/2006" xmlns:o="urn:schemas-microsoft-com:office:office" xmlns:r="http://schemas.openxmlformats.org/officeDocument/2006/relationships" xmlns:m="http://schemas.openxmlformats.org/officeDocument/2006/math" xmlns:v="urn:schemas-microsoft-com:vml" xmlns:wp14="http://schemas.microsoft.com/office/word/2010/wordprocessingDrawing" xmlns:wp="http://schemas.openxmlformats.org/drawingml/2006/wordprocessingDrawing" xmlns:w10="urn:schemas-microsoft-com:office:word" xmlns:w="http://schemas.openxmlformats.org/wordprocessingml/2006/main" xmlns:w14="http://schemas.microsoft.com/office/word/2010/wordml" xmlns:w15="http://schemas.microsoft.com/office/word/2012/wordml" xmlns:wpg="http://schemas.microsoft.com/office/word/2010/wordprocessingGroup" xmlns:wpi="http://schemas.microsoft.com/office/word/2010/wordprocessingInk" xmlns:wne="http://schemas.microsoft.com/office/word/2006/wordml" xmlns:wps="http://schemas.microsoft.com/office/word/2010/wordprocessingShape" mc:Ignorable="w14 w15 wp14">
-  <w:abstractNum w:abstractNumId="0">
+<w:numbering xmlns:wpc="http://schemas.microsoft.com/office/word/2010/wordprocessingCanvas" xmlns:cx="http://schemas.microsoft.com/office/drawing/2014/chartex" xmlns:mc="http://schemas.openxmlformats.org/markup-compatibility/2006" xmlns:o="urn:schemas-microsoft-com:office:office" xmlns:r="http://schemas.openxmlformats.org/officeDocument/2006/relationships" xmlns:m="http://schemas.openxmlformats.org/officeDocument/2006/math" xmlns:v="urn:schemas-microsoft-com:vml" xmlns:wp14="http://schemas.microsoft.com/office/word/2010/wordprocessingDrawing" xmlns:wp="http://schemas.openxmlformats.org/drawingml/2006/wordprocessingDrawing" xmlns:w10="urn:schemas-microsoft-com:office:word" xmlns:w="http://schemas.openxmlformats.org/wordprocessingml/2006/main" xmlns:w14="http://schemas.microsoft.com/office/word/2010/wordml" xmlns:w15="http://schemas.microsoft.com/office/word/2012/wordml" xmlns:w16se="http://schemas.microsoft.com/office/word/2015/wordml/symex" xmlns:wpg="http://schemas.microsoft.com/office/word/2010/wordprocessingGroup" xmlns:wpi="http://schemas.microsoft.com/office/word/2010/wordprocessingInk" xmlns:wne="http://schemas.microsoft.com/office/word/2006/wordml" xmlns:wps="http://schemas.microsoft.com/office/word/2010/wordprocessingShape" mc:Ignorable="w14 w15 w16se wp14">
+  <w:abstractNum w:abstractNumId="0" w15:restartNumberingAfterBreak="0">
     <w:nsid w:val="06410E2D"/>
     <w:multiLevelType w:val="hybridMultilevel"/>
     <w:tmpl w:val="54BE55AC"/>
@@ -5955,7 +6365,7 @@
       </w:pPr>
     </w:lvl>
   </w:abstractNum>
-  <w:abstractNum w:abstractNumId="1">
+  <w:abstractNum w:abstractNumId="1" w15:restartNumberingAfterBreak="0">
     <w:nsid w:val="0AF1612F"/>
     <w:multiLevelType w:val="multilevel"/>
     <w:tmpl w:val="7890BB6A"/>
@@ -6076,7 +6486,7 @@
       </w:rPr>
     </w:lvl>
   </w:abstractNum>
-  <w:abstractNum w:abstractNumId="2">
+  <w:abstractNum w:abstractNumId="2" w15:restartNumberingAfterBreak="0">
     <w:nsid w:val="10677801"/>
     <w:multiLevelType w:val="hybridMultilevel"/>
     <w:tmpl w:val="361E7BF4"/>
@@ -6189,7 +6599,7 @@
       </w:rPr>
     </w:lvl>
   </w:abstractNum>
-  <w:abstractNum w:abstractNumId="3">
+  <w:abstractNum w:abstractNumId="3" w15:restartNumberingAfterBreak="0">
     <w:nsid w:val="1CF93F67"/>
     <w:multiLevelType w:val="hybridMultilevel"/>
     <w:tmpl w:val="3B023D82"/>
@@ -6302,7 +6712,7 @@
       </w:rPr>
     </w:lvl>
   </w:abstractNum>
-  <w:abstractNum w:abstractNumId="4">
+  <w:abstractNum w:abstractNumId="4" w15:restartNumberingAfterBreak="0">
     <w:nsid w:val="1F774090"/>
     <w:multiLevelType w:val="hybridMultilevel"/>
     <w:tmpl w:val="39A4965A"/>
@@ -6415,7 +6825,7 @@
       </w:rPr>
     </w:lvl>
   </w:abstractNum>
-  <w:abstractNum w:abstractNumId="5">
+  <w:abstractNum w:abstractNumId="5" w15:restartNumberingAfterBreak="0">
     <w:nsid w:val="29957674"/>
     <w:multiLevelType w:val="hybridMultilevel"/>
     <w:tmpl w:val="3BD83B64"/>
@@ -6528,7 +6938,7 @@
       </w:rPr>
     </w:lvl>
   </w:abstractNum>
-  <w:abstractNum w:abstractNumId="6">
+  <w:abstractNum w:abstractNumId="6" w15:restartNumberingAfterBreak="0">
     <w:nsid w:val="2BBF7E09"/>
     <w:multiLevelType w:val="hybridMultilevel"/>
     <w:tmpl w:val="00529C50"/>
@@ -6640,7 +7050,7 @@
       </w:rPr>
     </w:lvl>
   </w:abstractNum>
-  <w:abstractNum w:abstractNumId="7">
+  <w:abstractNum w:abstractNumId="7" w15:restartNumberingAfterBreak="0">
     <w:nsid w:val="2E1807BB"/>
     <w:multiLevelType w:val="multilevel"/>
     <w:tmpl w:val="7494C252"/>
@@ -6761,7 +7171,7 @@
       </w:rPr>
     </w:lvl>
   </w:abstractNum>
-  <w:abstractNum w:abstractNumId="8">
+  <w:abstractNum w:abstractNumId="8" w15:restartNumberingAfterBreak="0">
     <w:nsid w:val="2EBA52E7"/>
     <w:multiLevelType w:val="hybridMultilevel"/>
     <w:tmpl w:val="0060C06C"/>
@@ -6874,7 +7284,7 @@
       </w:rPr>
     </w:lvl>
   </w:abstractNum>
-  <w:abstractNum w:abstractNumId="9">
+  <w:abstractNum w:abstractNumId="9" w15:restartNumberingAfterBreak="0">
     <w:nsid w:val="38222422"/>
     <w:multiLevelType w:val="hybridMultilevel"/>
     <w:tmpl w:val="474221A8"/>
@@ -6987,7 +7397,7 @@
       </w:rPr>
     </w:lvl>
   </w:abstractNum>
-  <w:abstractNum w:abstractNumId="10">
+  <w:abstractNum w:abstractNumId="10" w15:restartNumberingAfterBreak="0">
     <w:nsid w:val="3C2B7BAF"/>
     <w:multiLevelType w:val="hybridMultilevel"/>
     <w:tmpl w:val="40F2F45C"/>
@@ -7100,7 +7510,7 @@
       </w:rPr>
     </w:lvl>
   </w:abstractNum>
-  <w:abstractNum w:abstractNumId="11">
+  <w:abstractNum w:abstractNumId="11" w15:restartNumberingAfterBreak="0">
     <w:nsid w:val="3D186F7D"/>
     <w:multiLevelType w:val="hybridMultilevel"/>
     <w:tmpl w:val="A4CA4CFA"/>
@@ -7213,7 +7623,7 @@
       </w:rPr>
     </w:lvl>
   </w:abstractNum>
-  <w:abstractNum w:abstractNumId="12">
+  <w:abstractNum w:abstractNumId="12" w15:restartNumberingAfterBreak="0">
     <w:nsid w:val="430B49A1"/>
     <w:multiLevelType w:val="hybridMultilevel"/>
     <w:tmpl w:val="39DC04BA"/>
@@ -7302,7 +7712,7 @@
       </w:pPr>
     </w:lvl>
   </w:abstractNum>
-  <w:abstractNum w:abstractNumId="13">
+  <w:abstractNum w:abstractNumId="13" w15:restartNumberingAfterBreak="0">
     <w:nsid w:val="4A850BC9"/>
     <w:multiLevelType w:val="hybridMultilevel"/>
     <w:tmpl w:val="7A06BCF0"/>
@@ -7415,7 +7825,7 @@
       </w:rPr>
     </w:lvl>
   </w:abstractNum>
-  <w:abstractNum w:abstractNumId="14">
+  <w:abstractNum w:abstractNumId="14" w15:restartNumberingAfterBreak="0">
     <w:nsid w:val="4CCE41DB"/>
     <w:multiLevelType w:val="hybridMultilevel"/>
     <w:tmpl w:val="31308E06"/>
@@ -7528,7 +7938,7 @@
       </w:rPr>
     </w:lvl>
   </w:abstractNum>
-  <w:abstractNum w:abstractNumId="15">
+  <w:abstractNum w:abstractNumId="15" w15:restartNumberingAfterBreak="0">
     <w:nsid w:val="501A3233"/>
     <w:multiLevelType w:val="hybridMultilevel"/>
     <w:tmpl w:val="2F2866C0"/>
@@ -7641,7 +8051,7 @@
       </w:rPr>
     </w:lvl>
   </w:abstractNum>
-  <w:abstractNum w:abstractNumId="16">
+  <w:abstractNum w:abstractNumId="16" w15:restartNumberingAfterBreak="0">
     <w:nsid w:val="524A2EC2"/>
     <w:multiLevelType w:val="hybridMultilevel"/>
     <w:tmpl w:val="A0BAA88C"/>
@@ -7754,7 +8164,7 @@
       </w:rPr>
     </w:lvl>
   </w:abstractNum>
-  <w:abstractNum w:abstractNumId="17">
+  <w:abstractNum w:abstractNumId="17" w15:restartNumberingAfterBreak="0">
     <w:nsid w:val="567D4D3D"/>
     <w:multiLevelType w:val="hybridMultilevel"/>
     <w:tmpl w:val="17E64464"/>
@@ -7843,7 +8253,7 @@
       </w:pPr>
     </w:lvl>
   </w:abstractNum>
-  <w:abstractNum w:abstractNumId="18">
+  <w:abstractNum w:abstractNumId="18" w15:restartNumberingAfterBreak="0">
     <w:nsid w:val="59ED1A5B"/>
     <w:multiLevelType w:val="hybridMultilevel"/>
     <w:tmpl w:val="B9E61CFA"/>
@@ -7956,7 +8366,7 @@
       </w:rPr>
     </w:lvl>
   </w:abstractNum>
-  <w:abstractNum w:abstractNumId="19">
+  <w:abstractNum w:abstractNumId="19" w15:restartNumberingAfterBreak="0">
     <w:nsid w:val="5EAD5EC9"/>
     <w:multiLevelType w:val="hybridMultilevel"/>
     <w:tmpl w:val="3364F7DC"/>
@@ -8069,7 +8479,7 @@
       </w:rPr>
     </w:lvl>
   </w:abstractNum>
-  <w:abstractNum w:abstractNumId="20">
+  <w:abstractNum w:abstractNumId="20" w15:restartNumberingAfterBreak="0">
     <w:nsid w:val="610D7E7A"/>
     <w:multiLevelType w:val="hybridMultilevel"/>
     <w:tmpl w:val="3B708972"/>
@@ -8182,7 +8592,7 @@
       </w:rPr>
     </w:lvl>
   </w:abstractNum>
-  <w:abstractNum w:abstractNumId="21">
+  <w:abstractNum w:abstractNumId="21" w15:restartNumberingAfterBreak="0">
     <w:nsid w:val="63AA3E6C"/>
     <w:multiLevelType w:val="hybridMultilevel"/>
     <w:tmpl w:val="F236AF00"/>
@@ -8271,7 +8681,7 @@
       </w:pPr>
     </w:lvl>
   </w:abstractNum>
-  <w:abstractNum w:abstractNumId="22">
+  <w:abstractNum w:abstractNumId="22" w15:restartNumberingAfterBreak="0">
     <w:nsid w:val="648640DB"/>
     <w:multiLevelType w:val="multilevel"/>
     <w:tmpl w:val="828A556A"/>
@@ -8392,7 +8802,7 @@
       </w:rPr>
     </w:lvl>
   </w:abstractNum>
-  <w:abstractNum w:abstractNumId="23">
+  <w:abstractNum w:abstractNumId="23" w15:restartNumberingAfterBreak="0">
     <w:nsid w:val="68F14649"/>
     <w:multiLevelType w:val="hybridMultilevel"/>
     <w:tmpl w:val="3648E6E6"/>
@@ -8505,7 +8915,7 @@
       </w:rPr>
     </w:lvl>
   </w:abstractNum>
-  <w:abstractNum w:abstractNumId="24">
+  <w:abstractNum w:abstractNumId="24" w15:restartNumberingAfterBreak="0">
     <w:nsid w:val="6DDB4657"/>
     <w:multiLevelType w:val="hybridMultilevel"/>
     <w:tmpl w:val="BC80EF7C"/>
@@ -8618,7 +9028,7 @@
       </w:rPr>
     </w:lvl>
   </w:abstractNum>
-  <w:abstractNum w:abstractNumId="25">
+  <w:abstractNum w:abstractNumId="25" w15:restartNumberingAfterBreak="0">
     <w:nsid w:val="70CB62CB"/>
     <w:multiLevelType w:val="hybridMultilevel"/>
     <w:tmpl w:val="96280EB6"/>
@@ -8731,7 +9141,7 @@
       </w:rPr>
     </w:lvl>
   </w:abstractNum>
-  <w:abstractNum w:abstractNumId="26">
+  <w:abstractNum w:abstractNumId="26" w15:restartNumberingAfterBreak="0">
     <w:nsid w:val="757F6575"/>
     <w:multiLevelType w:val="hybridMultilevel"/>
     <w:tmpl w:val="3530E896"/>
@@ -8820,7 +9230,7 @@
       </w:pPr>
     </w:lvl>
   </w:abstractNum>
-  <w:abstractNum w:abstractNumId="27">
+  <w:abstractNum w:abstractNumId="27" w15:restartNumberingAfterBreak="0">
     <w:nsid w:val="76FD187F"/>
     <w:multiLevelType w:val="hybridMultilevel"/>
     <w:tmpl w:val="D0E2175A"/>
@@ -8933,7 +9343,7 @@
       </w:rPr>
     </w:lvl>
   </w:abstractNum>
-  <w:abstractNum w:abstractNumId="28">
+  <w:abstractNum w:abstractNumId="28" w15:restartNumberingAfterBreak="0">
     <w:nsid w:val="7C5B0740"/>
     <w:multiLevelType w:val="hybridMultilevel"/>
     <w:tmpl w:val="B62C41FA"/>
@@ -9137,7 +9547,7 @@
 </file>
 
 <file path=word/styles.xml><?xml version="1.0" encoding="utf-8"?>
-<w:styles xmlns:mc="http://schemas.openxmlformats.org/markup-compatibility/2006" xmlns:r="http://schemas.openxmlformats.org/officeDocument/2006/relationships" xmlns:w="http://schemas.openxmlformats.org/wordprocessingml/2006/main" xmlns:w14="http://schemas.microsoft.com/office/word/2010/wordml" xmlns:w15="http://schemas.microsoft.com/office/word/2012/wordml" mc:Ignorable="w14 w15">
+<w:styles xmlns:mc="http://schemas.openxmlformats.org/markup-compatibility/2006" xmlns:r="http://schemas.openxmlformats.org/officeDocument/2006/relationships" xmlns:w="http://schemas.openxmlformats.org/wordprocessingml/2006/main" xmlns:w14="http://schemas.microsoft.com/office/word/2010/wordml" xmlns:w15="http://schemas.microsoft.com/office/word/2012/wordml" xmlns:w16se="http://schemas.microsoft.com/office/word/2015/wordml/symex" mc:Ignorable="w14 w15 w16se">
   <w:docDefaults>
     <w:rPrDefault>
       <w:rPr>
@@ -9688,6 +10098,16 @@
       <w:sz w:val="20"/>
       <w:szCs w:val="20"/>
       <w:lang w:eastAsia="es-CO"/>
+    </w:rPr>
+  </w:style>
+  <w:style w:type="character" w:styleId="Textodelmarcadordeposicin">
+    <w:name w:val="Placeholder Text"/>
+    <w:basedOn w:val="Fuentedeprrafopredeter"/>
+    <w:uiPriority w:val="99"/>
+    <w:semiHidden/>
+    <w:rsid w:val="008C6BD0"/>
+    <w:rPr>
+      <w:color w:val="808080"/>
     </w:rPr>
   </w:style>
 </w:styles>
@@ -16459,8 +16879,8 @@
     <dgm:cxn modelId="{EAB543B5-2AA2-475D-9216-43C2FA8E3D09}" type="presOf" srcId="{BA8ADD5F-1BAC-42C7-B98F-B59A769E8322}" destId="{3F702B1A-D53A-43A4-9414-4C5872634D31}" srcOrd="0" destOrd="0" presId="urn:microsoft.com/office/officeart/2005/8/layout/hierarchy1"/>
     <dgm:cxn modelId="{F7311B18-020F-48E1-A5E9-D16F6F421BEC}" srcId="{6F98232C-8D7F-4DC4-AD4D-7A58AE7091DF}" destId="{4C72EF1A-B760-440B-AD10-08A78FD61A0C}" srcOrd="0" destOrd="0" parTransId="{EC45C5A9-2BCE-4E9C-9DE5-23D0CB6F5682}" sibTransId="{BF25027A-A9C1-4B55-97AE-D8A821126881}"/>
     <dgm:cxn modelId="{214E12B4-AAB2-4009-A9D9-2CFF1F14FC68}" srcId="{74AD03AB-4E9D-4BD6-8905-F92683EEE31A}" destId="{05A5F773-4BE6-4045-A70E-8E020D74FBAA}" srcOrd="1" destOrd="0" parTransId="{BA8ADD5F-1BAC-42C7-B98F-B59A769E8322}" sibTransId="{0C000F71-229E-4765-8BA7-A166E9F98F81}"/>
+    <dgm:cxn modelId="{429D5E64-8E79-4109-A98F-E46BFAEEC1A5}" type="presOf" srcId="{4C72EF1A-B760-440B-AD10-08A78FD61A0C}" destId="{78975313-64EE-46F0-8C4E-B145E2EB940A}" srcOrd="0" destOrd="0" presId="urn:microsoft.com/office/officeart/2005/8/layout/hierarchy1"/>
     <dgm:cxn modelId="{86F7B35D-9131-478D-AF7B-660E69F57434}" srcId="{672D427A-9A45-4CF7-AC16-12EA08330301}" destId="{30CCB3EB-4D31-4226-BB84-1FF31E08BFD3}" srcOrd="0" destOrd="0" parTransId="{B133EB7D-6833-4C03-A6E4-1A682A3F67C5}" sibTransId="{40B397F1-49E4-4228-B091-4986081E8006}"/>
-    <dgm:cxn modelId="{429D5E64-8E79-4109-A98F-E46BFAEEC1A5}" type="presOf" srcId="{4C72EF1A-B760-440B-AD10-08A78FD61A0C}" destId="{78975313-64EE-46F0-8C4E-B145E2EB940A}" srcOrd="0" destOrd="0" presId="urn:microsoft.com/office/officeart/2005/8/layout/hierarchy1"/>
     <dgm:cxn modelId="{51F485EE-C3CC-428C-A4BF-B251EA2E2279}" srcId="{30CCB3EB-4D31-4226-BB84-1FF31E08BFD3}" destId="{D89B0FAC-8152-47B0-A528-19EE5505FB8E}" srcOrd="1" destOrd="0" parTransId="{4611134C-399D-48C5-BF7E-85751D420D03}" sibTransId="{E0EB1761-9D1D-4C39-873F-93A2348F8990}"/>
     <dgm:cxn modelId="{921F065E-D65A-4380-9380-D5FF3AADB6AD}" type="presOf" srcId="{FEFCEDCD-4023-452E-B4AA-D1C940A3503E}" destId="{117BD165-AA20-445A-803D-D0D36BE4A6AE}" srcOrd="0" destOrd="0" presId="urn:microsoft.com/office/officeart/2005/8/layout/hierarchy1"/>
     <dgm:cxn modelId="{849D0C07-87F3-4EC6-828A-422F0B56ED23}" type="presOf" srcId="{73769727-7D42-4FBA-B655-0F6E79B978A4}" destId="{98D03CB2-F8BC-4AEF-A7B6-02785ACCD0B6}" srcOrd="0" destOrd="0" presId="urn:microsoft.com/office/officeart/2005/8/layout/hierarchy1"/>
@@ -18016,30 +18436,30 @@
     </dgm:pt>
   </dgm:ptLst>
   <dgm:cxnLst>
+    <dgm:cxn modelId="{A1D835DA-4CDA-427B-B521-34B221FA1A6A}" srcId="{A39279ED-4A8A-45B0-8399-FF8D6BE14A5D}" destId="{9F052192-8094-46B2-A13A-FBC1BA624CC3}" srcOrd="0" destOrd="0" parTransId="{536E8235-036E-45B1-9A3C-B81DE4B6B46B}" sibTransId="{7FC5F4B8-E7CD-40B2-8D3E-486C22DD7AF5}"/>
+    <dgm:cxn modelId="{B7ECA1CA-AC55-48D7-AC43-05204BA079C4}" srcId="{C57C6B33-5912-42F2-9AEB-CC6AA18CFF3A}" destId="{FBCFFDEF-7F81-43E7-AF85-1D22DD195B26}" srcOrd="2" destOrd="0" parTransId="{1AE71B80-5D4E-4FF1-9205-37F3176BC1A4}" sibTransId="{DD2F9DA5-7CF9-4307-AE01-CC9A7B61E244}"/>
+    <dgm:cxn modelId="{D7C3FEF2-AD3E-4122-855E-650FD6690CCE}" srcId="{4483C8AA-87E9-4CD6-9597-BC020E9B755F}" destId="{35A189F8-1F04-41DF-94D4-2970F759103C}" srcOrd="0" destOrd="0" parTransId="{80EFDEDE-62AB-4849-9638-BDCD4130D834}" sibTransId="{CFDE3F6F-6010-4388-8650-A427603A17C4}"/>
+    <dgm:cxn modelId="{A9ACC1F6-D666-4DED-946E-EA04038F8E88}" type="presOf" srcId="{1AE71B80-5D4E-4FF1-9205-37F3176BC1A4}" destId="{8BAF9712-CA17-48ED-BC58-C7649CE8C422}" srcOrd="0" destOrd="0" presId="urn:microsoft.com/office/officeart/2005/8/layout/hierarchy1"/>
+    <dgm:cxn modelId="{0F37E8E9-9BFC-414A-A045-B6F6BAB97CD7}" type="presOf" srcId="{9F052192-8094-46B2-A13A-FBC1BA624CC3}" destId="{7DA6936B-04CB-4C72-AC4D-CB774E7965B4}" srcOrd="0" destOrd="0" presId="urn:microsoft.com/office/officeart/2005/8/layout/hierarchy1"/>
+    <dgm:cxn modelId="{28EFFF3A-FE65-439D-95DC-B1A696465B91}" type="presOf" srcId="{FBCFFDEF-7F81-43E7-AF85-1D22DD195B26}" destId="{81775984-D72E-4544-8168-D98B10C38702}" srcOrd="0" destOrd="0" presId="urn:microsoft.com/office/officeart/2005/8/layout/hierarchy1"/>
+    <dgm:cxn modelId="{818F1D21-0F90-4F4A-A791-2851351DECBC}" type="presOf" srcId="{B4344D36-8A76-429E-A64C-A6F40BC16699}" destId="{71F4821B-0E45-443E-8150-B974458AD8C1}" srcOrd="0" destOrd="0" presId="urn:microsoft.com/office/officeart/2005/8/layout/hierarchy1"/>
+    <dgm:cxn modelId="{E945F2CD-E241-4802-8AEF-878B94CCAF95}" type="presOf" srcId="{9F91BAD5-7FF7-41E7-A03B-E57457280832}" destId="{53AB6687-FF49-4350-A04F-3C5ADC91ED5D}" srcOrd="0" destOrd="0" presId="urn:microsoft.com/office/officeart/2005/8/layout/hierarchy1"/>
+    <dgm:cxn modelId="{2D5C5556-CE6B-4C85-9FAB-E1281ED3E281}" type="presOf" srcId="{448A90BD-C04E-490A-B631-66282EC17C9E}" destId="{6F3E1165-9261-4FF4-95C2-06E68F5BC620}" srcOrd="0" destOrd="0" presId="urn:microsoft.com/office/officeart/2005/8/layout/hierarchy1"/>
+    <dgm:cxn modelId="{19EC11BB-61A2-4BB8-8F27-91E9B2E2A182}" type="presOf" srcId="{C57C6B33-5912-42F2-9AEB-CC6AA18CFF3A}" destId="{5EC8C5A7-C8CD-4677-B037-1CFDB9AB18E9}" srcOrd="0" destOrd="0" presId="urn:microsoft.com/office/officeart/2005/8/layout/hierarchy1"/>
     <dgm:cxn modelId="{1DF1977A-3E1D-48D3-BF36-2C8807DBBBC3}" srcId="{C57C6B33-5912-42F2-9AEB-CC6AA18CFF3A}" destId="{448A90BD-C04E-490A-B631-66282EC17C9E}" srcOrd="1" destOrd="0" parTransId="{85DDF0BF-6EA2-49E2-A2C4-7D6A6B17752E}" sibTransId="{7E12A29B-99E5-48C3-9DC0-BBD6B11D2540}"/>
-    <dgm:cxn modelId="{A1D835DA-4CDA-427B-B521-34B221FA1A6A}" srcId="{A39279ED-4A8A-45B0-8399-FF8D6BE14A5D}" destId="{9F052192-8094-46B2-A13A-FBC1BA624CC3}" srcOrd="0" destOrd="0" parTransId="{536E8235-036E-45B1-9A3C-B81DE4B6B46B}" sibTransId="{7FC5F4B8-E7CD-40B2-8D3E-486C22DD7AF5}"/>
+    <dgm:cxn modelId="{32CA440C-8325-4140-A6D8-82B3A6696459}" type="presOf" srcId="{DF75F708-8406-4F60-9292-A2C4790E8793}" destId="{AAF523E9-CECC-432A-92B0-EE7BAF5835CB}" srcOrd="0" destOrd="0" presId="urn:microsoft.com/office/officeart/2005/8/layout/hierarchy1"/>
+    <dgm:cxn modelId="{D24D29B3-234F-496F-9057-D8F25ACAEEBB}" type="presOf" srcId="{85DDF0BF-6EA2-49E2-A2C4-7D6A6B17752E}" destId="{90FD7C18-5102-40ED-BC08-0CCC76AA1242}" srcOrd="0" destOrd="0" presId="urn:microsoft.com/office/officeart/2005/8/layout/hierarchy1"/>
+    <dgm:cxn modelId="{43DB9C8E-A8E6-4355-A087-2F70BAB0E501}" type="presOf" srcId="{8876D437-348B-4AC4-9CB9-D1380BF63587}" destId="{8AD142CE-ED2E-45E6-8C01-8BC3A1309593}" srcOrd="0" destOrd="0" presId="urn:microsoft.com/office/officeart/2005/8/layout/hierarchy1"/>
+    <dgm:cxn modelId="{3A1BC808-261E-46A0-8DB4-05AB4FBB248D}" type="presOf" srcId="{4483C8AA-87E9-4CD6-9597-BC020E9B755F}" destId="{D527F8F4-7DAE-4BD3-9BE9-06D0CE3C82A3}" srcOrd="0" destOrd="0" presId="urn:microsoft.com/office/officeart/2005/8/layout/hierarchy1"/>
+    <dgm:cxn modelId="{1F76A120-DFC4-4AD8-8FA3-9B3992291456}" srcId="{35A189F8-1F04-41DF-94D4-2970F759103C}" destId="{C57C6B33-5912-42F2-9AEB-CC6AA18CFF3A}" srcOrd="1" destOrd="0" parTransId="{9F91BAD5-7FF7-41E7-A03B-E57457280832}" sibTransId="{607CB5E1-DC13-4137-865E-0107946A3887}"/>
+    <dgm:cxn modelId="{8628492B-AF7D-45C3-BB09-3007FA44922A}" srcId="{C57C6B33-5912-42F2-9AEB-CC6AA18CFF3A}" destId="{B4344D36-8A76-429E-A64C-A6F40BC16699}" srcOrd="0" destOrd="0" parTransId="{163AD79F-5379-43D6-A8B0-E12C89EF48DE}" sibTransId="{B46704D7-1C7E-44A5-BCA8-5C7752053F6A}"/>
     <dgm:cxn modelId="{3E2C7630-B951-4DE8-8983-7C84583239C7}" type="presOf" srcId="{CF93089B-4D72-4A18-B2F2-4E161BAA26EE}" destId="{3E98FD07-7450-49D5-90E7-FCDB1E007EA4}" srcOrd="0" destOrd="0" presId="urn:microsoft.com/office/officeart/2005/8/layout/hierarchy1"/>
-    <dgm:cxn modelId="{28EFFF3A-FE65-439D-95DC-B1A696465B91}" type="presOf" srcId="{FBCFFDEF-7F81-43E7-AF85-1D22DD195B26}" destId="{81775984-D72E-4544-8168-D98B10C38702}" srcOrd="0" destOrd="0" presId="urn:microsoft.com/office/officeart/2005/8/layout/hierarchy1"/>
-    <dgm:cxn modelId="{D7C3FEF2-AD3E-4122-855E-650FD6690CCE}" srcId="{4483C8AA-87E9-4CD6-9597-BC020E9B755F}" destId="{35A189F8-1F04-41DF-94D4-2970F759103C}" srcOrd="0" destOrd="0" parTransId="{80EFDEDE-62AB-4849-9638-BDCD4130D834}" sibTransId="{CFDE3F6F-6010-4388-8650-A427603A17C4}"/>
-    <dgm:cxn modelId="{8628492B-AF7D-45C3-BB09-3007FA44922A}" srcId="{C57C6B33-5912-42F2-9AEB-CC6AA18CFF3A}" destId="{B4344D36-8A76-429E-A64C-A6F40BC16699}" srcOrd="0" destOrd="0" parTransId="{163AD79F-5379-43D6-A8B0-E12C89EF48DE}" sibTransId="{B46704D7-1C7E-44A5-BCA8-5C7752053F6A}"/>
+    <dgm:cxn modelId="{F4A4D56B-C335-42E5-9829-DEBDB6D45166}" srcId="{35A189F8-1F04-41DF-94D4-2970F759103C}" destId="{DF75F708-8406-4F60-9292-A2C4790E8793}" srcOrd="0" destOrd="0" parTransId="{8876D437-348B-4AC4-9CB9-D1380BF63587}" sibTransId="{E9A04E6C-B47D-4CE9-A441-3F7B9EC40B8E}"/>
+    <dgm:cxn modelId="{CB762D85-AD1C-44F0-9766-DC6D9C4A94F0}" type="presOf" srcId="{536E8235-036E-45B1-9A3C-B81DE4B6B46B}" destId="{684C4F85-82F6-4AE0-8970-F3BAB25824DD}" srcOrd="0" destOrd="0" presId="urn:microsoft.com/office/officeart/2005/8/layout/hierarchy1"/>
+    <dgm:cxn modelId="{CCA51CB8-81B4-4C6A-823D-FC25164B13AC}" srcId="{35A189F8-1F04-41DF-94D4-2970F759103C}" destId="{A39279ED-4A8A-45B0-8399-FF8D6BE14A5D}" srcOrd="2" destOrd="0" parTransId="{CF93089B-4D72-4A18-B2F2-4E161BAA26EE}" sibTransId="{486C35CC-7FB1-4447-9994-28F2BFC77432}"/>
+    <dgm:cxn modelId="{7FAF4CB6-702B-4351-9241-5511BF2A056C}" type="presOf" srcId="{A39279ED-4A8A-45B0-8399-FF8D6BE14A5D}" destId="{5D912B38-3B6F-4785-9F33-6D656FEC5E9E}" srcOrd="0" destOrd="0" presId="urn:microsoft.com/office/officeart/2005/8/layout/hierarchy1"/>
+    <dgm:cxn modelId="{DFE6ECB6-0586-44BE-86CC-58F8AA5FE067}" type="presOf" srcId="{35A189F8-1F04-41DF-94D4-2970F759103C}" destId="{3B6AFED5-0935-44F5-BA7D-9AF85876C9C2}" srcOrd="0" destOrd="0" presId="urn:microsoft.com/office/officeart/2005/8/layout/hierarchy1"/>
     <dgm:cxn modelId="{3658D65C-19D1-4A3F-A1FE-A5C0E22080C3}" type="presOf" srcId="{163AD79F-5379-43D6-A8B0-E12C89EF48DE}" destId="{18D75F75-DE5E-458A-9678-E136EA450892}" srcOrd="0" destOrd="0" presId="urn:microsoft.com/office/officeart/2005/8/layout/hierarchy1"/>
-    <dgm:cxn modelId="{43DB9C8E-A8E6-4355-A087-2F70BAB0E501}" type="presOf" srcId="{8876D437-348B-4AC4-9CB9-D1380BF63587}" destId="{8AD142CE-ED2E-45E6-8C01-8BC3A1309593}" srcOrd="0" destOrd="0" presId="urn:microsoft.com/office/officeart/2005/8/layout/hierarchy1"/>
-    <dgm:cxn modelId="{B7ECA1CA-AC55-48D7-AC43-05204BA079C4}" srcId="{C57C6B33-5912-42F2-9AEB-CC6AA18CFF3A}" destId="{FBCFFDEF-7F81-43E7-AF85-1D22DD195B26}" srcOrd="2" destOrd="0" parTransId="{1AE71B80-5D4E-4FF1-9205-37F3176BC1A4}" sibTransId="{DD2F9DA5-7CF9-4307-AE01-CC9A7B61E244}"/>
-    <dgm:cxn modelId="{3A1BC808-261E-46A0-8DB4-05AB4FBB248D}" type="presOf" srcId="{4483C8AA-87E9-4CD6-9597-BC020E9B755F}" destId="{D527F8F4-7DAE-4BD3-9BE9-06D0CE3C82A3}" srcOrd="0" destOrd="0" presId="urn:microsoft.com/office/officeart/2005/8/layout/hierarchy1"/>
-    <dgm:cxn modelId="{0F37E8E9-9BFC-414A-A045-B6F6BAB97CD7}" type="presOf" srcId="{9F052192-8094-46B2-A13A-FBC1BA624CC3}" destId="{7DA6936B-04CB-4C72-AC4D-CB774E7965B4}" srcOrd="0" destOrd="0" presId="urn:microsoft.com/office/officeart/2005/8/layout/hierarchy1"/>
-    <dgm:cxn modelId="{19EC11BB-61A2-4BB8-8F27-91E9B2E2A182}" type="presOf" srcId="{C57C6B33-5912-42F2-9AEB-CC6AA18CFF3A}" destId="{5EC8C5A7-C8CD-4677-B037-1CFDB9AB18E9}" srcOrd="0" destOrd="0" presId="urn:microsoft.com/office/officeart/2005/8/layout/hierarchy1"/>
-    <dgm:cxn modelId="{DFE6ECB6-0586-44BE-86CC-58F8AA5FE067}" type="presOf" srcId="{35A189F8-1F04-41DF-94D4-2970F759103C}" destId="{3B6AFED5-0935-44F5-BA7D-9AF85876C9C2}" srcOrd="0" destOrd="0" presId="urn:microsoft.com/office/officeart/2005/8/layout/hierarchy1"/>
-    <dgm:cxn modelId="{A9ACC1F6-D666-4DED-946E-EA04038F8E88}" type="presOf" srcId="{1AE71B80-5D4E-4FF1-9205-37F3176BC1A4}" destId="{8BAF9712-CA17-48ED-BC58-C7649CE8C422}" srcOrd="0" destOrd="0" presId="urn:microsoft.com/office/officeart/2005/8/layout/hierarchy1"/>
-    <dgm:cxn modelId="{32CA440C-8325-4140-A6D8-82B3A6696459}" type="presOf" srcId="{DF75F708-8406-4F60-9292-A2C4790E8793}" destId="{AAF523E9-CECC-432A-92B0-EE7BAF5835CB}" srcOrd="0" destOrd="0" presId="urn:microsoft.com/office/officeart/2005/8/layout/hierarchy1"/>
-    <dgm:cxn modelId="{CB762D85-AD1C-44F0-9766-DC6D9C4A94F0}" type="presOf" srcId="{536E8235-036E-45B1-9A3C-B81DE4B6B46B}" destId="{684C4F85-82F6-4AE0-8970-F3BAB25824DD}" srcOrd="0" destOrd="0" presId="urn:microsoft.com/office/officeart/2005/8/layout/hierarchy1"/>
-    <dgm:cxn modelId="{F4A4D56B-C335-42E5-9829-DEBDB6D45166}" srcId="{35A189F8-1F04-41DF-94D4-2970F759103C}" destId="{DF75F708-8406-4F60-9292-A2C4790E8793}" srcOrd="0" destOrd="0" parTransId="{8876D437-348B-4AC4-9CB9-D1380BF63587}" sibTransId="{E9A04E6C-B47D-4CE9-A441-3F7B9EC40B8E}"/>
-    <dgm:cxn modelId="{7FAF4CB6-702B-4351-9241-5511BF2A056C}" type="presOf" srcId="{A39279ED-4A8A-45B0-8399-FF8D6BE14A5D}" destId="{5D912B38-3B6F-4785-9F33-6D656FEC5E9E}" srcOrd="0" destOrd="0" presId="urn:microsoft.com/office/officeart/2005/8/layout/hierarchy1"/>
-    <dgm:cxn modelId="{D24D29B3-234F-496F-9057-D8F25ACAEEBB}" type="presOf" srcId="{85DDF0BF-6EA2-49E2-A2C4-7D6A6B17752E}" destId="{90FD7C18-5102-40ED-BC08-0CCC76AA1242}" srcOrd="0" destOrd="0" presId="urn:microsoft.com/office/officeart/2005/8/layout/hierarchy1"/>
-    <dgm:cxn modelId="{E945F2CD-E241-4802-8AEF-878B94CCAF95}" type="presOf" srcId="{9F91BAD5-7FF7-41E7-A03B-E57457280832}" destId="{53AB6687-FF49-4350-A04F-3C5ADC91ED5D}" srcOrd="0" destOrd="0" presId="urn:microsoft.com/office/officeart/2005/8/layout/hierarchy1"/>
-    <dgm:cxn modelId="{1F76A120-DFC4-4AD8-8FA3-9B3992291456}" srcId="{35A189F8-1F04-41DF-94D4-2970F759103C}" destId="{C57C6B33-5912-42F2-9AEB-CC6AA18CFF3A}" srcOrd="1" destOrd="0" parTransId="{9F91BAD5-7FF7-41E7-A03B-E57457280832}" sibTransId="{607CB5E1-DC13-4137-865E-0107946A3887}"/>
-    <dgm:cxn modelId="{CCA51CB8-81B4-4C6A-823D-FC25164B13AC}" srcId="{35A189F8-1F04-41DF-94D4-2970F759103C}" destId="{A39279ED-4A8A-45B0-8399-FF8D6BE14A5D}" srcOrd="2" destOrd="0" parTransId="{CF93089B-4D72-4A18-B2F2-4E161BAA26EE}" sibTransId="{486C35CC-7FB1-4447-9994-28F2BFC77432}"/>
-    <dgm:cxn modelId="{2D5C5556-CE6B-4C85-9FAB-E1281ED3E281}" type="presOf" srcId="{448A90BD-C04E-490A-B631-66282EC17C9E}" destId="{6F3E1165-9261-4FF4-95C2-06E68F5BC620}" srcOrd="0" destOrd="0" presId="urn:microsoft.com/office/officeart/2005/8/layout/hierarchy1"/>
-    <dgm:cxn modelId="{818F1D21-0F90-4F4A-A791-2851351DECBC}" type="presOf" srcId="{B4344D36-8A76-429E-A64C-A6F40BC16699}" destId="{71F4821B-0E45-443E-8150-B974458AD8C1}" srcOrd="0" destOrd="0" presId="urn:microsoft.com/office/officeart/2005/8/layout/hierarchy1"/>
     <dgm:cxn modelId="{DEF7E65F-0792-4E47-B933-BFFCF8C58D20}" type="presParOf" srcId="{D527F8F4-7DAE-4BD3-9BE9-06D0CE3C82A3}" destId="{42EFADFC-0B67-4F0C-9399-7890DA408D5E}" srcOrd="0" destOrd="0" presId="urn:microsoft.com/office/officeart/2005/8/layout/hierarchy1"/>
     <dgm:cxn modelId="{5C5177C0-3028-4645-98C3-C80E5BB5821C}" type="presParOf" srcId="{42EFADFC-0B67-4F0C-9399-7890DA408D5E}" destId="{51E16AC2-2DD0-4704-B447-CECA06FCE834}" srcOrd="0" destOrd="0" presId="urn:microsoft.com/office/officeart/2005/8/layout/hierarchy1"/>
     <dgm:cxn modelId="{8CBE388E-050A-42A1-9AB0-E0965FD74ADE}" type="presParOf" srcId="{51E16AC2-2DD0-4704-B447-CECA06FCE834}" destId="{49FFC72A-1AA2-40CC-B182-C668648DA5A5}" srcOrd="0" destOrd="0" presId="urn:microsoft.com/office/officeart/2005/8/layout/hierarchy1"/>
@@ -18312,8 +18732,8 @@
   <dgm:cxnLst>
     <dgm:cxn modelId="{7777B515-92A3-4CFC-A48D-E3BF626154F6}" srcId="{C028E3F0-B154-43D0-87BF-8E4393DEA8C0}" destId="{B94FEFF7-CC8F-4A8D-AD0D-C7A0A5AB2244}" srcOrd="0" destOrd="0" parTransId="{8935D981-F7F9-4B81-9CDE-C5DBD5266C5F}" sibTransId="{60F38746-27A9-48E0-A515-622F77704361}"/>
     <dgm:cxn modelId="{18B5E40B-5E0E-419E-9465-B1B4E9BC0F6A}" type="presOf" srcId="{62123A50-D026-414F-80CC-522C4E485934}" destId="{1D600E54-DC70-4F21-9D70-C4AAC4F75ADA}" srcOrd="1" destOrd="0" presId="urn:microsoft.com/office/officeart/2005/8/layout/process1"/>
+    <dgm:cxn modelId="{96710DB9-CCE5-439B-9622-CF9E9DE7627C}" type="presOf" srcId="{C028E3F0-B154-43D0-87BF-8E4393DEA8C0}" destId="{6A332A82-7BC2-4DF8-95F1-7A8D4953503A}" srcOrd="0" destOrd="0" presId="urn:microsoft.com/office/officeart/2005/8/layout/process1"/>
     <dgm:cxn modelId="{08C28176-2C36-41E1-9EFC-D08BF3FB3133}" type="presOf" srcId="{62123A50-D026-414F-80CC-522C4E485934}" destId="{FEA6CFBE-2DBD-4D18-8CA9-44CDC4AA2567}" srcOrd="0" destOrd="0" presId="urn:microsoft.com/office/officeart/2005/8/layout/process1"/>
-    <dgm:cxn modelId="{96710DB9-CCE5-439B-9622-CF9E9DE7627C}" type="presOf" srcId="{C028E3F0-B154-43D0-87BF-8E4393DEA8C0}" destId="{6A332A82-7BC2-4DF8-95F1-7A8D4953503A}" srcOrd="0" destOrd="0" presId="urn:microsoft.com/office/officeart/2005/8/layout/process1"/>
     <dgm:cxn modelId="{C8A55C71-D155-482C-A426-6B2892FD8B7F}" srcId="{C028E3F0-B154-43D0-87BF-8E4393DEA8C0}" destId="{A6156BA4-2663-4142-89CD-1405FF6623F5}" srcOrd="2" destOrd="0" parTransId="{0D92F652-C32D-48C5-9C68-190CFB95363D}" sibTransId="{6EC20C6A-796A-45FD-8692-DF53C0A8E240}"/>
     <dgm:cxn modelId="{E5A98AFB-9E95-4914-846F-BD2E039D3486}" type="presOf" srcId="{A6156BA4-2663-4142-89CD-1405FF6623F5}" destId="{6335E460-A84A-4C67-B90A-C05B88197813}" srcOrd="0" destOrd="0" presId="urn:microsoft.com/office/officeart/2005/8/layout/process1"/>
     <dgm:cxn modelId="{7957D9DD-2031-479E-830E-F721BBDAC5B7}" type="presOf" srcId="{EB8B859B-6098-44A4-BB31-9EC30DC67DBF}" destId="{0912C60B-5EC5-40EE-861E-EDDBAA73A533}" srcOrd="0" destOrd="0" presId="urn:microsoft.com/office/officeart/2005/8/layout/process1"/>
@@ -19025,21 +19445,21 @@
     </dgm:pt>
   </dgm:ptLst>
   <dgm:cxnLst>
+    <dgm:cxn modelId="{97071266-E680-4B3C-A1AA-EB2FBE234F98}" type="presOf" srcId="{8223DBAA-1578-4524-B04F-91E9A559D9A0}" destId="{0DC1DCAF-2C4A-45EE-B6A0-7C458714E0B1}" srcOrd="0" destOrd="0" presId="urn:microsoft.com/office/officeart/2005/8/layout/process1"/>
+    <dgm:cxn modelId="{59BDE31C-8782-4294-ACA1-DB21FDDF1E50}" type="presOf" srcId="{5B50266A-55DD-4CB5-9AEA-D5A36BD99163}" destId="{F5BB5055-D432-4FCA-B18E-19E0D5EA8706}" srcOrd="0" destOrd="0" presId="urn:microsoft.com/office/officeart/2005/8/layout/process1"/>
+    <dgm:cxn modelId="{752F1E28-BE5C-407C-A1DE-7BDC82F25373}" srcId="{F15AB325-289A-41A9-936C-AA0AAF7DD1B2}" destId="{A5AFABE0-01FA-429D-A748-D835BFD48C0B}" srcOrd="2" destOrd="0" parTransId="{524BC8BB-1955-486C-92BC-76F2C8DF4FAB}" sibTransId="{C95F90BA-D7A8-43A2-AE83-DCC8A4157BDF}"/>
+    <dgm:cxn modelId="{456CCB3B-8029-455D-B317-7DAE0A3D2765}" srcId="{F15AB325-289A-41A9-936C-AA0AAF7DD1B2}" destId="{5B50266A-55DD-4CB5-9AEA-D5A36BD99163}" srcOrd="1" destOrd="0" parTransId="{64F90414-AAC0-4E0A-848D-23A848EB4E2E}" sibTransId="{8223DBAA-1578-4524-B04F-91E9A559D9A0}"/>
+    <dgm:cxn modelId="{4C28B4AA-4D8F-4DB7-8E86-5EDF1808CBBC}" type="presOf" srcId="{8223DBAA-1578-4524-B04F-91E9A559D9A0}" destId="{55AE5A8F-97F5-4227-87C8-A005F078605B}" srcOrd="1" destOrd="0" presId="urn:microsoft.com/office/officeart/2005/8/layout/process1"/>
+    <dgm:cxn modelId="{8D07A819-F26F-45B2-BDAD-CE5AEEAFBC28}" type="presOf" srcId="{FE90D676-FE23-46DE-BAF7-CE7766A0E597}" destId="{095658F5-F7F3-4B49-862C-6A13BB1D21B2}" srcOrd="1" destOrd="0" presId="urn:microsoft.com/office/officeart/2005/8/layout/process1"/>
     <dgm:cxn modelId="{C34B4A08-A605-46D6-8BE6-E7BD082547A5}" type="presOf" srcId="{AD78403B-958F-478A-AB82-1E332BC1D019}" destId="{C2DF16DD-A010-43C2-A13B-878E0C71215E}" srcOrd="0" destOrd="0" presId="urn:microsoft.com/office/officeart/2005/8/layout/process1"/>
+    <dgm:cxn modelId="{630B7464-CD9B-4B21-831A-90A7312BCFB7}" srcId="{F15AB325-289A-41A9-936C-AA0AAF7DD1B2}" destId="{AD78403B-958F-478A-AB82-1E332BC1D019}" srcOrd="0" destOrd="0" parTransId="{0F4422C5-E432-4ABD-BEF5-A6561A9FBD51}" sibTransId="{FE90D676-FE23-46DE-BAF7-CE7766A0E597}"/>
+    <dgm:cxn modelId="{A7E8F18B-A135-4350-8277-8B6E95AF1DAF}" srcId="{F15AB325-289A-41A9-936C-AA0AAF7DD1B2}" destId="{7EAD3770-6B23-4904-82F2-1600D1DE07F6}" srcOrd="3" destOrd="0" parTransId="{0521C980-9347-4924-BE9F-5C93701DADF0}" sibTransId="{94F8FD68-2372-460E-971E-128864BBE4D3}"/>
+    <dgm:cxn modelId="{C3463D5D-8528-40B3-A4E1-FD90380507C4}" type="presOf" srcId="{C95F90BA-D7A8-43A2-AE83-DCC8A4157BDF}" destId="{AE41F29C-5798-4928-AB12-7F864B6A5BE9}" srcOrd="0" destOrd="0" presId="urn:microsoft.com/office/officeart/2005/8/layout/process1"/>
+    <dgm:cxn modelId="{0EA38764-F0CB-4075-98DC-122A936F42E0}" type="presOf" srcId="{7EAD3770-6B23-4904-82F2-1600D1DE07F6}" destId="{9EBC19D1-ACAF-482A-8D5C-5871E42A999D}" srcOrd="0" destOrd="0" presId="urn:microsoft.com/office/officeart/2005/8/layout/process1"/>
     <dgm:cxn modelId="{F318BAB7-35C6-4DB4-8A13-B08FBBE5BD26}" type="presOf" srcId="{F15AB325-289A-41A9-936C-AA0AAF7DD1B2}" destId="{2F0C12E6-1ED6-474B-90C0-E322C6776486}" srcOrd="0" destOrd="0" presId="urn:microsoft.com/office/officeart/2005/8/layout/process1"/>
-    <dgm:cxn modelId="{752F1E28-BE5C-407C-A1DE-7BDC82F25373}" srcId="{F15AB325-289A-41A9-936C-AA0AAF7DD1B2}" destId="{A5AFABE0-01FA-429D-A748-D835BFD48C0B}" srcOrd="2" destOrd="0" parTransId="{524BC8BB-1955-486C-92BC-76F2C8DF4FAB}" sibTransId="{C95F90BA-D7A8-43A2-AE83-DCC8A4157BDF}"/>
-    <dgm:cxn modelId="{C3463D5D-8528-40B3-A4E1-FD90380507C4}" type="presOf" srcId="{C95F90BA-D7A8-43A2-AE83-DCC8A4157BDF}" destId="{AE41F29C-5798-4928-AB12-7F864B6A5BE9}" srcOrd="0" destOrd="0" presId="urn:microsoft.com/office/officeart/2005/8/layout/process1"/>
-    <dgm:cxn modelId="{8D07A819-F26F-45B2-BDAD-CE5AEEAFBC28}" type="presOf" srcId="{FE90D676-FE23-46DE-BAF7-CE7766A0E597}" destId="{095658F5-F7F3-4B49-862C-6A13BB1D21B2}" srcOrd="1" destOrd="0" presId="urn:microsoft.com/office/officeart/2005/8/layout/process1"/>
-    <dgm:cxn modelId="{A7E8F18B-A135-4350-8277-8B6E95AF1DAF}" srcId="{F15AB325-289A-41A9-936C-AA0AAF7DD1B2}" destId="{7EAD3770-6B23-4904-82F2-1600D1DE07F6}" srcOrd="3" destOrd="0" parTransId="{0521C980-9347-4924-BE9F-5C93701DADF0}" sibTransId="{94F8FD68-2372-460E-971E-128864BBE4D3}"/>
+    <dgm:cxn modelId="{CF5FE3A8-391C-4DD6-9237-9C933829026A}" type="presOf" srcId="{FE90D676-FE23-46DE-BAF7-CE7766A0E597}" destId="{37F2CF01-5B90-4D49-92F7-E1AAA190B7A9}" srcOrd="0" destOrd="0" presId="urn:microsoft.com/office/officeart/2005/8/layout/process1"/>
     <dgm:cxn modelId="{78EFC98E-3F23-482A-85B7-E8EA257866DB}" type="presOf" srcId="{A5AFABE0-01FA-429D-A748-D835BFD48C0B}" destId="{D5F01632-E42F-4DFB-A04B-B60904808B30}" srcOrd="0" destOrd="0" presId="urn:microsoft.com/office/officeart/2005/8/layout/process1"/>
-    <dgm:cxn modelId="{630B7464-CD9B-4B21-831A-90A7312BCFB7}" srcId="{F15AB325-289A-41A9-936C-AA0AAF7DD1B2}" destId="{AD78403B-958F-478A-AB82-1E332BC1D019}" srcOrd="0" destOrd="0" parTransId="{0F4422C5-E432-4ABD-BEF5-A6561A9FBD51}" sibTransId="{FE90D676-FE23-46DE-BAF7-CE7766A0E597}"/>
-    <dgm:cxn modelId="{4C28B4AA-4D8F-4DB7-8E86-5EDF1808CBBC}" type="presOf" srcId="{8223DBAA-1578-4524-B04F-91E9A559D9A0}" destId="{55AE5A8F-97F5-4227-87C8-A005F078605B}" srcOrd="1" destOrd="0" presId="urn:microsoft.com/office/officeart/2005/8/layout/process1"/>
     <dgm:cxn modelId="{515AFF13-58D7-438F-83BE-B6808CB7D5C5}" type="presOf" srcId="{C95F90BA-D7A8-43A2-AE83-DCC8A4157BDF}" destId="{781F2D38-689E-49A4-87DE-99A98264C008}" srcOrd="1" destOrd="0" presId="urn:microsoft.com/office/officeart/2005/8/layout/process1"/>
-    <dgm:cxn modelId="{0EA38764-F0CB-4075-98DC-122A936F42E0}" type="presOf" srcId="{7EAD3770-6B23-4904-82F2-1600D1DE07F6}" destId="{9EBC19D1-ACAF-482A-8D5C-5871E42A999D}" srcOrd="0" destOrd="0" presId="urn:microsoft.com/office/officeart/2005/8/layout/process1"/>
-    <dgm:cxn modelId="{CF5FE3A8-391C-4DD6-9237-9C933829026A}" type="presOf" srcId="{FE90D676-FE23-46DE-BAF7-CE7766A0E597}" destId="{37F2CF01-5B90-4D49-92F7-E1AAA190B7A9}" srcOrd="0" destOrd="0" presId="urn:microsoft.com/office/officeart/2005/8/layout/process1"/>
-    <dgm:cxn modelId="{97071266-E680-4B3C-A1AA-EB2FBE234F98}" type="presOf" srcId="{8223DBAA-1578-4524-B04F-91E9A559D9A0}" destId="{0DC1DCAF-2C4A-45EE-B6A0-7C458714E0B1}" srcOrd="0" destOrd="0" presId="urn:microsoft.com/office/officeart/2005/8/layout/process1"/>
-    <dgm:cxn modelId="{456CCB3B-8029-455D-B317-7DAE0A3D2765}" srcId="{F15AB325-289A-41A9-936C-AA0AAF7DD1B2}" destId="{5B50266A-55DD-4CB5-9AEA-D5A36BD99163}" srcOrd="1" destOrd="0" parTransId="{64F90414-AAC0-4E0A-848D-23A848EB4E2E}" sibTransId="{8223DBAA-1578-4524-B04F-91E9A559D9A0}"/>
-    <dgm:cxn modelId="{59BDE31C-8782-4294-ACA1-DB21FDDF1E50}" type="presOf" srcId="{5B50266A-55DD-4CB5-9AEA-D5A36BD99163}" destId="{F5BB5055-D432-4FCA-B18E-19E0D5EA8706}" srcOrd="0" destOrd="0" presId="urn:microsoft.com/office/officeart/2005/8/layout/process1"/>
     <dgm:cxn modelId="{FE0AD1AB-121B-45D7-9E7C-8B392B20B41E}" type="presParOf" srcId="{2F0C12E6-1ED6-474B-90C0-E322C6776486}" destId="{C2DF16DD-A010-43C2-A13B-878E0C71215E}" srcOrd="0" destOrd="0" presId="urn:microsoft.com/office/officeart/2005/8/layout/process1"/>
     <dgm:cxn modelId="{29B584A3-ADC8-4474-827B-85AA7B7506CD}" type="presParOf" srcId="{2F0C12E6-1ED6-474B-90C0-E322C6776486}" destId="{37F2CF01-5B90-4D49-92F7-E1AAA190B7A9}" srcOrd="1" destOrd="0" presId="urn:microsoft.com/office/officeart/2005/8/layout/process1"/>
     <dgm:cxn modelId="{C7A2B1A6-DD8E-4E70-B6E1-551F8734CCBA}" type="presParOf" srcId="{37F2CF01-5B90-4D49-92F7-E1AAA190B7A9}" destId="{095658F5-F7F3-4B49-862C-6A13BB1D21B2}" srcOrd="0" destOrd="0" presId="urn:microsoft.com/office/officeart/2005/8/layout/process1"/>

</xml_diff>